<commit_message>
Updated cao 10:07am, 20 August 2014.
</commit_message>
<xml_diff>
--- a/GDD for Team FOL.docx
+++ b/GDD for Team FOL.docx
@@ -18,8 +18,6 @@
         </w:rPr>
         <w:t>Troll Cat</w:t>
       </w:r>
-      <w:bookmarkStart w:id="0" w:name="_GoBack"/>
-      <w:bookmarkEnd w:id="0"/>
     </w:p>
     <w:p>
       <w:pPr>
@@ -227,23 +225,23 @@
           <w:sz w:val="40"/>
           <w:szCs w:val="40"/>
         </w:rPr>
-        <w:t>,</w:t>
-      </w:r>
-    </w:p>
-    <w:p>
-      <w:pPr>
-        <w:jc w:val="center"/>
+        <w:t xml:space="preserve">143343M Lim Wei </w:t>
+      </w:r>
+      <w:proofErr w:type="spellStart"/>
+      <w:r>
         <w:rPr>
           <w:sz w:val="40"/>
           <w:szCs w:val="40"/>
         </w:rPr>
-      </w:pPr>
+        <w:t>Heng</w:t>
+      </w:r>
+      <w:proofErr w:type="spellEnd"/>
       <w:r>
         <w:rPr>
           <w:sz w:val="40"/>
           <w:szCs w:val="40"/>
         </w:rPr>
-        <w:t>140522J Almeda Glenn Paolo Maestro,</w:t>
+        <w:t>,</w:t>
       </w:r>
     </w:p>
     <w:p>
@@ -259,23 +257,23 @@
           <w:sz w:val="40"/>
           <w:szCs w:val="40"/>
         </w:rPr>
-        <w:t>143182M Toh Yi Fun Troy,</w:t>
-      </w:r>
-    </w:p>
-    <w:p>
-      <w:pPr>
-        <w:jc w:val="center"/>
+        <w:t xml:space="preserve">140522J </w:t>
+      </w:r>
+      <w:proofErr w:type="spellStart"/>
+      <w:r>
         <w:rPr>
           <w:sz w:val="40"/>
           <w:szCs w:val="40"/>
         </w:rPr>
-      </w:pPr>
+        <w:t>Almeda</w:t>
+      </w:r>
+      <w:proofErr w:type="spellEnd"/>
       <w:r>
         <w:rPr>
           <w:sz w:val="40"/>
           <w:szCs w:val="40"/>
         </w:rPr>
-        <w:t>142471B     Brandon Tan.</w:t>
+        <w:t xml:space="preserve"> Glenn Paolo Maestro,</w:t>
       </w:r>
     </w:p>
     <w:p>
@@ -286,14 +284,62 @@
           <w:szCs w:val="40"/>
         </w:rPr>
       </w:pPr>
-    </w:p>
-    <w:p>
-      <w:pPr>
-        <w:jc w:val="center"/>
+      <w:r>
         <w:rPr>
           <w:sz w:val="40"/>
           <w:szCs w:val="40"/>
         </w:rPr>
+        <w:t xml:space="preserve">143182M </w:t>
+      </w:r>
+      <w:proofErr w:type="spellStart"/>
+      <w:r>
+        <w:rPr>
+          <w:sz w:val="40"/>
+          <w:szCs w:val="40"/>
+        </w:rPr>
+        <w:t>Toh</w:t>
+      </w:r>
+      <w:proofErr w:type="spellEnd"/>
+      <w:r>
+        <w:rPr>
+          <w:sz w:val="40"/>
+          <w:szCs w:val="40"/>
+        </w:rPr>
+        <w:t xml:space="preserve"> Yi Fun Troy,</w:t>
+      </w:r>
+    </w:p>
+    <w:p>
+      <w:pPr>
+        <w:jc w:val="center"/>
+        <w:rPr>
+          <w:sz w:val="40"/>
+          <w:szCs w:val="40"/>
+        </w:rPr>
+      </w:pPr>
+      <w:r>
+        <w:rPr>
+          <w:sz w:val="40"/>
+          <w:szCs w:val="40"/>
+        </w:rPr>
+        <w:t>142471B     Brandon Tan.</w:t>
+      </w:r>
+    </w:p>
+    <w:p>
+      <w:pPr>
+        <w:jc w:val="center"/>
+        <w:rPr>
+          <w:sz w:val="40"/>
+          <w:szCs w:val="40"/>
+        </w:rPr>
+      </w:pPr>
+    </w:p>
+    <w:p>
+      <w:pPr>
+        <w:jc w:val="center"/>
+        <w:rPr>
+          <w:sz w:val="40"/>
+          <w:szCs w:val="40"/>
+        </w:rPr>
       </w:pPr>
     </w:p>
     <w:p/>
@@ -338,968 +384,6 @@
         </w:rPr>
         <w:lastRenderedPageBreak/>
         <w:t>Target Audience</w:t>
-      </w:r>
-    </w:p>
-    <w:p>
-      <w:pPr>
-        <w:rPr>
-          <w:sz w:val="24"/>
-          <w:szCs w:val="24"/>
-        </w:rPr>
-      </w:pPr>
-      <w:r>
-        <w:tab/>
-      </w:r>
-      <w:r>
-        <w:rPr>
-          <w:sz w:val="24"/>
-          <w:szCs w:val="24"/>
-        </w:rPr>
-        <w:t xml:space="preserve">- </w:t>
-      </w:r>
-    </w:p>
-    <w:p/>
-    <w:p>
-      <w:pPr>
-        <w:rPr>
-          <w:sz w:val="20"/>
-        </w:rPr>
-      </w:pPr>
-      <w:r>
-        <w:rPr>
-          <w:sz w:val="20"/>
-        </w:rPr>
-        <w:t>Expected Lifetime of Game</w:t>
-      </w:r>
-    </w:p>
-    <w:p>
-      <w:pPr>
-        <w:rPr>
-          <w:sz w:val="24"/>
-          <w:szCs w:val="24"/>
-        </w:rPr>
-      </w:pPr>
-      <w:r>
-        <w:rPr>
-          <w:sz w:val="20"/>
-        </w:rPr>
-        <w:tab/>
-      </w:r>
-      <w:r>
-        <w:rPr>
-          <w:sz w:val="20"/>
-          <w:szCs w:val="24"/>
-        </w:rPr>
-        <w:t>- Multiplayer</w:t>
-      </w:r>
-    </w:p>
-    <w:p>
-      <w:pPr>
-        <w:rPr>
-          <w:sz w:val="24"/>
-          <w:szCs w:val="24"/>
-        </w:rPr>
-      </w:pPr>
-      <w:r>
-        <w:rPr>
-          <w:sz w:val="24"/>
-          <w:szCs w:val="24"/>
-        </w:rPr>
-        <w:tab/>
-      </w:r>
-      <w:r>
-        <w:rPr>
-          <w:sz w:val="24"/>
-          <w:szCs w:val="24"/>
-        </w:rPr>
-        <w:tab/>
-        <w:t xml:space="preserve">- </w:t>
-      </w:r>
-    </w:p>
-    <w:p/>
-    <w:p>
-      <w:pPr>
-        <w:rPr>
-          <w:sz w:val="20"/>
-        </w:rPr>
-      </w:pPr>
-      <w:r>
-        <w:rPr>
-          <w:sz w:val="20"/>
-        </w:rPr>
-        <w:t>Game Concepts</w:t>
-      </w:r>
-    </w:p>
-    <w:p>
-      <w:pPr>
-        <w:ind w:firstLine="720"/>
-      </w:pPr>
-      <w:r>
-        <w:t xml:space="preserve">- </w:t>
-      </w:r>
-      <w:r>
-        <w:rPr>
-          <w:sz w:val="20"/>
-        </w:rPr>
-        <w:t>Game Concept</w:t>
-      </w:r>
-    </w:p>
-    <w:p>
-      <w:pPr>
-        <w:ind w:left="720" w:firstLine="720"/>
-        <w:rPr>
-          <w:sz w:val="24"/>
-          <w:szCs w:val="24"/>
-        </w:rPr>
-      </w:pPr>
-      <w:r>
-        <w:rPr>
-          <w:sz w:val="24"/>
-          <w:szCs w:val="24"/>
-        </w:rPr>
-        <w:t>- Genre</w:t>
-      </w:r>
-    </w:p>
-    <w:p>
-      <w:pPr>
-        <w:ind w:left="1440" w:firstLine="720"/>
-        <w:rPr>
-          <w:sz w:val="24"/>
-          <w:szCs w:val="24"/>
-        </w:rPr>
-      </w:pPr>
-      <w:r>
-        <w:rPr>
-          <w:sz w:val="24"/>
-          <w:szCs w:val="24"/>
-        </w:rPr>
-        <w:t>-</w:t>
-      </w:r>
-    </w:p>
-    <w:p>
-      <w:pPr>
-        <w:ind w:firstLine="720"/>
-      </w:pPr>
-      <w:r>
-        <w:rPr>
-          <w:sz w:val="20"/>
-        </w:rPr>
-        <w:t>- Game Goals</w:t>
-      </w:r>
-    </w:p>
-    <w:p>
-      <w:pPr>
-        <w:rPr>
-          <w:sz w:val="24"/>
-          <w:szCs w:val="24"/>
-        </w:rPr>
-      </w:pPr>
-      <w:r>
-        <w:rPr>
-          <w:sz w:val="20"/>
-        </w:rPr>
-        <w:tab/>
-      </w:r>
-      <w:r>
-        <w:rPr>
-          <w:sz w:val="20"/>
-        </w:rPr>
-        <w:tab/>
-      </w:r>
-      <w:r>
-        <w:rPr>
-          <w:sz w:val="24"/>
-          <w:szCs w:val="24"/>
-        </w:rPr>
-        <w:t xml:space="preserve">- </w:t>
-      </w:r>
-    </w:p>
-    <w:p>
-      <w:pPr>
-        <w:ind w:firstLine="720"/>
-      </w:pPr>
-      <w:r>
-        <w:rPr>
-          <w:sz w:val="20"/>
-        </w:rPr>
-        <w:t>- References</w:t>
-      </w:r>
-    </w:p>
-    <w:p>
-      <w:pPr>
-        <w:ind w:left="720" w:firstLine="720"/>
-        <w:rPr>
-          <w:sz w:val="24"/>
-          <w:szCs w:val="24"/>
-        </w:rPr>
-      </w:pPr>
-      <w:r>
-        <w:rPr>
-          <w:sz w:val="24"/>
-          <w:szCs w:val="24"/>
-        </w:rPr>
-        <w:t xml:space="preserve">- </w:t>
-      </w:r>
-    </w:p>
-    <w:p>
-      <w:pPr>
-        <w:rPr>
-          <w:sz w:val="20"/>
-        </w:rPr>
-      </w:pPr>
-      <w:r>
-        <w:rPr>
-          <w:sz w:val="20"/>
-        </w:rPr>
-        <w:t>Story</w:t>
-      </w:r>
-    </w:p>
-    <w:p>
-      <w:pPr>
-        <w:ind w:firstLine="720"/>
-      </w:pPr>
-      <w:r>
-        <w:rPr>
-          <w:sz w:val="20"/>
-        </w:rPr>
-        <w:t>- Genre</w:t>
-      </w:r>
-    </w:p>
-    <w:p>
-      <w:pPr>
-        <w:ind w:firstLine="720"/>
-        <w:rPr>
-          <w:sz w:val="24"/>
-          <w:szCs w:val="24"/>
-        </w:rPr>
-      </w:pPr>
-      <w:r>
-        <w:rPr>
-          <w:sz w:val="20"/>
-        </w:rPr>
-        <w:tab/>
-      </w:r>
-      <w:r>
-        <w:rPr>
-          <w:sz w:val="24"/>
-          <w:szCs w:val="24"/>
-        </w:rPr>
-        <w:t>- Classical LCD game</w:t>
-      </w:r>
-    </w:p>
-    <w:p>
-      <w:pPr>
-        <w:ind w:left="720"/>
-      </w:pPr>
-      <w:r>
-        <w:rPr>
-          <w:sz w:val="20"/>
-        </w:rPr>
-        <w:t>- High Concept</w:t>
-      </w:r>
-    </w:p>
-    <w:p>
-      <w:pPr>
-        <w:ind w:left="720"/>
-        <w:rPr>
-          <w:sz w:val="24"/>
-          <w:szCs w:val="24"/>
-        </w:rPr>
-      </w:pPr>
-      <w:r>
-        <w:rPr>
-          <w:sz w:val="20"/>
-        </w:rPr>
-        <w:tab/>
-      </w:r>
-      <w:r>
-        <w:rPr>
-          <w:sz w:val="24"/>
-          <w:szCs w:val="24"/>
-        </w:rPr>
-        <w:t>- Players will play with the cat using their laser pointer.</w:t>
-      </w:r>
-    </w:p>
-    <w:p>
-      <w:pPr>
-        <w:ind w:firstLine="720"/>
-      </w:pPr>
-      <w:r>
-        <w:rPr>
-          <w:sz w:val="20"/>
-        </w:rPr>
-        <w:t>- Synopsis</w:t>
-      </w:r>
-    </w:p>
-    <w:p>
-      <w:pPr>
-        <w:rPr>
-          <w:sz w:val="24"/>
-          <w:szCs w:val="24"/>
-        </w:rPr>
-      </w:pPr>
-      <w:r>
-        <w:rPr>
-          <w:sz w:val="24"/>
-          <w:szCs w:val="24"/>
-        </w:rPr>
-        <w:tab/>
-      </w:r>
-      <w:r>
-        <w:rPr>
-          <w:sz w:val="24"/>
-          <w:szCs w:val="24"/>
-        </w:rPr>
-        <w:tab/>
-        <w:t>-</w:t>
-      </w:r>
-    </w:p>
-    <w:p>
-      <w:pPr>
-        <w:rPr>
-          <w:sz w:val="20"/>
-        </w:rPr>
-      </w:pPr>
-      <w:r>
-        <w:rPr>
-          <w:sz w:val="20"/>
-        </w:rPr>
-        <w:t>Gameplay</w:t>
-      </w:r>
-    </w:p>
-    <w:p>
-      <w:pPr>
-        <w:ind w:firstLine="720"/>
-      </w:pPr>
-      <w:r>
-        <w:rPr>
-          <w:sz w:val="20"/>
-        </w:rPr>
-        <w:t>- Overview</w:t>
-      </w:r>
-    </w:p>
-    <w:p>
-      <w:pPr>
-        <w:ind w:firstLine="720"/>
-        <w:rPr>
-          <w:sz w:val="24"/>
-          <w:szCs w:val="24"/>
-        </w:rPr>
-      </w:pPr>
-      <w:r>
-        <w:rPr>
-          <w:sz w:val="20"/>
-        </w:rPr>
-        <w:tab/>
-      </w:r>
-      <w:r>
-        <w:rPr>
-          <w:sz w:val="24"/>
-          <w:szCs w:val="24"/>
-        </w:rPr>
-        <w:t>- This section elaborates on general mechanics of the game.</w:t>
-      </w:r>
-    </w:p>
-    <w:p>
-      <w:pPr>
-        <w:ind w:firstLine="720"/>
-      </w:pPr>
-      <w:r>
-        <w:rPr>
-          <w:sz w:val="20"/>
-        </w:rPr>
-        <w:t>- Combat System</w:t>
-      </w:r>
-    </w:p>
-    <w:p>
-      <w:pPr>
-        <w:ind w:left="1440"/>
-        <w:rPr>
-          <w:sz w:val="24"/>
-          <w:szCs w:val="24"/>
-        </w:rPr>
-      </w:pPr>
-      <w:r>
-        <w:rPr>
-          <w:sz w:val="24"/>
-          <w:szCs w:val="24"/>
-        </w:rPr>
-        <w:t xml:space="preserve">- </w:t>
-      </w:r>
-    </w:p>
-    <w:p>
-      <w:r>
-        <w:rPr>
-          <w:sz w:val="20"/>
-        </w:rPr>
-        <w:tab/>
-        <w:t>- Abilities and Controls</w:t>
-      </w:r>
-    </w:p>
-    <w:p>
-      <w:r>
-        <w:rPr>
-          <w:sz w:val="20"/>
-        </w:rPr>
-        <w:tab/>
-      </w:r>
-      <w:r>
-        <w:rPr>
-          <w:sz w:val="20"/>
-        </w:rPr>
-        <w:tab/>
-        <w:t>- Controls</w:t>
-      </w:r>
-    </w:p>
-    <w:p>
-      <w:r>
-        <w:rPr>
-          <w:sz w:val="20"/>
-        </w:rPr>
-        <w:tab/>
-      </w:r>
-      <w:r>
-        <w:rPr>
-          <w:sz w:val="20"/>
-        </w:rPr>
-        <w:tab/>
-      </w:r>
-      <w:r>
-        <w:rPr>
-          <w:sz w:val="20"/>
-        </w:rPr>
-        <w:tab/>
-        <w:t>- Basic Controls</w:t>
-      </w:r>
-    </w:p>
-    <w:p>
-      <w:pPr>
-        <w:ind w:left="720" w:firstLine="720"/>
-        <w:rPr>
-          <w:sz w:val="24"/>
-          <w:szCs w:val="24"/>
-        </w:rPr>
-      </w:pPr>
-      <w:r>
-        <w:rPr>
-          <w:sz w:val="20"/>
-        </w:rPr>
-        <w:tab/>
-      </w:r>
-      <w:r>
-        <w:rPr>
-          <w:sz w:val="20"/>
-        </w:rPr>
-        <w:tab/>
-      </w:r>
-      <w:r>
-        <w:rPr>
-          <w:sz w:val="24"/>
-          <w:szCs w:val="24"/>
-        </w:rPr>
-        <w:t>- WASD movement</w:t>
-      </w:r>
-      <w:r>
-        <w:rPr>
-          <w:sz w:val="24"/>
-          <w:szCs w:val="24"/>
-        </w:rPr>
-        <w:t>/Directional pad</w:t>
-      </w:r>
-    </w:p>
-    <w:p>
-      <w:r>
-        <w:rPr>
-          <w:sz w:val="20"/>
-        </w:rPr>
-        <w:tab/>
-      </w:r>
-      <w:r>
-        <w:rPr>
-          <w:sz w:val="20"/>
-        </w:rPr>
-        <w:tab/>
-        <w:t>- HUD</w:t>
-      </w:r>
-    </w:p>
-    <w:p>
-      <w:pPr>
-        <w:rPr>
-          <w:sz w:val="24"/>
-          <w:szCs w:val="24"/>
-        </w:rPr>
-      </w:pPr>
-      <w:r>
-        <w:rPr>
-          <w:sz w:val="20"/>
-        </w:rPr>
-        <w:tab/>
-      </w:r>
-      <w:r>
-        <w:rPr>
-          <w:sz w:val="20"/>
-        </w:rPr>
-        <w:tab/>
-      </w:r>
-      <w:r>
-        <w:rPr>
-          <w:sz w:val="20"/>
-        </w:rPr>
-        <w:tab/>
-      </w:r>
-      <w:r>
-        <w:rPr>
-          <w:sz w:val="24"/>
-          <w:szCs w:val="24"/>
-        </w:rPr>
-        <w:t xml:space="preserve">- </w:t>
-      </w:r>
-    </w:p>
-    <w:p/>
-    <w:p/>
-    <w:p>
-      <w:pPr>
-        <w:rPr>
-          <w:sz w:val="20"/>
-        </w:rPr>
-      </w:pPr>
-      <w:r>
-        <w:rPr>
-          <w:sz w:val="20"/>
-        </w:rPr>
-        <w:t>Game Modes</w:t>
-      </w:r>
-    </w:p>
-    <w:p>
-      <w:pPr>
-        <w:ind w:left="720"/>
-        <w:rPr>
-          <w:sz w:val="20"/>
-        </w:rPr>
-      </w:pPr>
-      <w:r>
-        <w:rPr>
-          <w:sz w:val="20"/>
-        </w:rPr>
-        <w:t>- Single Player only</w:t>
-      </w:r>
-    </w:p>
-    <w:p>
-      <w:pPr>
-        <w:ind w:left="720"/>
-      </w:pPr>
-      <w:r>
-        <w:rPr>
-          <w:sz w:val="20"/>
-        </w:rPr>
-        <w:tab/>
-        <w:t>-</w:t>
-      </w:r>
-    </w:p>
-    <w:p>
-      <w:r>
-        <w:rPr>
-          <w:sz w:val="20"/>
-        </w:rPr>
-        <w:t>User</w:t>
-      </w:r>
-      <w:r>
-        <w:t xml:space="preserve"> </w:t>
-      </w:r>
-      <w:r>
-        <w:rPr>
-          <w:sz w:val="20"/>
-        </w:rPr>
-        <w:t>Interface</w:t>
-      </w:r>
-    </w:p>
-    <w:p>
-      <w:r>
-        <w:tab/>
-        <w:t xml:space="preserve">- </w:t>
-      </w:r>
-      <w:r>
-        <w:rPr>
-          <w:sz w:val="20"/>
-        </w:rPr>
-        <w:t>Overview</w:t>
-      </w:r>
-    </w:p>
-    <w:p>
-      <w:pPr>
-        <w:ind w:left="1440"/>
-        <w:rPr>
-          <w:sz w:val="24"/>
-          <w:szCs w:val="24"/>
-        </w:rPr>
-      </w:pPr>
-      <w:r>
-        <w:rPr>
-          <w:sz w:val="24"/>
-          <w:szCs w:val="24"/>
-        </w:rPr>
-        <w:t>- Five main UI screens will be used throughout: Title, Multiplayer and Option Screens.</w:t>
-      </w:r>
-    </w:p>
-    <w:p>
-      <w:pPr>
-        <w:ind w:left="720"/>
-        <w:rPr>
-          <w:sz w:val="24"/>
-          <w:szCs w:val="24"/>
-        </w:rPr>
-      </w:pPr>
-    </w:p>
-    <w:p>
-      <w:r>
-        <w:rPr>
-          <w:sz w:val="20"/>
-        </w:rPr>
-        <w:t>World</w:t>
-      </w:r>
-      <w:r>
-        <w:t xml:space="preserve"> / Environment</w:t>
-      </w:r>
-    </w:p>
-    <w:p>
-      <w:r>
-        <w:rPr>
-          <w:sz w:val="20"/>
-        </w:rPr>
-        <w:tab/>
-        <w:t>- Overview</w:t>
-      </w:r>
-    </w:p>
-    <w:p>
-      <w:pPr>
-        <w:rPr>
-          <w:sz w:val="24"/>
-          <w:szCs w:val="24"/>
-        </w:rPr>
-      </w:pPr>
-      <w:r>
-        <w:rPr>
-          <w:sz w:val="20"/>
-        </w:rPr>
-        <w:lastRenderedPageBreak/>
-        <w:tab/>
-      </w:r>
-      <w:r>
-        <w:rPr>
-          <w:sz w:val="20"/>
-        </w:rPr>
-        <w:tab/>
-      </w:r>
-      <w:r>
-        <w:rPr>
-          <w:sz w:val="24"/>
-          <w:szCs w:val="24"/>
-        </w:rPr>
-        <w:t xml:space="preserve">- </w:t>
-      </w:r>
-    </w:p>
-    <w:p>
-      <w:r>
-        <w:rPr>
-          <w:sz w:val="20"/>
-        </w:rPr>
-        <w:tab/>
-        <w:t>- Elaboration of world</w:t>
-      </w:r>
-    </w:p>
-    <w:p>
-      <w:pPr>
-        <w:ind w:left="1440"/>
-        <w:rPr>
-          <w:sz w:val="24"/>
-          <w:szCs w:val="24"/>
-        </w:rPr>
-      </w:pPr>
-      <w:r>
-        <w:rPr>
-          <w:sz w:val="24"/>
-          <w:szCs w:val="24"/>
-        </w:rPr>
-        <w:t xml:space="preserve">- </w:t>
-      </w:r>
-    </w:p>
-    <w:p>
-      <w:pPr>
-        <w:ind w:left="720"/>
-      </w:pPr>
-    </w:p>
-    <w:p>
-      <w:pPr>
-        <w:ind w:left="720"/>
-      </w:pPr>
-      <w:r>
-        <w:rPr>
-          <w:sz w:val="20"/>
-        </w:rPr>
-        <w:t>- Treasure</w:t>
-      </w:r>
-    </w:p>
-    <w:p>
-      <w:pPr>
-        <w:ind w:left="1440"/>
-        <w:rPr>
-          <w:sz w:val="24"/>
-          <w:szCs w:val="24"/>
-        </w:rPr>
-      </w:pPr>
-      <w:r>
-        <w:rPr>
-          <w:sz w:val="24"/>
-          <w:szCs w:val="24"/>
-        </w:rPr>
-        <w:t xml:space="preserve">- </w:t>
-      </w:r>
-    </w:p>
-    <w:p/>
-    <w:p>
-      <w:r>
-        <w:rPr>
-          <w:sz w:val="20"/>
-        </w:rPr>
-        <w:t>Technical</w:t>
-      </w:r>
-      <w:r>
-        <w:t xml:space="preserve"> Design</w:t>
-      </w:r>
-    </w:p>
-    <w:p>
-      <w:pPr>
-        <w:ind w:left="720"/>
-        <w:rPr>
-          <w:sz w:val="24"/>
-        </w:rPr>
-      </w:pPr>
-      <w:r>
-        <w:rPr>
-          <w:sz w:val="24"/>
-        </w:rPr>
-        <w:t xml:space="preserve">- </w:t>
-      </w:r>
-      <w:r>
-        <w:rPr>
-          <w:sz w:val="24"/>
-        </w:rPr>
-        <w:t>Making use of Visual Studios 2010 to program all the mechanics needed</w:t>
-      </w:r>
-    </w:p>
-    <w:p>
-      <w:pPr>
-        <w:ind w:left="720"/>
-        <w:rPr>
-          <w:sz w:val="24"/>
-        </w:rPr>
-      </w:pPr>
-      <w:r>
-        <w:rPr>
-          <w:sz w:val="24"/>
-        </w:rPr>
-        <w:t>- Use ASCII symbols to represent certain artistic features</w:t>
-      </w:r>
-    </w:p>
-    <w:p/>
-    <w:p>
-      <w:r>
-        <w:rPr>
-          <w:sz w:val="20"/>
-        </w:rPr>
-        <w:t>- Animation</w:t>
-      </w:r>
-    </w:p>
-    <w:p>
-      <w:r>
-        <w:rPr>
-          <w:sz w:val="20"/>
-        </w:rPr>
-        <w:tab/>
-        <w:t>- Overview</w:t>
-      </w:r>
-    </w:p>
-    <w:p>
-      <w:pPr>
-        <w:rPr>
-          <w:sz w:val="28"/>
-        </w:rPr>
-      </w:pPr>
-      <w:r>
-        <w:rPr>
-          <w:sz w:val="20"/>
-        </w:rPr>
-        <w:tab/>
-      </w:r>
-      <w:r>
-        <w:rPr>
-          <w:sz w:val="20"/>
-        </w:rPr>
-        <w:tab/>
-      </w:r>
-      <w:r>
-        <w:rPr>
-          <w:sz w:val="24"/>
-        </w:rPr>
-        <w:t>- Console type, dots and squares style</w:t>
-      </w:r>
-    </w:p>
-    <w:p>
-      <w:r>
-        <w:rPr>
-          <w:sz w:val="20"/>
-        </w:rPr>
-        <w:t>- Rewards</w:t>
-      </w:r>
-    </w:p>
-    <w:p>
-      <w:r>
-        <w:rPr>
-          <w:sz w:val="20"/>
-        </w:rPr>
-        <w:tab/>
-        <w:t>- Overview</w:t>
-      </w:r>
-    </w:p>
-    <w:p>
-      <w:r>
-        <w:rPr>
-          <w:sz w:val="20"/>
-        </w:rPr>
-        <w:t>- Camera</w:t>
-      </w:r>
-    </w:p>
-    <w:p>
-      <w:r>
-        <w:rPr>
-          <w:sz w:val="20"/>
-        </w:rPr>
-        <w:tab/>
-        <w:t>- Overview</w:t>
-      </w:r>
-    </w:p>
-    <w:p>
-      <w:pPr>
-        <w:rPr>
-          <w:sz w:val="28"/>
-        </w:rPr>
-      </w:pPr>
-      <w:r>
-        <w:rPr>
-          <w:sz w:val="20"/>
-        </w:rPr>
-        <w:tab/>
-      </w:r>
-      <w:r>
-        <w:rPr>
-          <w:sz w:val="20"/>
-        </w:rPr>
-        <w:tab/>
-      </w:r>
-      <w:r>
-        <w:rPr>
-          <w:sz w:val="24"/>
-        </w:rPr>
-        <w:t>- Camera angle is generally deemed to be overhead.</w:t>
-      </w:r>
-    </w:p>
-    <w:p>
-      <w:r>
-        <w:rPr>
-          <w:sz w:val="20"/>
-        </w:rPr>
-        <w:tab/>
-        <w:t>- Gameplay camera(s)</w:t>
-      </w:r>
-    </w:p>
-    <w:p>
-      <w:r>
-        <w:rPr>
-          <w:sz w:val="20"/>
-        </w:rPr>
-        <w:t>- Sound</w:t>
-      </w:r>
-    </w:p>
-    <w:p>
-      <w:r>
-        <w:rPr>
-          <w:sz w:val="20"/>
-        </w:rPr>
-        <w:tab/>
-        <w:t>- FX</w:t>
-      </w:r>
-    </w:p>
-    <w:p>
-      <w:pPr>
-        <w:rPr>
-          <w:sz w:val="24"/>
-        </w:rPr>
-      </w:pPr>
-      <w:r>
-        <w:rPr>
-          <w:sz w:val="20"/>
-        </w:rPr>
-        <w:tab/>
-      </w:r>
-      <w:r>
-        <w:rPr>
-          <w:sz w:val="20"/>
-        </w:rPr>
-        <w:tab/>
-      </w:r>
-      <w:r>
-        <w:rPr>
-          <w:sz w:val="24"/>
-        </w:rPr>
-        <w:t>- One beep sound to alert incoming attack</w:t>
-      </w:r>
-    </w:p>
-    <w:p>
-      <w:pPr>
-        <w:rPr>
-          <w:sz w:val="24"/>
-        </w:rPr>
-      </w:pPr>
-      <w:r>
-        <w:rPr>
-          <w:sz w:val="24"/>
-        </w:rPr>
-        <w:tab/>
-      </w:r>
-      <w:r>
-        <w:rPr>
-          <w:sz w:val="24"/>
-        </w:rPr>
-        <w:tab/>
-        <w:t>- Two beep sounds when player gets hit</w:t>
-      </w:r>
-    </w:p>
-    <w:p>
-      <w:pPr>
-        <w:rPr>
-          <w:sz w:val="28"/>
-        </w:rPr>
-      </w:pPr>
-      <w:r>
-        <w:rPr>
-          <w:sz w:val="24"/>
-        </w:rPr>
-        <w:tab/>
-      </w:r>
-      <w:r>
-        <w:rPr>
-          <w:sz w:val="24"/>
-        </w:rPr>
-        <w:tab/>
-        <w:t>- Lower-pitched beep sound when player moves</w:t>
-      </w:r>
-    </w:p>
-    <w:p>
-      <w:r>
-        <w:rPr>
-          <w:sz w:val="20"/>
-        </w:rPr>
-        <w:t>- Additional Features</w:t>
       </w:r>
     </w:p>
     <w:p>
@@ -1307,12 +391,1141 @@
         <w:pStyle w:val="ListParagraph"/>
         <w:numPr>
           <w:ilvl w:val="0"/>
-          <w:numId w:val="1"/>
+          <w:numId w:val="5"/>
         </w:numPr>
         <w:rPr>
           <w:sz w:val="24"/>
-        </w:rPr>
-      </w:pPr>
+          <w:szCs w:val="24"/>
+        </w:rPr>
+      </w:pPr>
+      <w:r>
+        <w:rPr>
+          <w:sz w:val="24"/>
+          <w:szCs w:val="24"/>
+        </w:rPr>
+        <w:t>3 years old and above</w:t>
+      </w:r>
+      <w:r>
+        <w:rPr>
+          <w:sz w:val="24"/>
+          <w:szCs w:val="24"/>
+        </w:rPr>
+        <w:t xml:space="preserve"> </w:t>
+      </w:r>
+    </w:p>
+    <w:p/>
+    <w:p>
+      <w:pPr>
+        <w:rPr>
+          <w:sz w:val="20"/>
+        </w:rPr>
+      </w:pPr>
+      <w:r>
+        <w:rPr>
+          <w:sz w:val="20"/>
+        </w:rPr>
+        <w:t>Expected Lifetime of Game</w:t>
+      </w:r>
+    </w:p>
+    <w:p>
+      <w:pPr>
+        <w:rPr>
+          <w:sz w:val="24"/>
+          <w:szCs w:val="24"/>
+        </w:rPr>
+      </w:pPr>
+      <w:r>
+        <w:rPr>
+          <w:sz w:val="24"/>
+          <w:szCs w:val="24"/>
+        </w:rPr>
+        <w:tab/>
+      </w:r>
+      <w:r>
+        <w:rPr>
+          <w:sz w:val="24"/>
+          <w:szCs w:val="24"/>
+        </w:rPr>
+        <w:t xml:space="preserve">- </w:t>
+      </w:r>
+      <w:r>
+        <w:rPr>
+          <w:sz w:val="24"/>
+          <w:szCs w:val="24"/>
+        </w:rPr>
+        <w:t>1 hour maximum</w:t>
+      </w:r>
+    </w:p>
+    <w:p/>
+    <w:p>
+      <w:pPr>
+        <w:rPr>
+          <w:sz w:val="20"/>
+        </w:rPr>
+      </w:pPr>
+      <w:r>
+        <w:rPr>
+          <w:sz w:val="20"/>
+        </w:rPr>
+        <w:t>Game Concepts</w:t>
+      </w:r>
+    </w:p>
+    <w:p>
+      <w:pPr>
+        <w:ind w:firstLine="720"/>
+      </w:pPr>
+      <w:r>
+        <w:t xml:space="preserve">- </w:t>
+      </w:r>
+      <w:r>
+        <w:rPr>
+          <w:sz w:val="20"/>
+        </w:rPr>
+        <w:t>Game Concept</w:t>
+      </w:r>
+    </w:p>
+    <w:p>
+      <w:pPr>
+        <w:ind w:left="720" w:firstLine="720"/>
+        <w:rPr>
+          <w:sz w:val="24"/>
+          <w:szCs w:val="24"/>
+        </w:rPr>
+      </w:pPr>
+      <w:r>
+        <w:rPr>
+          <w:sz w:val="24"/>
+          <w:szCs w:val="24"/>
+        </w:rPr>
+        <w:t>- Genre</w:t>
+      </w:r>
+    </w:p>
+    <w:p>
+      <w:pPr>
+        <w:ind w:left="1440" w:firstLine="720"/>
+        <w:rPr>
+          <w:sz w:val="24"/>
+          <w:szCs w:val="24"/>
+        </w:rPr>
+      </w:pPr>
+      <w:r>
+        <w:rPr>
+          <w:sz w:val="24"/>
+          <w:szCs w:val="24"/>
+        </w:rPr>
+        <w:t>-</w:t>
+      </w:r>
+      <w:r>
+        <w:rPr>
+          <w:sz w:val="24"/>
+          <w:szCs w:val="24"/>
+        </w:rPr>
+        <w:t xml:space="preserve"> Retro 1980s Handheld Game</w:t>
+      </w:r>
+    </w:p>
+    <w:p>
+      <w:pPr>
+        <w:ind w:firstLine="720"/>
+      </w:pPr>
+      <w:r>
+        <w:rPr>
+          <w:sz w:val="20"/>
+        </w:rPr>
+        <w:t>- Game Goals</w:t>
+      </w:r>
+    </w:p>
+    <w:p>
+      <w:pPr>
+        <w:ind w:left="1440"/>
+        <w:rPr>
+          <w:sz w:val="24"/>
+          <w:szCs w:val="24"/>
+        </w:rPr>
+      </w:pPr>
+      <w:r>
+        <w:rPr>
+          <w:sz w:val="24"/>
+          <w:szCs w:val="24"/>
+        </w:rPr>
+        <w:t xml:space="preserve">- </w:t>
+      </w:r>
+      <w:r>
+        <w:rPr>
+          <w:sz w:val="24"/>
+          <w:szCs w:val="24"/>
+        </w:rPr>
+        <w:t>To allow players of the modern era experience the previous era of gaming</w:t>
+      </w:r>
+    </w:p>
+    <w:p>
+      <w:pPr>
+        <w:ind w:left="1440"/>
+        <w:rPr>
+          <w:sz w:val="24"/>
+          <w:szCs w:val="24"/>
+        </w:rPr>
+      </w:pPr>
+      <w:r>
+        <w:rPr>
+          <w:sz w:val="24"/>
+          <w:szCs w:val="24"/>
+        </w:rPr>
+        <w:t>- Have a very basic understanding on cat behaviour (</w:t>
+      </w:r>
+      <w:proofErr w:type="spellStart"/>
+      <w:r>
+        <w:rPr>
+          <w:sz w:val="24"/>
+          <w:szCs w:val="24"/>
+        </w:rPr>
+        <w:t>ie</w:t>
+      </w:r>
+      <w:proofErr w:type="spellEnd"/>
+      <w:r>
+        <w:rPr>
+          <w:sz w:val="24"/>
+          <w:szCs w:val="24"/>
+        </w:rPr>
+        <w:t>. Cats get excited easily over moving objects)</w:t>
+      </w:r>
+    </w:p>
+    <w:p>
+      <w:pPr>
+        <w:ind w:firstLine="720"/>
+      </w:pPr>
+      <w:r>
+        <w:rPr>
+          <w:sz w:val="20"/>
+        </w:rPr>
+        <w:t>- References</w:t>
+      </w:r>
+    </w:p>
+    <w:p>
+      <w:pPr>
+        <w:ind w:left="720" w:firstLine="720"/>
+        <w:rPr>
+          <w:sz w:val="24"/>
+          <w:szCs w:val="24"/>
+        </w:rPr>
+      </w:pPr>
+      <w:r>
+        <w:rPr>
+          <w:sz w:val="24"/>
+          <w:szCs w:val="24"/>
+        </w:rPr>
+        <w:t xml:space="preserve">- </w:t>
+      </w:r>
+      <w:r>
+        <w:rPr>
+          <w:sz w:val="24"/>
+          <w:szCs w:val="24"/>
+        </w:rPr>
+        <w:t>Cat behaviour</w:t>
+      </w:r>
+    </w:p>
+    <w:p>
+      <w:pPr>
+        <w:ind w:left="720" w:firstLine="720"/>
+        <w:rPr>
+          <w:sz w:val="24"/>
+          <w:szCs w:val="24"/>
+        </w:rPr>
+      </w:pPr>
+      <w:r>
+        <w:rPr>
+          <w:sz w:val="24"/>
+          <w:szCs w:val="24"/>
+        </w:rPr>
+        <w:t>- Laser pointers</w:t>
+      </w:r>
+    </w:p>
+    <w:p>
+      <w:pPr>
+        <w:ind w:left="720" w:firstLine="720"/>
+        <w:rPr>
+          <w:sz w:val="24"/>
+          <w:szCs w:val="24"/>
+        </w:rPr>
+      </w:pPr>
+      <w:r>
+        <w:rPr>
+          <w:sz w:val="24"/>
+          <w:szCs w:val="24"/>
+        </w:rPr>
+        <w:t>- Octopus (1980s game)</w:t>
+      </w:r>
+    </w:p>
+    <w:p>
+      <w:pPr>
+        <w:rPr>
+          <w:sz w:val="20"/>
+        </w:rPr>
+      </w:pPr>
+      <w:r>
+        <w:rPr>
+          <w:sz w:val="20"/>
+        </w:rPr>
+        <w:t>Story</w:t>
+      </w:r>
+    </w:p>
+    <w:p>
+      <w:pPr>
+        <w:ind w:firstLine="720"/>
+      </w:pPr>
+      <w:r>
+        <w:rPr>
+          <w:sz w:val="20"/>
+        </w:rPr>
+        <w:t>- Genre</w:t>
+      </w:r>
+    </w:p>
+    <w:p>
+      <w:pPr>
+        <w:ind w:firstLine="720"/>
+        <w:rPr>
+          <w:sz w:val="24"/>
+          <w:szCs w:val="24"/>
+        </w:rPr>
+      </w:pPr>
+      <w:r>
+        <w:rPr>
+          <w:sz w:val="20"/>
+        </w:rPr>
+        <w:tab/>
+      </w:r>
+      <w:r>
+        <w:rPr>
+          <w:sz w:val="24"/>
+          <w:szCs w:val="24"/>
+        </w:rPr>
+        <w:t>- Classical LCD game</w:t>
+      </w:r>
+    </w:p>
+    <w:p>
+      <w:pPr>
+        <w:ind w:left="720"/>
+      </w:pPr>
+      <w:r>
+        <w:rPr>
+          <w:sz w:val="20"/>
+        </w:rPr>
+        <w:t>- High Concept</w:t>
+      </w:r>
+    </w:p>
+    <w:p>
+      <w:pPr>
+        <w:ind w:left="720"/>
+        <w:rPr>
+          <w:sz w:val="24"/>
+          <w:szCs w:val="24"/>
+        </w:rPr>
+      </w:pPr>
+      <w:r>
+        <w:rPr>
+          <w:sz w:val="20"/>
+        </w:rPr>
+        <w:tab/>
+      </w:r>
+      <w:r>
+        <w:rPr>
+          <w:sz w:val="24"/>
+          <w:szCs w:val="24"/>
+        </w:rPr>
+        <w:t>- Players will play with the cat using their laser pointer.</w:t>
+      </w:r>
+    </w:p>
+    <w:p>
+      <w:pPr>
+        <w:ind w:firstLine="720"/>
+      </w:pPr>
+      <w:r>
+        <w:rPr>
+          <w:sz w:val="20"/>
+        </w:rPr>
+        <w:t>- Synopsis</w:t>
+      </w:r>
+    </w:p>
+    <w:p>
+      <w:pPr>
+        <w:ind w:left="1440"/>
+        <w:rPr>
+          <w:sz w:val="24"/>
+          <w:szCs w:val="24"/>
+        </w:rPr>
+      </w:pPr>
+      <w:r>
+        <w:rPr>
+          <w:sz w:val="24"/>
+          <w:szCs w:val="24"/>
+        </w:rPr>
+        <w:t>-</w:t>
+      </w:r>
+      <w:r>
+        <w:rPr>
+          <w:sz w:val="24"/>
+          <w:szCs w:val="24"/>
+        </w:rPr>
+        <w:t xml:space="preserve"> You decided that it is time to play with your cat. Using your laser pointer, you attract its attention with its bright light. Pulled by its magnificence, it starts to chase after it and it is up to you to keep it occupied by avoiding its impulsive attacks.</w:t>
+      </w:r>
+    </w:p>
+    <w:p>
+      <w:pPr>
+        <w:rPr>
+          <w:sz w:val="20"/>
+        </w:rPr>
+      </w:pPr>
+      <w:r>
+        <w:rPr>
+          <w:sz w:val="20"/>
+        </w:rPr>
+        <w:t>Gameplay</w:t>
+      </w:r>
+    </w:p>
+    <w:p>
+      <w:pPr>
+        <w:ind w:firstLine="720"/>
+      </w:pPr>
+      <w:r>
+        <w:rPr>
+          <w:sz w:val="20"/>
+        </w:rPr>
+        <w:t>- Overview</w:t>
+      </w:r>
+    </w:p>
+    <w:p>
+      <w:pPr>
+        <w:ind w:firstLine="720"/>
+        <w:rPr>
+          <w:sz w:val="24"/>
+          <w:szCs w:val="24"/>
+        </w:rPr>
+      </w:pPr>
+      <w:r>
+        <w:rPr>
+          <w:sz w:val="20"/>
+        </w:rPr>
+        <w:tab/>
+      </w:r>
+      <w:r>
+        <w:rPr>
+          <w:sz w:val="24"/>
+          <w:szCs w:val="24"/>
+        </w:rPr>
+        <w:t>- This section elaborates on general mechanics of the game.</w:t>
+      </w:r>
+    </w:p>
+    <w:p>
+      <w:r>
+        <w:rPr>
+          <w:sz w:val="20"/>
+        </w:rPr>
+        <w:tab/>
+        <w:t>- Abilities and Controls</w:t>
+      </w:r>
+    </w:p>
+    <w:p>
+      <w:r>
+        <w:rPr>
+          <w:sz w:val="20"/>
+        </w:rPr>
+        <w:tab/>
+      </w:r>
+      <w:r>
+        <w:rPr>
+          <w:sz w:val="20"/>
+        </w:rPr>
+        <w:tab/>
+      </w:r>
+      <w:r>
+        <w:rPr>
+          <w:sz w:val="20"/>
+        </w:rPr>
+        <w:t>- Basic Controls</w:t>
+      </w:r>
+    </w:p>
+    <w:p>
+      <w:pPr>
+        <w:ind w:left="720" w:firstLine="720"/>
+        <w:rPr>
+          <w:sz w:val="24"/>
+          <w:szCs w:val="24"/>
+        </w:rPr>
+      </w:pPr>
+      <w:r>
+        <w:rPr>
+          <w:sz w:val="20"/>
+        </w:rPr>
+        <w:tab/>
+      </w:r>
+      <w:r>
+        <w:rPr>
+          <w:sz w:val="24"/>
+          <w:szCs w:val="24"/>
+        </w:rPr>
+        <w:t xml:space="preserve">- </w:t>
+      </w:r>
+      <w:r>
+        <w:rPr>
+          <w:sz w:val="24"/>
+          <w:szCs w:val="24"/>
+        </w:rPr>
+        <w:t>Directional pad</w:t>
+      </w:r>
+      <w:r>
+        <w:rPr>
+          <w:sz w:val="24"/>
+          <w:szCs w:val="24"/>
+        </w:rPr>
+        <w:t xml:space="preserve"> to move the laser pointer</w:t>
+      </w:r>
+    </w:p>
+    <w:p>
+      <w:r>
+        <w:rPr>
+          <w:sz w:val="20"/>
+        </w:rPr>
+        <w:tab/>
+      </w:r>
+      <w:r>
+        <w:rPr>
+          <w:sz w:val="20"/>
+        </w:rPr>
+        <w:tab/>
+        <w:t>- HUD</w:t>
+      </w:r>
+    </w:p>
+    <w:p>
+      <w:pPr>
+        <w:rPr>
+          <w:sz w:val="24"/>
+          <w:szCs w:val="24"/>
+        </w:rPr>
+      </w:pPr>
+      <w:r>
+        <w:rPr>
+          <w:sz w:val="20"/>
+        </w:rPr>
+        <w:tab/>
+      </w:r>
+      <w:r>
+        <w:rPr>
+          <w:sz w:val="20"/>
+        </w:rPr>
+        <w:tab/>
+      </w:r>
+      <w:r>
+        <w:rPr>
+          <w:sz w:val="20"/>
+        </w:rPr>
+        <w:tab/>
+      </w:r>
+      <w:r>
+        <w:rPr>
+          <w:sz w:val="24"/>
+          <w:szCs w:val="24"/>
+        </w:rPr>
+        <w:t>- Number of Lives is displayed on the top left corner of the screen</w:t>
+      </w:r>
+    </w:p>
+    <w:p>
+      <w:pPr>
+        <w:rPr>
+          <w:sz w:val="24"/>
+          <w:szCs w:val="24"/>
+        </w:rPr>
+      </w:pPr>
+      <w:r>
+        <w:rPr>
+          <w:sz w:val="24"/>
+          <w:szCs w:val="24"/>
+        </w:rPr>
+        <w:tab/>
+      </w:r>
+      <w:r>
+        <w:rPr>
+          <w:sz w:val="24"/>
+          <w:szCs w:val="24"/>
+        </w:rPr>
+        <w:tab/>
+      </w:r>
+      <w:r>
+        <w:rPr>
+          <w:sz w:val="24"/>
+          <w:szCs w:val="24"/>
+        </w:rPr>
+        <w:tab/>
+        <w:t>- Current Score is displayed on the top right corner of the screen</w:t>
+      </w:r>
+    </w:p>
+    <w:p/>
+    <w:p/>
+    <w:p>
+      <w:pPr>
+        <w:rPr>
+          <w:sz w:val="20"/>
+        </w:rPr>
+      </w:pPr>
+    </w:p>
+    <w:p>
+      <w:pPr>
+        <w:rPr>
+          <w:sz w:val="20"/>
+        </w:rPr>
+      </w:pPr>
+    </w:p>
+    <w:p>
+      <w:pPr>
+        <w:rPr>
+          <w:sz w:val="20"/>
+        </w:rPr>
+      </w:pPr>
+    </w:p>
+    <w:p>
+      <w:pPr>
+        <w:rPr>
+          <w:sz w:val="20"/>
+        </w:rPr>
+      </w:pPr>
+    </w:p>
+    <w:p>
+      <w:r>
+        <w:rPr>
+          <w:sz w:val="20"/>
+        </w:rPr>
+        <w:lastRenderedPageBreak/>
+        <w:t>User</w:t>
+      </w:r>
+      <w:r>
+        <w:t xml:space="preserve"> </w:t>
+      </w:r>
+      <w:r>
+        <w:rPr>
+          <w:sz w:val="20"/>
+        </w:rPr>
+        <w:t>Interface</w:t>
+      </w:r>
+    </w:p>
+    <w:p>
+      <w:r>
+        <w:tab/>
+        <w:t xml:space="preserve">- </w:t>
+      </w:r>
+      <w:r>
+        <w:rPr>
+          <w:sz w:val="20"/>
+        </w:rPr>
+        <w:t>Overview</w:t>
+      </w:r>
+    </w:p>
+    <w:p>
+      <w:pPr>
+        <w:ind w:left="1440"/>
+        <w:rPr>
+          <w:sz w:val="24"/>
+          <w:szCs w:val="24"/>
+        </w:rPr>
+      </w:pPr>
+      <w:r>
+        <w:rPr>
+          <w:sz w:val="24"/>
+          <w:szCs w:val="24"/>
+        </w:rPr>
+        <w:t>- Four</w:t>
+      </w:r>
+      <w:r>
+        <w:rPr>
+          <w:sz w:val="24"/>
+          <w:szCs w:val="24"/>
+        </w:rPr>
+        <w:t xml:space="preserve"> main UI screens will be used throughout: Title,</w:t>
+      </w:r>
+      <w:r>
+        <w:rPr>
+          <w:sz w:val="24"/>
+          <w:szCs w:val="24"/>
+        </w:rPr>
+        <w:t xml:space="preserve"> Play Game, Options and Exit Screens.</w:t>
+      </w:r>
+    </w:p>
+    <w:p>
+      <w:pPr>
+        <w:rPr>
+          <w:sz w:val="20"/>
+        </w:rPr>
+      </w:pPr>
+      <w:r>
+        <w:rPr>
+          <w:sz w:val="24"/>
+          <w:szCs w:val="24"/>
+        </w:rPr>
+        <w:tab/>
+      </w:r>
+      <w:r>
+        <w:rPr>
+          <w:sz w:val="20"/>
+        </w:rPr>
+        <w:t>- Title</w:t>
+      </w:r>
+    </w:p>
+    <w:p>
+      <w:pPr>
+        <w:ind w:left="1440"/>
+        <w:rPr>
+          <w:sz w:val="24"/>
+          <w:szCs w:val="24"/>
+        </w:rPr>
+      </w:pPr>
+      <w:r>
+        <w:rPr>
+          <w:sz w:val="24"/>
+          <w:szCs w:val="24"/>
+        </w:rPr>
+        <w:t>- This screen will host the following options: Play Game, Options and Exit screens.</w:t>
+      </w:r>
+    </w:p>
+    <w:p>
+      <w:pPr>
+        <w:ind w:left="1440"/>
+        <w:rPr>
+          <w:sz w:val="24"/>
+          <w:szCs w:val="24"/>
+        </w:rPr>
+      </w:pPr>
+      <w:r>
+        <w:rPr>
+          <w:sz w:val="24"/>
+          <w:szCs w:val="24"/>
+        </w:rPr>
+        <w:t>- User is expected to enter a number to define the choice given.</w:t>
+      </w:r>
+    </w:p>
+    <w:p>
+      <w:pPr>
+        <w:rPr>
+          <w:sz w:val="20"/>
+        </w:rPr>
+      </w:pPr>
+      <w:r>
+        <w:rPr>
+          <w:sz w:val="20"/>
+        </w:rPr>
+        <w:tab/>
+        <w:t>- Play Game</w:t>
+      </w:r>
+    </w:p>
+    <w:p>
+      <w:pPr>
+        <w:ind w:left="1440"/>
+        <w:rPr>
+          <w:sz w:val="24"/>
+          <w:szCs w:val="24"/>
+        </w:rPr>
+      </w:pPr>
+      <w:r>
+        <w:rPr>
+          <w:sz w:val="24"/>
+          <w:szCs w:val="24"/>
+        </w:rPr>
+        <w:t xml:space="preserve">- </w:t>
+      </w:r>
+      <w:r>
+        <w:rPr>
+          <w:sz w:val="24"/>
+          <w:szCs w:val="24"/>
+        </w:rPr>
+        <w:t>This screen is the main gameplay of the game. The player will get to play the game until he loses all his lives or he decides to quit the game.</w:t>
+      </w:r>
+    </w:p>
+    <w:p>
+      <w:pPr>
+        <w:rPr>
+          <w:sz w:val="20"/>
+        </w:rPr>
+      </w:pPr>
+      <w:r>
+        <w:rPr>
+          <w:sz w:val="24"/>
+          <w:szCs w:val="24"/>
+        </w:rPr>
+        <w:tab/>
+      </w:r>
+      <w:r>
+        <w:rPr>
+          <w:sz w:val="20"/>
+        </w:rPr>
+        <w:t>- Options</w:t>
+      </w:r>
+    </w:p>
+    <w:p>
+      <w:pPr>
+        <w:ind w:left="1440"/>
+        <w:rPr>
+          <w:sz w:val="24"/>
+          <w:szCs w:val="24"/>
+        </w:rPr>
+      </w:pPr>
+      <w:r>
+        <w:rPr>
+          <w:sz w:val="24"/>
+          <w:szCs w:val="24"/>
+        </w:rPr>
+        <w:t>- This screen will lead to the following options: Difficulty Level and Number of Lives</w:t>
+      </w:r>
+    </w:p>
+    <w:p>
+      <w:pPr>
+        <w:ind w:left="2160"/>
+        <w:rPr>
+          <w:sz w:val="24"/>
+          <w:szCs w:val="24"/>
+        </w:rPr>
+      </w:pPr>
+      <w:r>
+        <w:rPr>
+          <w:sz w:val="24"/>
+          <w:szCs w:val="24"/>
+        </w:rPr>
+        <w:t xml:space="preserve">- Difficulty Level leads on to three available difficulties: Easy, Medium, </w:t>
+      </w:r>
+      <w:proofErr w:type="gramStart"/>
+      <w:r>
+        <w:rPr>
+          <w:sz w:val="24"/>
+          <w:szCs w:val="24"/>
+        </w:rPr>
+        <w:t>Hard</w:t>
+      </w:r>
+      <w:proofErr w:type="gramEnd"/>
+    </w:p>
+    <w:p>
+      <w:pPr>
+        <w:ind w:left="2880"/>
+        <w:rPr>
+          <w:sz w:val="24"/>
+          <w:szCs w:val="24"/>
+        </w:rPr>
+      </w:pPr>
+      <w:r>
+        <w:rPr>
+          <w:sz w:val="24"/>
+          <w:szCs w:val="24"/>
+        </w:rPr>
+        <w:t>- Easy will provide a starting multiplier speed of 0.5x and progress by 0.1x per 20 seconds</w:t>
+      </w:r>
+    </w:p>
+    <w:p>
+      <w:pPr>
+        <w:ind w:left="2880"/>
+        <w:rPr>
+          <w:sz w:val="24"/>
+          <w:szCs w:val="24"/>
+        </w:rPr>
+      </w:pPr>
+      <w:r>
+        <w:rPr>
+          <w:sz w:val="24"/>
+          <w:szCs w:val="24"/>
+        </w:rPr>
+        <w:t>- Medium will provide a starting multiplier speed of 1.0x and progress by 0.1x per 20 seconds</w:t>
+      </w:r>
+    </w:p>
+    <w:p>
+      <w:pPr>
+        <w:ind w:left="2880"/>
+        <w:rPr>
+          <w:sz w:val="24"/>
+          <w:szCs w:val="24"/>
+        </w:rPr>
+      </w:pPr>
+      <w:r>
+        <w:rPr>
+          <w:sz w:val="24"/>
+          <w:szCs w:val="24"/>
+        </w:rPr>
+        <w:t>- Hard will provide a starting multiplier speed of 1.2x and progress by 0.1x per 15 seconds</w:t>
+      </w:r>
+    </w:p>
+    <w:p>
+      <w:r>
+        <w:rPr>
+          <w:sz w:val="20"/>
+        </w:rPr>
+        <w:t>Technical</w:t>
+      </w:r>
+      <w:r>
+        <w:t xml:space="preserve"> Design</w:t>
+      </w:r>
+    </w:p>
+    <w:p>
+      <w:pPr>
+        <w:ind w:left="720"/>
+        <w:rPr>
+          <w:sz w:val="24"/>
+        </w:rPr>
+      </w:pPr>
+      <w:r>
+        <w:rPr>
+          <w:sz w:val="24"/>
+        </w:rPr>
+        <w:t xml:space="preserve">- </w:t>
+      </w:r>
+      <w:r>
+        <w:rPr>
+          <w:sz w:val="24"/>
+        </w:rPr>
+        <w:t>Making use of Visual Studios 2010 to program all the mechanics needed</w:t>
+      </w:r>
+    </w:p>
+    <w:p>
+      <w:pPr>
+        <w:ind w:left="720"/>
+        <w:rPr>
+          <w:sz w:val="24"/>
+        </w:rPr>
+      </w:pPr>
+      <w:r>
+        <w:rPr>
+          <w:sz w:val="24"/>
+        </w:rPr>
+        <w:t>- Use ASCII symbols to represent certain artistic features</w:t>
+      </w:r>
+    </w:p>
+    <w:p/>
+    <w:p>
+      <w:r>
+        <w:rPr>
+          <w:sz w:val="20"/>
+        </w:rPr>
+        <w:t>- Animation</w:t>
+      </w:r>
+    </w:p>
+    <w:p>
+      <w:r>
+        <w:rPr>
+          <w:sz w:val="20"/>
+        </w:rPr>
+        <w:tab/>
+        <w:t>- Overview</w:t>
+      </w:r>
+    </w:p>
+    <w:p>
+      <w:pPr>
+        <w:rPr>
+          <w:sz w:val="28"/>
+        </w:rPr>
+      </w:pPr>
+      <w:r>
+        <w:rPr>
+          <w:sz w:val="20"/>
+        </w:rPr>
+        <w:tab/>
+      </w:r>
+      <w:r>
+        <w:rPr>
+          <w:sz w:val="20"/>
+        </w:rPr>
+        <w:tab/>
+      </w:r>
+      <w:r>
+        <w:rPr>
+          <w:sz w:val="24"/>
+        </w:rPr>
+        <w:t>- Console type, dots and squares style</w:t>
+      </w:r>
+    </w:p>
+    <w:p>
+      <w:r>
+        <w:rPr>
+          <w:sz w:val="20"/>
+        </w:rPr>
+        <w:t>- Rewards</w:t>
+      </w:r>
+    </w:p>
+    <w:p>
+      <w:pPr>
+        <w:rPr>
+          <w:sz w:val="20"/>
+        </w:rPr>
+      </w:pPr>
+      <w:r>
+        <w:rPr>
+          <w:sz w:val="20"/>
+        </w:rPr>
+        <w:tab/>
+        <w:t>- Overview</w:t>
+      </w:r>
+    </w:p>
+    <w:p>
+      <w:pPr>
+        <w:rPr>
+          <w:sz w:val="24"/>
+          <w:szCs w:val="24"/>
+        </w:rPr>
+      </w:pPr>
+      <w:r>
+        <w:rPr>
+          <w:sz w:val="20"/>
+        </w:rPr>
+        <w:tab/>
+      </w:r>
+      <w:r>
+        <w:rPr>
+          <w:sz w:val="20"/>
+        </w:rPr>
+        <w:tab/>
+      </w:r>
+      <w:r>
+        <w:rPr>
+          <w:sz w:val="24"/>
+          <w:szCs w:val="24"/>
+        </w:rPr>
+        <w:t xml:space="preserve">- </w:t>
+      </w:r>
+      <w:r>
+        <w:rPr>
+          <w:sz w:val="24"/>
+          <w:szCs w:val="24"/>
+        </w:rPr>
+        <w:t xml:space="preserve">The score is increased by each second. </w:t>
+      </w:r>
+    </w:p>
+    <w:p>
+      <w:r>
+        <w:rPr>
+          <w:sz w:val="20"/>
+        </w:rPr>
+        <w:t>- Camera</w:t>
+      </w:r>
+    </w:p>
+    <w:p>
+      <w:r>
+        <w:rPr>
+          <w:sz w:val="20"/>
+        </w:rPr>
+        <w:tab/>
+        <w:t>- Overview</w:t>
+      </w:r>
+    </w:p>
+    <w:p>
+      <w:pPr>
+        <w:rPr>
+          <w:sz w:val="28"/>
+        </w:rPr>
+      </w:pPr>
+      <w:r>
+        <w:rPr>
+          <w:sz w:val="20"/>
+        </w:rPr>
+        <w:tab/>
+      </w:r>
+      <w:r>
+        <w:rPr>
+          <w:sz w:val="20"/>
+        </w:rPr>
+        <w:tab/>
+      </w:r>
+      <w:r>
+        <w:rPr>
+          <w:sz w:val="24"/>
+        </w:rPr>
+        <w:t>- Camera angle is generally deemed to be overhead.</w:t>
+      </w:r>
+    </w:p>
+    <w:p>
+      <w:pPr>
+        <w:rPr>
+          <w:sz w:val="28"/>
+        </w:rPr>
+      </w:pPr>
+      <w:r>
+        <w:rPr>
+          <w:sz w:val="20"/>
+        </w:rPr>
+        <w:t>- Sound</w:t>
+      </w:r>
+    </w:p>
+    <w:p>
+      <w:r>
+        <w:rPr>
+          <w:sz w:val="20"/>
+        </w:rPr>
+        <w:tab/>
+        <w:t>- FX</w:t>
+      </w:r>
+    </w:p>
+    <w:p>
+      <w:pPr>
+        <w:rPr>
+          <w:sz w:val="24"/>
+        </w:rPr>
+      </w:pPr>
+      <w:r>
+        <w:rPr>
+          <w:sz w:val="20"/>
+        </w:rPr>
+        <w:tab/>
+      </w:r>
+      <w:r>
+        <w:rPr>
+          <w:sz w:val="20"/>
+        </w:rPr>
+        <w:tab/>
+      </w:r>
+      <w:r>
+        <w:rPr>
+          <w:sz w:val="24"/>
+        </w:rPr>
+        <w:t>- One beep sound to alert incoming attack</w:t>
+      </w:r>
+    </w:p>
+    <w:p>
+      <w:pPr>
+        <w:rPr>
+          <w:sz w:val="24"/>
+        </w:rPr>
+      </w:pPr>
+      <w:r>
+        <w:rPr>
+          <w:sz w:val="24"/>
+        </w:rPr>
+        <w:tab/>
+      </w:r>
+      <w:r>
+        <w:rPr>
+          <w:sz w:val="24"/>
+        </w:rPr>
+        <w:tab/>
+        <w:t>- Two beep sounds when player gets hit</w:t>
+      </w:r>
+    </w:p>
+    <w:p>
+      <w:pPr>
+        <w:rPr>
+          <w:sz w:val="28"/>
+        </w:rPr>
+      </w:pPr>
+      <w:r>
+        <w:rPr>
+          <w:sz w:val="24"/>
+        </w:rPr>
+        <w:tab/>
+      </w:r>
+      <w:r>
+        <w:rPr>
+          <w:sz w:val="24"/>
+        </w:rPr>
+        <w:tab/>
+        <w:t>- Lower-pitched beep sound when player moves</w:t>
+      </w:r>
+    </w:p>
+    <w:p>
+      <w:pPr>
+        <w:rPr>
+          <w:sz w:val="24"/>
+        </w:rPr>
+      </w:pPr>
+      <w:bookmarkStart w:id="0" w:name="_GoBack"/>
+      <w:bookmarkEnd w:id="0"/>
     </w:p>
     <w:sectPr>
       <w:pgSz w:w="12240" w:h="15840"/>
@@ -1662,6 +1875,118 @@
     </w:lvl>
   </w:abstractNum>
   <w:abstractNum w:abstractNumId="3">
+    <w:nsid w:val="59D33599"/>
+    <w:multiLevelType w:val="hybridMultilevel"/>
+    <w:tmpl w:val="E62CEC5A"/>
+    <w:lvl w:ilvl="0" w:tplc="8D2C693E">
+      <w:numFmt w:val="bullet"/>
+      <w:lvlText w:val="-"/>
+      <w:lvlJc w:val="left"/>
+      <w:pPr>
+        <w:ind w:left="1080" w:hanging="360"/>
+      </w:pPr>
+      <w:rPr>
+        <w:rFonts w:ascii="Arial" w:eastAsia="Arial" w:hAnsi="Arial" w:cs="Arial" w:hint="default"/>
+      </w:rPr>
+    </w:lvl>
+    <w:lvl w:ilvl="1" w:tplc="48090003" w:tentative="1">
+      <w:start w:val="1"/>
+      <w:numFmt w:val="bullet"/>
+      <w:lvlText w:val="o"/>
+      <w:lvlJc w:val="left"/>
+      <w:pPr>
+        <w:ind w:left="1800" w:hanging="360"/>
+      </w:pPr>
+      <w:rPr>
+        <w:rFonts w:ascii="Courier New" w:hAnsi="Courier New" w:cs="Courier New" w:hint="default"/>
+      </w:rPr>
+    </w:lvl>
+    <w:lvl w:ilvl="2" w:tplc="48090005" w:tentative="1">
+      <w:start w:val="1"/>
+      <w:numFmt w:val="bullet"/>
+      <w:lvlText w:val=""/>
+      <w:lvlJc w:val="left"/>
+      <w:pPr>
+        <w:ind w:left="2520" w:hanging="360"/>
+      </w:pPr>
+      <w:rPr>
+        <w:rFonts w:ascii="Wingdings" w:hAnsi="Wingdings" w:hint="default"/>
+      </w:rPr>
+    </w:lvl>
+    <w:lvl w:ilvl="3" w:tplc="48090001" w:tentative="1">
+      <w:start w:val="1"/>
+      <w:numFmt w:val="bullet"/>
+      <w:lvlText w:val=""/>
+      <w:lvlJc w:val="left"/>
+      <w:pPr>
+        <w:ind w:left="3240" w:hanging="360"/>
+      </w:pPr>
+      <w:rPr>
+        <w:rFonts w:ascii="Symbol" w:hAnsi="Symbol" w:hint="default"/>
+      </w:rPr>
+    </w:lvl>
+    <w:lvl w:ilvl="4" w:tplc="48090003" w:tentative="1">
+      <w:start w:val="1"/>
+      <w:numFmt w:val="bullet"/>
+      <w:lvlText w:val="o"/>
+      <w:lvlJc w:val="left"/>
+      <w:pPr>
+        <w:ind w:left="3960" w:hanging="360"/>
+      </w:pPr>
+      <w:rPr>
+        <w:rFonts w:ascii="Courier New" w:hAnsi="Courier New" w:cs="Courier New" w:hint="default"/>
+      </w:rPr>
+    </w:lvl>
+    <w:lvl w:ilvl="5" w:tplc="48090005" w:tentative="1">
+      <w:start w:val="1"/>
+      <w:numFmt w:val="bullet"/>
+      <w:lvlText w:val=""/>
+      <w:lvlJc w:val="left"/>
+      <w:pPr>
+        <w:ind w:left="4680" w:hanging="360"/>
+      </w:pPr>
+      <w:rPr>
+        <w:rFonts w:ascii="Wingdings" w:hAnsi="Wingdings" w:hint="default"/>
+      </w:rPr>
+    </w:lvl>
+    <w:lvl w:ilvl="6" w:tplc="48090001" w:tentative="1">
+      <w:start w:val="1"/>
+      <w:numFmt w:val="bullet"/>
+      <w:lvlText w:val=""/>
+      <w:lvlJc w:val="left"/>
+      <w:pPr>
+        <w:ind w:left="5400" w:hanging="360"/>
+      </w:pPr>
+      <w:rPr>
+        <w:rFonts w:ascii="Symbol" w:hAnsi="Symbol" w:hint="default"/>
+      </w:rPr>
+    </w:lvl>
+    <w:lvl w:ilvl="7" w:tplc="48090003" w:tentative="1">
+      <w:start w:val="1"/>
+      <w:numFmt w:val="bullet"/>
+      <w:lvlText w:val="o"/>
+      <w:lvlJc w:val="left"/>
+      <w:pPr>
+        <w:ind w:left="6120" w:hanging="360"/>
+      </w:pPr>
+      <w:rPr>
+        <w:rFonts w:ascii="Courier New" w:hAnsi="Courier New" w:cs="Courier New" w:hint="default"/>
+      </w:rPr>
+    </w:lvl>
+    <w:lvl w:ilvl="8" w:tplc="48090005" w:tentative="1">
+      <w:start w:val="1"/>
+      <w:numFmt w:val="bullet"/>
+      <w:lvlText w:val=""/>
+      <w:lvlJc w:val="left"/>
+      <w:pPr>
+        <w:ind w:left="6840" w:hanging="360"/>
+      </w:pPr>
+      <w:rPr>
+        <w:rFonts w:ascii="Wingdings" w:hAnsi="Wingdings" w:hint="default"/>
+      </w:rPr>
+    </w:lvl>
+  </w:abstractNum>
+  <w:abstractNum w:abstractNumId="4">
     <w:nsid w:val="71773313"/>
     <w:multiLevelType w:val="hybridMultilevel"/>
     <w:tmpl w:val="5E4CEC44"/>
@@ -1777,13 +2102,16 @@
     <w:abstractNumId w:val="0"/>
   </w:num>
   <w:num w:numId="2">
-    <w:abstractNumId w:val="3"/>
+    <w:abstractNumId w:val="4"/>
   </w:num>
   <w:num w:numId="3">
     <w:abstractNumId w:val="2"/>
   </w:num>
   <w:num w:numId="4">
     <w:abstractNumId w:val="1"/>
+  </w:num>
+  <w:num w:numId="5">
+    <w:abstractNumId w:val="3"/>
   </w:num>
 </w:numbering>
 </file>
@@ -2620,7 +2948,7 @@
 </file>
 
 <file path=customXml/itemProps1.xml><?xml version="1.0" encoding="utf-8"?>
-<ds:datastoreItem xmlns:ds="http://schemas.openxmlformats.org/officeDocument/2006/customXml" ds:itemID="{B220428D-83A4-408F-B4DE-EFA95522A85A}">
+<ds:datastoreItem xmlns:ds="http://schemas.openxmlformats.org/officeDocument/2006/customXml" ds:itemID="{6D2F472D-59D3-4B5C-8188-92695DC83B14}">
   <ds:schemaRefs>
     <ds:schemaRef ds:uri="http://schemas.openxmlformats.org/officeDocument/2006/bibliography"/>
   </ds:schemaRefs>

</xml_diff>

<commit_message>
Updated the documents that should be followed up by tomorrow.
</commit_message>
<xml_diff>
--- a/GDD for Team FOL.docx
+++ b/GDD for Team FOL.docx
@@ -43,15 +43,54 @@
           <w:szCs w:val="52"/>
         </w:rPr>
       </w:pPr>
-    </w:p>
-    <w:p>
-      <w:pPr>
-        <w:jc w:val="center"/>
-        <w:rPr>
+      <w:r>
+        <w:rPr>
+          <w:noProof/>
           <w:sz w:val="52"/>
           <w:szCs w:val="52"/>
         </w:rPr>
-      </w:pPr>
+        <w:drawing>
+          <wp:inline distT="0" distB="0" distL="0" distR="0">
+            <wp:extent cx="4221480" cy="4503420"/>
+            <wp:effectExtent l="0" t="0" r="7620" b="0"/>
+            <wp:docPr id="1" name="Picture 1"/>
+            <wp:cNvGraphicFramePr>
+              <a:graphicFrameLocks xmlns:a="http://schemas.openxmlformats.org/drawingml/2006/main" noChangeAspect="1"/>
+            </wp:cNvGraphicFramePr>
+            <a:graphic xmlns:a="http://schemas.openxmlformats.org/drawingml/2006/main">
+              <a:graphicData uri="http://schemas.openxmlformats.org/drawingml/2006/picture">
+                <pic:pic xmlns:pic="http://schemas.openxmlformats.org/drawingml/2006/picture">
+                  <pic:nvPicPr>
+                    <pic:cNvPr id="1" name="Troll Cat 1st draft.jpg"/>
+                    <pic:cNvPicPr/>
+                  </pic:nvPicPr>
+                  <pic:blipFill>
+                    <a:blip r:embed="rId6">
+                      <a:extLst>
+                        <a:ext uri="{28A0092B-C50C-407E-A947-70E740481C1C}">
+                          <a14:useLocalDpi xmlns:a14="http://schemas.microsoft.com/office/drawing/2010/main" val="0"/>
+                        </a:ext>
+                      </a:extLst>
+                    </a:blip>
+                    <a:stretch>
+                      <a:fillRect/>
+                    </a:stretch>
+                  </pic:blipFill>
+                  <pic:spPr>
+                    <a:xfrm>
+                      <a:off x="0" y="0"/>
+                      <a:ext cx="4221480" cy="4503420"/>
+                    </a:xfrm>
+                    <a:prstGeom prst="rect">
+                      <a:avLst/>
+                    </a:prstGeom>
+                  </pic:spPr>
+                </pic:pic>
+              </a:graphicData>
+            </a:graphic>
+          </wp:inline>
+        </w:drawing>
+      </w:r>
     </w:p>
     <w:p>
       <w:pPr>
@@ -91,7 +130,6 @@
     </w:p>
     <w:p>
       <w:pPr>
-        <w:jc w:val="center"/>
         <w:rPr>
           <w:sz w:val="52"/>
           <w:szCs w:val="52"/>
@@ -102,91 +140,12 @@
       <w:pPr>
         <w:jc w:val="center"/>
         <w:rPr>
-          <w:sz w:val="52"/>
-          <w:szCs w:val="52"/>
-        </w:rPr>
-      </w:pPr>
-    </w:p>
-    <w:p>
-      <w:pPr>
-        <w:jc w:val="center"/>
-        <w:rPr>
-          <w:sz w:val="52"/>
-          <w:szCs w:val="52"/>
-        </w:rPr>
-      </w:pPr>
-    </w:p>
-    <w:p>
-      <w:pPr>
-        <w:jc w:val="center"/>
-        <w:rPr>
-          <w:sz w:val="52"/>
-          <w:szCs w:val="52"/>
-        </w:rPr>
-      </w:pPr>
-    </w:p>
-    <w:p>
-      <w:pPr>
-        <w:jc w:val="center"/>
-        <w:rPr>
-          <w:sz w:val="52"/>
-          <w:szCs w:val="52"/>
-        </w:rPr>
-      </w:pPr>
-    </w:p>
-    <w:p>
-      <w:pPr>
-        <w:jc w:val="center"/>
-        <w:rPr>
-          <w:sz w:val="52"/>
-          <w:szCs w:val="52"/>
-        </w:rPr>
-      </w:pPr>
-    </w:p>
-    <w:p>
-      <w:pPr>
-        <w:jc w:val="center"/>
-        <w:rPr>
-          <w:sz w:val="52"/>
-          <w:szCs w:val="52"/>
-        </w:rPr>
-      </w:pPr>
-    </w:p>
-    <w:p>
-      <w:pPr>
-        <w:jc w:val="center"/>
-        <w:rPr>
-          <w:sz w:val="52"/>
-          <w:szCs w:val="52"/>
-        </w:rPr>
-      </w:pPr>
-    </w:p>
-    <w:p>
-      <w:pPr>
-        <w:jc w:val="center"/>
-        <w:rPr>
-          <w:sz w:val="52"/>
-          <w:szCs w:val="52"/>
-        </w:rPr>
-      </w:pPr>
-    </w:p>
-    <w:p>
-      <w:pPr>
-        <w:jc w:val="center"/>
-        <w:rPr>
-          <w:sz w:val="52"/>
-          <w:szCs w:val="52"/>
-        </w:rPr>
-      </w:pPr>
-    </w:p>
-    <w:p>
-      <w:pPr>
-        <w:jc w:val="center"/>
-        <w:rPr>
           <w:sz w:val="40"/>
           <w:szCs w:val="40"/>
         </w:rPr>
       </w:pPr>
+      <w:bookmarkStart w:id="0" w:name="_GoBack"/>
+      <w:bookmarkEnd w:id="0"/>
       <w:r>
         <w:rPr>
           <w:sz w:val="40"/>
@@ -1524,8 +1483,6 @@
           <w:sz w:val="24"/>
         </w:rPr>
       </w:pPr>
-      <w:bookmarkStart w:id="0" w:name="_GoBack"/>
-      <w:bookmarkEnd w:id="0"/>
     </w:p>
     <w:sectPr>
       <w:pgSz w:w="12240" w:h="15840"/>
@@ -2948,7 +2905,7 @@
 </file>
 
 <file path=customXml/itemProps1.xml><?xml version="1.0" encoding="utf-8"?>
-<ds:datastoreItem xmlns:ds="http://schemas.openxmlformats.org/officeDocument/2006/customXml" ds:itemID="{6D2F472D-59D3-4B5C-8188-92695DC83B14}">
+<ds:datastoreItem xmlns:ds="http://schemas.openxmlformats.org/officeDocument/2006/customXml" ds:itemID="{4BA483E7-FED4-4E90-A302-7CC02B33D8DF}">
   <ds:schemaRefs>
     <ds:schemaRef ds:uri="http://schemas.openxmlformats.org/officeDocument/2006/bibliography"/>
   </ds:schemaRefs>

</xml_diff>

<commit_message>
TrollCat Phase 3 refers to our most updated version of the game file sets. Pls follow up on the game plan during the weekend and place your progress on your local copy first.
Any problems pls sms/whatsapp me via 92232298.
</commit_message>
<xml_diff>
--- a/GDD for Team FOL.docx
+++ b/GDD for Team FOL.docx
@@ -53,7 +53,7 @@
           <wp:inline distT="0" distB="0" distL="0" distR="0">
             <wp:extent cx="4221480" cy="4503420"/>
             <wp:effectExtent l="0" t="0" r="7620" b="0"/>
-            <wp:docPr id="1" name="Picture 1"/>
+            <wp:docPr id="4" name="Picture 4" descr="C:\Users\Glen\Desktop\Troll Cat 2 Gameover.jpg"/>
             <wp:cNvGraphicFramePr>
               <a:graphicFrameLocks xmlns:a="http://schemas.openxmlformats.org/drawingml/2006/main" noChangeAspect="1"/>
             </wp:cNvGraphicFramePr>
@@ -61,8 +61,10 @@
               <a:graphicData uri="http://schemas.openxmlformats.org/drawingml/2006/picture">
                 <pic:pic xmlns:pic="http://schemas.openxmlformats.org/drawingml/2006/picture">
                   <pic:nvPicPr>
-                    <pic:cNvPr id="1" name="Troll Cat 1st draft.jpg"/>
-                    <pic:cNvPicPr/>
+                    <pic:cNvPr id="0" name="Picture 23" descr="C:\Users\Glen\Desktop\Troll Cat 2 Gameover.jpg"/>
+                    <pic:cNvPicPr>
+                      <a:picLocks noChangeAspect="1" noChangeArrowheads="1"/>
+                    </pic:cNvPicPr>
                   </pic:nvPicPr>
                   <pic:blipFill>
                     <a:blip r:embed="rId6">
@@ -72,11 +74,12 @@
                         </a:ext>
                       </a:extLst>
                     </a:blip>
+                    <a:srcRect/>
                     <a:stretch>
                       <a:fillRect/>
                     </a:stretch>
                   </pic:blipFill>
-                  <pic:spPr>
+                  <pic:spPr bwMode="auto">
                     <a:xfrm>
                       <a:off x="0" y="0"/>
                       <a:ext cx="4221480" cy="4503420"/>
@@ -84,6 +87,10 @@
                     <a:prstGeom prst="rect">
                       <a:avLst/>
                     </a:prstGeom>
+                    <a:noFill/>
+                    <a:ln>
+                      <a:noFill/>
+                    </a:ln>
                   </pic:spPr>
                 </pic:pic>
               </a:graphicData>
@@ -370,61 +377,70 @@
         <w:t xml:space="preserve"> </w:t>
       </w:r>
     </w:p>
-    <w:p/>
-    <w:p>
-      <w:pPr>
-        <w:rPr>
-          <w:sz w:val="20"/>
-        </w:rPr>
-      </w:pPr>
-      <w:r>
-        <w:rPr>
-          <w:sz w:val="20"/>
-        </w:rPr>
-        <w:t>Expected Lifetime of Game</w:t>
-      </w:r>
-    </w:p>
-    <w:p>
-      <w:pPr>
-        <w:rPr>
-          <w:sz w:val="24"/>
-          <w:szCs w:val="24"/>
-        </w:rPr>
-      </w:pPr>
-      <w:r>
-        <w:rPr>
-          <w:sz w:val="24"/>
-          <w:szCs w:val="24"/>
-        </w:rPr>
-        <w:tab/>
-      </w:r>
-      <w:r>
-        <w:rPr>
-          <w:sz w:val="24"/>
-          <w:szCs w:val="24"/>
-        </w:rPr>
+    <w:p>
+      <w:pPr>
+        <w:rPr>
+          <w:sz w:val="20"/>
+        </w:rPr>
+      </w:pPr>
+      <w:r>
+        <w:rPr>
+          <w:sz w:val="20"/>
+        </w:rPr>
+        <w:t>Game Concepts</w:t>
+      </w:r>
+    </w:p>
+    <w:p>
+      <w:pPr>
+        <w:ind w:firstLine="720"/>
+      </w:pPr>
+      <w:r>
         <w:t xml:space="preserve">- </w:t>
       </w:r>
       <w:r>
         <w:rPr>
-          <w:sz w:val="24"/>
-          <w:szCs w:val="24"/>
-        </w:rPr>
-        <w:t>1 hour maximum</w:t>
-      </w:r>
-    </w:p>
-    <w:p/>
-    <w:p>
-      <w:pPr>
-        <w:rPr>
-          <w:sz w:val="20"/>
-        </w:rPr>
-      </w:pPr>
-      <w:r>
-        <w:rPr>
-          <w:sz w:val="20"/>
-        </w:rPr>
-        <w:t>Game Concepts</w:t>
+          <w:sz w:val="20"/>
+        </w:rPr>
+        <w:t>Game Concept</w:t>
+      </w:r>
+    </w:p>
+    <w:p>
+      <w:pPr>
+        <w:ind w:left="720" w:firstLine="720"/>
+        <w:rPr>
+          <w:sz w:val="24"/>
+          <w:szCs w:val="24"/>
+        </w:rPr>
+      </w:pPr>
+      <w:r>
+        <w:rPr>
+          <w:sz w:val="24"/>
+          <w:szCs w:val="24"/>
+        </w:rPr>
+        <w:t>- Genre</w:t>
+      </w:r>
+    </w:p>
+    <w:p>
+      <w:pPr>
+        <w:ind w:left="1440" w:firstLine="720"/>
+        <w:rPr>
+          <w:sz w:val="24"/>
+          <w:szCs w:val="24"/>
+        </w:rPr>
+      </w:pPr>
+      <w:r>
+        <w:rPr>
+          <w:sz w:val="24"/>
+          <w:szCs w:val="24"/>
+        </w:rPr>
+        <w:t>-</w:t>
+      </w:r>
+      <w:r>
+        <w:rPr>
+          <w:sz w:val="24"/>
+          <w:szCs w:val="24"/>
+        </w:rPr>
+        <w:t xml:space="preserve"> Retro 1980s Handheld Game</w:t>
       </w:r>
     </w:p>
     <w:p>
@@ -432,13 +448,76 @@
         <w:ind w:firstLine="720"/>
       </w:pPr>
       <w:r>
+        <w:rPr>
+          <w:sz w:val="20"/>
+        </w:rPr>
+        <w:t>- Game Goals</w:t>
+      </w:r>
+    </w:p>
+    <w:p>
+      <w:pPr>
+        <w:ind w:left="1440"/>
+        <w:rPr>
+          <w:sz w:val="24"/>
+          <w:szCs w:val="24"/>
+        </w:rPr>
+      </w:pPr>
+      <w:r>
+        <w:rPr>
+          <w:sz w:val="24"/>
+          <w:szCs w:val="24"/>
+        </w:rPr>
         <w:t xml:space="preserve">- </w:t>
       </w:r>
       <w:r>
         <w:rPr>
-          <w:sz w:val="20"/>
-        </w:rPr>
-        <w:t>Game Concept</w:t>
+          <w:sz w:val="24"/>
+          <w:szCs w:val="24"/>
+        </w:rPr>
+        <w:t>To allow players of the modern era experience the previous era of gaming</w:t>
+      </w:r>
+    </w:p>
+    <w:p>
+      <w:pPr>
+        <w:ind w:left="1440"/>
+        <w:rPr>
+          <w:sz w:val="24"/>
+          <w:szCs w:val="24"/>
+        </w:rPr>
+      </w:pPr>
+      <w:r>
+        <w:rPr>
+          <w:sz w:val="24"/>
+          <w:szCs w:val="24"/>
+        </w:rPr>
+        <w:t>- Have a very basic understanding on cat behaviour (</w:t>
+      </w:r>
+      <w:proofErr w:type="spellStart"/>
+      <w:r>
+        <w:rPr>
+          <w:sz w:val="24"/>
+          <w:szCs w:val="24"/>
+        </w:rPr>
+        <w:t>ie</w:t>
+      </w:r>
+      <w:proofErr w:type="spellEnd"/>
+      <w:r>
+        <w:rPr>
+          <w:sz w:val="24"/>
+          <w:szCs w:val="24"/>
+        </w:rPr>
+        <w:t>. Cats get excited easily over moving objects)</w:t>
+      </w:r>
+    </w:p>
+    <w:p>
+      <w:pPr>
+        <w:ind w:firstLine="720"/>
+      </w:pPr>
+      <w:r>
+        <w:rPr>
+          <w:sz w:val="20"/>
+        </w:rPr>
+        <w:t>- References</w:t>
       </w:r>
     </w:p>
     <w:p>
@@ -454,12 +533,141 @@
           <w:sz w:val="24"/>
           <w:szCs w:val="24"/>
         </w:rPr>
+        <w:t xml:space="preserve">- </w:t>
+      </w:r>
+      <w:r>
+        <w:rPr>
+          <w:sz w:val="24"/>
+          <w:szCs w:val="24"/>
+        </w:rPr>
+        <w:t>Cat behaviour</w:t>
+      </w:r>
+    </w:p>
+    <w:p>
+      <w:pPr>
+        <w:ind w:left="720" w:firstLine="720"/>
+        <w:rPr>
+          <w:sz w:val="24"/>
+          <w:szCs w:val="24"/>
+        </w:rPr>
+      </w:pPr>
+      <w:r>
+        <w:rPr>
+          <w:sz w:val="24"/>
+          <w:szCs w:val="24"/>
+        </w:rPr>
+        <w:t>- Laser pointers</w:t>
+      </w:r>
+    </w:p>
+    <w:p>
+      <w:pPr>
+        <w:ind w:left="720" w:firstLine="720"/>
+        <w:rPr>
+          <w:sz w:val="24"/>
+          <w:szCs w:val="24"/>
+        </w:rPr>
+      </w:pPr>
+      <w:r>
+        <w:rPr>
+          <w:sz w:val="24"/>
+          <w:szCs w:val="24"/>
+        </w:rPr>
+        <w:t>- Octopus (1980s game)</w:t>
+      </w:r>
+    </w:p>
+    <w:p>
+      <w:pPr>
+        <w:rPr>
+          <w:sz w:val="20"/>
+        </w:rPr>
+      </w:pPr>
+      <w:r>
+        <w:rPr>
+          <w:sz w:val="20"/>
+        </w:rPr>
+        <w:t>Story</w:t>
+      </w:r>
+    </w:p>
+    <w:p>
+      <w:pPr>
+        <w:ind w:firstLine="720"/>
+      </w:pPr>
+      <w:r>
+        <w:rPr>
+          <w:sz w:val="20"/>
+        </w:rPr>
         <w:t>- Genre</w:t>
       </w:r>
     </w:p>
     <w:p>
       <w:pPr>
-        <w:ind w:left="1440" w:firstLine="720"/>
+        <w:ind w:firstLine="720"/>
+        <w:rPr>
+          <w:sz w:val="24"/>
+          <w:szCs w:val="24"/>
+        </w:rPr>
+      </w:pPr>
+      <w:r>
+        <w:rPr>
+          <w:sz w:val="20"/>
+        </w:rPr>
+        <w:tab/>
+      </w:r>
+      <w:r>
+        <w:rPr>
+          <w:sz w:val="24"/>
+          <w:szCs w:val="24"/>
+        </w:rPr>
+        <w:t>- Classical LCD game</w:t>
+      </w:r>
+    </w:p>
+    <w:p>
+      <w:pPr>
+        <w:ind w:left="720"/>
+      </w:pPr>
+      <w:r>
+        <w:rPr>
+          <w:sz w:val="20"/>
+        </w:rPr>
+        <w:t>- High Concept</w:t>
+      </w:r>
+    </w:p>
+    <w:p>
+      <w:pPr>
+        <w:ind w:left="720"/>
+        <w:rPr>
+          <w:sz w:val="24"/>
+          <w:szCs w:val="24"/>
+        </w:rPr>
+      </w:pPr>
+      <w:r>
+        <w:rPr>
+          <w:sz w:val="20"/>
+        </w:rPr>
+        <w:tab/>
+      </w:r>
+      <w:r>
+        <w:rPr>
+          <w:sz w:val="24"/>
+          <w:szCs w:val="24"/>
+        </w:rPr>
+        <w:t>- Players will play with the cat using their laser pointer.</w:t>
+      </w:r>
+    </w:p>
+    <w:p>
+      <w:pPr>
+        <w:ind w:firstLine="720"/>
+      </w:pPr>
+      <w:r>
+        <w:rPr>
+          <w:sz w:val="20"/>
+        </w:rPr>
+        <w:t>- Synopsis</w:t>
+      </w:r>
+    </w:p>
+    <w:p>
+      <w:pPr>
+        <w:ind w:left="1440"/>
         <w:rPr>
           <w:sz w:val="24"/>
           <w:szCs w:val="24"/>
@@ -477,7 +685,20 @@
           <w:sz w:val="24"/>
           <w:szCs w:val="24"/>
         </w:rPr>
-        <w:t xml:space="preserve"> Retro 1980s Handheld Game</w:t>
+        <w:t xml:space="preserve"> You decided that it is time to play with your cat. Using your laser pointer, you attract its attention with its bright light. Pulled by its magnificence, it starts to chase after it and it is up to you to keep it occupied by avoiding its impulsive attacks.</w:t>
+      </w:r>
+    </w:p>
+    <w:p>
+      <w:pPr>
+        <w:rPr>
+          <w:sz w:val="20"/>
+        </w:rPr>
+      </w:pPr>
+      <w:r>
+        <w:rPr>
+          <w:sz w:val="20"/>
+        </w:rPr>
+        <w:t>Gameplay</w:t>
       </w:r>
     </w:p>
     <w:p>
@@ -488,12 +709,63 @@
         <w:rPr>
           <w:sz w:val="20"/>
         </w:rPr>
-        <w:t>- Game Goals</w:t>
-      </w:r>
-    </w:p>
-    <w:p>
-      <w:pPr>
-        <w:ind w:left="1440"/>
+        <w:t>- Overview</w:t>
+      </w:r>
+    </w:p>
+    <w:p>
+      <w:pPr>
+        <w:ind w:firstLine="720"/>
+        <w:rPr>
+          <w:sz w:val="24"/>
+          <w:szCs w:val="24"/>
+        </w:rPr>
+      </w:pPr>
+      <w:r>
+        <w:rPr>
+          <w:sz w:val="20"/>
+        </w:rPr>
+        <w:tab/>
+      </w:r>
+      <w:r>
+        <w:rPr>
+          <w:sz w:val="24"/>
+          <w:szCs w:val="24"/>
+        </w:rPr>
+        <w:t>- This section elaborates on general mechanics of the game.</w:t>
+      </w:r>
+    </w:p>
+    <w:p>
+      <w:r>
+        <w:rPr>
+          <w:sz w:val="20"/>
+        </w:rPr>
+        <w:tab/>
+        <w:t>- Abilities and Controls</w:t>
+      </w:r>
+    </w:p>
+    <w:p>
+      <w:r>
+        <w:rPr>
+          <w:sz w:val="20"/>
+        </w:rPr>
+        <w:tab/>
+      </w:r>
+      <w:r>
+        <w:rPr>
+          <w:sz w:val="20"/>
+        </w:rPr>
+        <w:tab/>
+      </w:r>
+      <w:r>
+        <w:rPr>
+          <w:sz w:val="20"/>
+        </w:rPr>
+        <w:t>- Basic Controls</w:t>
+      </w:r>
+    </w:p>
+    <w:p>
+      <w:pPr>
+        <w:ind w:left="2160"/>
         <w:rPr>
           <w:sz w:val="24"/>
           <w:szCs w:val="24"/>
@@ -511,60 +783,63 @@
           <w:sz w:val="24"/>
           <w:szCs w:val="24"/>
         </w:rPr>
-        <w:t>To allow players of the modern era experience the previous era of gaming</w:t>
-      </w:r>
-    </w:p>
-    <w:p>
-      <w:pPr>
-        <w:ind w:left="1440"/>
-        <w:rPr>
-          <w:sz w:val="24"/>
-          <w:szCs w:val="24"/>
-        </w:rPr>
-      </w:pPr>
-      <w:r>
-        <w:rPr>
-          <w:sz w:val="24"/>
-          <w:szCs w:val="24"/>
-        </w:rPr>
-        <w:t>- Have a very basic understanding on cat behaviour (</w:t>
-      </w:r>
-      <w:proofErr w:type="spellStart"/>
-      <w:r>
-        <w:rPr>
-          <w:sz w:val="24"/>
-          <w:szCs w:val="24"/>
-        </w:rPr>
-        <w:t>ie</w:t>
-      </w:r>
-      <w:proofErr w:type="spellEnd"/>
-      <w:r>
-        <w:rPr>
-          <w:sz w:val="24"/>
-          <w:szCs w:val="24"/>
-        </w:rPr>
-        <w:t>. Cats get excited easily over moving objects)</w:t>
-      </w:r>
-    </w:p>
-    <w:p>
-      <w:pPr>
-        <w:ind w:firstLine="720"/>
-      </w:pPr>
-      <w:r>
-        <w:rPr>
-          <w:sz w:val="20"/>
-        </w:rPr>
-        <w:t>- References</w:t>
-      </w:r>
-    </w:p>
-    <w:p>
-      <w:pPr>
-        <w:ind w:left="720" w:firstLine="720"/>
-        <w:rPr>
-          <w:sz w:val="24"/>
-          <w:szCs w:val="24"/>
-        </w:rPr>
-      </w:pPr>
+        <w:t>Directional pad</w:t>
+      </w:r>
+      <w:r>
+        <w:rPr>
+          <w:sz w:val="24"/>
+          <w:szCs w:val="24"/>
+        </w:rPr>
+        <w:t xml:space="preserve"> to move the laser pointer</w:t>
+      </w:r>
+      <w:r>
+        <w:rPr>
+          <w:sz w:val="24"/>
+          <w:szCs w:val="24"/>
+        </w:rPr>
+        <w:t xml:space="preserve"> which is represented as a red dot or a red “0”</w:t>
+      </w:r>
+    </w:p>
+    <w:p>
+      <w:r>
+        <w:rPr>
+          <w:sz w:val="20"/>
+        </w:rPr>
+        <w:tab/>
+      </w:r>
+      <w:r>
+        <w:rPr>
+          <w:sz w:val="20"/>
+        </w:rPr>
+        <w:tab/>
+        <w:t>- HUD</w:t>
+      </w:r>
+    </w:p>
+    <w:p>
+      <w:pPr>
+        <w:rPr>
+          <w:sz w:val="24"/>
+          <w:szCs w:val="24"/>
+        </w:rPr>
+      </w:pPr>
+      <w:r>
+        <w:rPr>
+          <w:sz w:val="20"/>
+        </w:rPr>
+        <w:tab/>
+      </w:r>
+      <w:r>
+        <w:rPr>
+          <w:sz w:val="20"/>
+        </w:rPr>
+        <w:tab/>
+      </w:r>
+      <w:r>
+        <w:rPr>
+          <w:sz w:val="20"/>
+        </w:rPr>
+        <w:tab/>
+      </w:r>
       <w:r>
         <w:rPr>
           <w:sz w:val="24"/>
@@ -577,311 +852,14 @@
           <w:sz w:val="24"/>
           <w:szCs w:val="24"/>
         </w:rPr>
-        <w:t>Cat behaviour</w:t>
-      </w:r>
-    </w:p>
-    <w:p>
-      <w:pPr>
-        <w:ind w:left="720" w:firstLine="720"/>
-        <w:rPr>
-          <w:sz w:val="24"/>
-          <w:szCs w:val="24"/>
-        </w:rPr>
-      </w:pPr>
-      <w:r>
-        <w:rPr>
-          <w:sz w:val="24"/>
-          <w:szCs w:val="24"/>
-        </w:rPr>
-        <w:t>- Laser pointers</w:t>
-      </w:r>
-    </w:p>
-    <w:p>
-      <w:pPr>
-        <w:ind w:left="720" w:firstLine="720"/>
-        <w:rPr>
-          <w:sz w:val="24"/>
-          <w:szCs w:val="24"/>
-        </w:rPr>
-      </w:pPr>
-      <w:r>
-        <w:rPr>
-          <w:sz w:val="24"/>
-          <w:szCs w:val="24"/>
-        </w:rPr>
-        <w:t>- Octopus (1980s game)</w:t>
-      </w:r>
-    </w:p>
-    <w:p>
-      <w:pPr>
-        <w:rPr>
-          <w:sz w:val="20"/>
-        </w:rPr>
-      </w:pPr>
-      <w:r>
-        <w:rPr>
-          <w:sz w:val="20"/>
-        </w:rPr>
-        <w:t>Story</w:t>
-      </w:r>
-    </w:p>
-    <w:p>
-      <w:pPr>
-        <w:ind w:firstLine="720"/>
-      </w:pPr>
-      <w:r>
-        <w:rPr>
-          <w:sz w:val="20"/>
-        </w:rPr>
-        <w:t>- Genre</w:t>
-      </w:r>
-    </w:p>
-    <w:p>
-      <w:pPr>
-        <w:ind w:firstLine="720"/>
-        <w:rPr>
-          <w:sz w:val="24"/>
-          <w:szCs w:val="24"/>
-        </w:rPr>
-      </w:pPr>
-      <w:r>
-        <w:rPr>
-          <w:sz w:val="20"/>
-        </w:rPr>
-        <w:tab/>
-      </w:r>
-      <w:r>
-        <w:rPr>
-          <w:sz w:val="24"/>
-          <w:szCs w:val="24"/>
-        </w:rPr>
-        <w:t>- Classical LCD game</w:t>
-      </w:r>
-    </w:p>
-    <w:p>
-      <w:pPr>
-        <w:ind w:left="720"/>
-      </w:pPr>
-      <w:r>
-        <w:rPr>
-          <w:sz w:val="20"/>
-        </w:rPr>
-        <w:t>- High Concept</w:t>
-      </w:r>
-    </w:p>
-    <w:p>
-      <w:pPr>
-        <w:ind w:left="720"/>
-        <w:rPr>
-          <w:sz w:val="24"/>
-          <w:szCs w:val="24"/>
-        </w:rPr>
-      </w:pPr>
-      <w:r>
-        <w:rPr>
-          <w:sz w:val="20"/>
-        </w:rPr>
-        <w:tab/>
-      </w:r>
-      <w:r>
-        <w:rPr>
-          <w:sz w:val="24"/>
-          <w:szCs w:val="24"/>
-        </w:rPr>
-        <w:t>- Players will play with the cat using their laser pointer.</w:t>
-      </w:r>
-    </w:p>
-    <w:p>
-      <w:pPr>
-        <w:ind w:firstLine="720"/>
-      </w:pPr>
-      <w:r>
-        <w:rPr>
-          <w:sz w:val="20"/>
-        </w:rPr>
-        <w:t>- Synopsis</w:t>
-      </w:r>
-    </w:p>
-    <w:p>
-      <w:pPr>
-        <w:ind w:left="1440"/>
-        <w:rPr>
-          <w:sz w:val="24"/>
-          <w:szCs w:val="24"/>
-        </w:rPr>
-      </w:pPr>
-      <w:r>
-        <w:rPr>
-          <w:sz w:val="24"/>
-          <w:szCs w:val="24"/>
-        </w:rPr>
-        <w:t>-</w:t>
-      </w:r>
-      <w:r>
-        <w:rPr>
-          <w:sz w:val="24"/>
-          <w:szCs w:val="24"/>
-        </w:rPr>
-        <w:t xml:space="preserve"> You decided that it is time to play with your cat. Using your laser pointer, you attract its attention with its bright light. Pulled by its magnificence, it starts to chase after it and it is up to you to keep it occupied by avoiding its impulsive attacks.</w:t>
-      </w:r>
-    </w:p>
-    <w:p>
-      <w:pPr>
-        <w:rPr>
-          <w:sz w:val="20"/>
-        </w:rPr>
-      </w:pPr>
-      <w:r>
-        <w:rPr>
-          <w:sz w:val="20"/>
-        </w:rPr>
-        <w:t>Gameplay</w:t>
-      </w:r>
-    </w:p>
-    <w:p>
-      <w:pPr>
-        <w:ind w:firstLine="720"/>
-      </w:pPr>
-      <w:r>
-        <w:rPr>
-          <w:sz w:val="20"/>
-        </w:rPr>
-        <w:t>- Overview</w:t>
-      </w:r>
-    </w:p>
-    <w:p>
-      <w:pPr>
-        <w:ind w:firstLine="720"/>
-        <w:rPr>
-          <w:sz w:val="24"/>
-          <w:szCs w:val="24"/>
-        </w:rPr>
-      </w:pPr>
-      <w:r>
-        <w:rPr>
-          <w:sz w:val="20"/>
-        </w:rPr>
-        <w:tab/>
-      </w:r>
-      <w:r>
-        <w:rPr>
-          <w:sz w:val="24"/>
-          <w:szCs w:val="24"/>
-        </w:rPr>
-        <w:t>- This section elaborates on general mechanics of the game.</w:t>
-      </w:r>
-    </w:p>
-    <w:p>
-      <w:r>
-        <w:rPr>
-          <w:sz w:val="20"/>
-        </w:rPr>
-        <w:tab/>
-        <w:t>- Abilities and Controls</w:t>
-      </w:r>
-    </w:p>
-    <w:p>
-      <w:r>
-        <w:rPr>
-          <w:sz w:val="20"/>
-        </w:rPr>
-        <w:tab/>
-      </w:r>
-      <w:r>
-        <w:rPr>
-          <w:sz w:val="20"/>
-        </w:rPr>
-        <w:tab/>
-      </w:r>
-      <w:r>
-        <w:rPr>
-          <w:sz w:val="20"/>
-        </w:rPr>
-        <w:t>- Basic Controls</w:t>
-      </w:r>
-    </w:p>
-    <w:p>
-      <w:pPr>
-        <w:ind w:left="720" w:firstLine="720"/>
-        <w:rPr>
-          <w:sz w:val="24"/>
-          <w:szCs w:val="24"/>
-        </w:rPr>
-      </w:pPr>
-      <w:r>
-        <w:rPr>
-          <w:sz w:val="20"/>
-        </w:rPr>
-        <w:tab/>
-      </w:r>
-      <w:r>
-        <w:rPr>
-          <w:sz w:val="24"/>
-          <w:szCs w:val="24"/>
-        </w:rPr>
-        <w:t xml:space="preserve">- </w:t>
-      </w:r>
-      <w:r>
-        <w:rPr>
-          <w:sz w:val="24"/>
-          <w:szCs w:val="24"/>
-        </w:rPr>
-        <w:t>Directional pad</w:t>
-      </w:r>
-      <w:r>
-        <w:rPr>
-          <w:sz w:val="24"/>
-          <w:szCs w:val="24"/>
-        </w:rPr>
-        <w:t xml:space="preserve"> to move the laser pointer</w:t>
-      </w:r>
-    </w:p>
-    <w:p>
-      <w:r>
-        <w:rPr>
-          <w:sz w:val="20"/>
-        </w:rPr>
-        <w:tab/>
-      </w:r>
-      <w:r>
-        <w:rPr>
-          <w:sz w:val="20"/>
-        </w:rPr>
-        <w:tab/>
-        <w:t>- HUD</w:t>
-      </w:r>
-    </w:p>
-    <w:p>
-      <w:pPr>
-        <w:rPr>
-          <w:sz w:val="24"/>
-          <w:szCs w:val="24"/>
-        </w:rPr>
-      </w:pPr>
-      <w:r>
-        <w:rPr>
-          <w:sz w:val="20"/>
-        </w:rPr>
-        <w:tab/>
-      </w:r>
-      <w:r>
-        <w:rPr>
-          <w:sz w:val="20"/>
-        </w:rPr>
-        <w:tab/>
-      </w:r>
-      <w:r>
-        <w:rPr>
-          <w:sz w:val="20"/>
-        </w:rPr>
-        <w:tab/>
-      </w:r>
-      <w:r>
-        <w:rPr>
-          <w:sz w:val="24"/>
-          <w:szCs w:val="24"/>
-        </w:rPr>
-        <w:t>- Number of Lives is displayed on the top left corner of the screen</w:t>
+        <w:t>Health Points</w:t>
+      </w:r>
+      <w:r>
+        <w:rPr>
+          <w:sz w:val="24"/>
+          <w:szCs w:val="24"/>
+        </w:rPr>
+        <w:t xml:space="preserve"> is displayed on the top left corner of the screen</w:t>
       </w:r>
     </w:p>
     <w:p>
@@ -945,33 +923,910 @@
       </w:pPr>
     </w:p>
     <w:p>
+      <w:pPr>
+        <w:rPr>
+          <w:sz w:val="20"/>
+        </w:rPr>
+      </w:pPr>
+    </w:p>
+    <w:p>
+      <w:pPr>
+        <w:rPr>
+          <w:sz w:val="20"/>
+        </w:rPr>
+      </w:pPr>
+    </w:p>
+    <w:p>
+      <w:pPr>
+        <w:rPr>
+          <w:sz w:val="20"/>
+        </w:rPr>
+      </w:pPr>
+    </w:p>
+    <w:p>
+      <w:pPr>
+        <w:rPr>
+          <w:sz w:val="20"/>
+        </w:rPr>
+      </w:pPr>
+    </w:p>
+    <w:p>
+      <w:r>
+        <w:rPr>
+          <w:sz w:val="20"/>
+        </w:rPr>
+        <w:t>User</w:t>
+      </w:r>
+      <w:r>
+        <w:t xml:space="preserve"> </w:t>
+      </w:r>
+      <w:r>
+        <w:rPr>
+          <w:sz w:val="20"/>
+        </w:rPr>
+        <w:t>Interface</w:t>
+      </w:r>
+    </w:p>
+    <w:p>
+      <w:r>
+        <w:tab/>
+        <w:t xml:space="preserve">- </w:t>
+      </w:r>
+      <w:r>
+        <w:rPr>
+          <w:sz w:val="20"/>
+        </w:rPr>
+        <w:t>Overview</w:t>
+      </w:r>
+    </w:p>
+    <w:p>
+      <w:pPr>
+        <w:ind w:left="1440"/>
+        <w:rPr>
+          <w:sz w:val="24"/>
+          <w:szCs w:val="24"/>
+        </w:rPr>
+      </w:pPr>
+      <w:r>
+        <w:rPr>
+          <w:sz w:val="24"/>
+          <w:szCs w:val="24"/>
+        </w:rPr>
+        <w:t>- Four</w:t>
+      </w:r>
+      <w:r>
+        <w:rPr>
+          <w:sz w:val="24"/>
+          <w:szCs w:val="24"/>
+        </w:rPr>
+        <w:t xml:space="preserve"> main UI screens will be used throughout: Title,</w:t>
+      </w:r>
+      <w:r>
+        <w:rPr>
+          <w:sz w:val="24"/>
+          <w:szCs w:val="24"/>
+        </w:rPr>
+        <w:t xml:space="preserve"> Play Game, Options and Exit Screens.</w:t>
+      </w:r>
+    </w:p>
+    <w:p>
+      <w:pPr>
+        <w:rPr>
+          <w:sz w:val="20"/>
+        </w:rPr>
+      </w:pPr>
+      <w:r>
+        <w:rPr>
+          <w:sz w:val="24"/>
+          <w:szCs w:val="24"/>
+        </w:rPr>
+        <w:tab/>
+      </w:r>
+      <w:r>
+        <w:rPr>
+          <w:sz w:val="20"/>
+        </w:rPr>
+        <w:t>- Title</w:t>
+      </w:r>
+    </w:p>
+    <w:p>
+      <w:pPr>
+        <w:ind w:left="1440"/>
+        <w:rPr>
+          <w:sz w:val="24"/>
+          <w:szCs w:val="24"/>
+        </w:rPr>
+      </w:pPr>
+      <w:r>
+        <w:rPr>
+          <w:sz w:val="24"/>
+          <w:szCs w:val="24"/>
+        </w:rPr>
+        <w:t>- This screen will host the following options: Play Game, Options and Exit screens.</w:t>
+      </w:r>
+    </w:p>
+    <w:p>
+      <w:pPr>
+        <w:ind w:left="1440"/>
+        <w:rPr>
+          <w:sz w:val="24"/>
+          <w:szCs w:val="24"/>
+        </w:rPr>
+      </w:pPr>
+      <w:r>
+        <w:rPr>
+          <w:sz w:val="24"/>
+          <w:szCs w:val="24"/>
+        </w:rPr>
+        <w:t>- User is expected to enter a number to define the choice given.</w:t>
+      </w:r>
+    </w:p>
+    <w:p>
+      <w:pPr>
+        <w:rPr>
+          <w:sz w:val="20"/>
+        </w:rPr>
+      </w:pPr>
+      <w:r>
+        <w:rPr>
+          <w:sz w:val="20"/>
+        </w:rPr>
+        <w:tab/>
+        <w:t>- Play Game</w:t>
+      </w:r>
+    </w:p>
+    <w:p>
+      <w:pPr>
+        <w:ind w:left="1440"/>
+        <w:rPr>
+          <w:sz w:val="24"/>
+          <w:szCs w:val="24"/>
+        </w:rPr>
+      </w:pPr>
+      <w:r>
+        <w:rPr>
+          <w:sz w:val="24"/>
+          <w:szCs w:val="24"/>
+        </w:rPr>
+        <w:t xml:space="preserve">- </w:t>
+      </w:r>
+      <w:r>
+        <w:rPr>
+          <w:sz w:val="24"/>
+          <w:szCs w:val="24"/>
+        </w:rPr>
+        <w:t xml:space="preserve">This screen is the main gameplay of the game. The player will get to play the game until he loses all </w:t>
+      </w:r>
+      <w:r>
+        <w:rPr>
+          <w:sz w:val="24"/>
+          <w:szCs w:val="24"/>
+        </w:rPr>
+        <w:t>hi</w:t>
+      </w:r>
+      <w:r>
+        <w:rPr>
+          <w:sz w:val="24"/>
+          <w:szCs w:val="24"/>
+        </w:rPr>
+        <w:t>s</w:t>
+      </w:r>
+      <w:r>
+        <w:rPr>
+          <w:sz w:val="24"/>
+          <w:szCs w:val="24"/>
+        </w:rPr>
+        <w:t xml:space="preserve"> health points</w:t>
+      </w:r>
+      <w:r>
+        <w:rPr>
+          <w:sz w:val="24"/>
+          <w:szCs w:val="24"/>
+        </w:rPr>
+        <w:t xml:space="preserve"> or he decides to quit the game.</w:t>
+      </w:r>
+    </w:p>
+    <w:p>
+      <w:pPr>
+        <w:rPr>
+          <w:sz w:val="20"/>
+        </w:rPr>
+      </w:pPr>
+      <w:r>
+        <w:rPr>
+          <w:sz w:val="24"/>
+          <w:szCs w:val="24"/>
+        </w:rPr>
+        <w:tab/>
+      </w:r>
+      <w:r>
+        <w:rPr>
+          <w:sz w:val="20"/>
+        </w:rPr>
+        <w:t>- Options</w:t>
+      </w:r>
+    </w:p>
+    <w:p>
+      <w:pPr>
+        <w:ind w:left="1440"/>
+        <w:rPr>
+          <w:sz w:val="24"/>
+          <w:szCs w:val="24"/>
+        </w:rPr>
+      </w:pPr>
+      <w:r>
+        <w:rPr>
+          <w:sz w:val="24"/>
+          <w:szCs w:val="24"/>
+        </w:rPr>
+        <w:t xml:space="preserve">- This screen will lead to the following options: </w:t>
+      </w:r>
+      <w:r>
+        <w:rPr>
+          <w:sz w:val="24"/>
+          <w:szCs w:val="24"/>
+        </w:rPr>
+        <w:t xml:space="preserve">How to Play and </w:t>
+      </w:r>
+      <w:proofErr w:type="spellStart"/>
+      <w:r>
+        <w:rPr>
+          <w:sz w:val="24"/>
+          <w:szCs w:val="24"/>
+        </w:rPr>
+        <w:t>Highscores</w:t>
+      </w:r>
+      <w:proofErr w:type="spellEnd"/>
+    </w:p>
+    <w:p>
+      <w:pPr>
+        <w:ind w:left="2160"/>
+        <w:rPr>
+          <w:sz w:val="24"/>
+          <w:szCs w:val="24"/>
+        </w:rPr>
+      </w:pPr>
+      <w:r>
+        <w:rPr>
+          <w:sz w:val="24"/>
+          <w:szCs w:val="24"/>
+        </w:rPr>
+        <w:t>- How-to-</w:t>
+      </w:r>
+      <w:r>
+        <w:rPr>
+          <w:sz w:val="24"/>
+          <w:szCs w:val="24"/>
+        </w:rPr>
+        <w:t>Play screen will provide a general set of instructions to assist the player in learning how to play the game.</w:t>
+      </w:r>
+    </w:p>
+    <w:p>
+      <w:pPr>
+        <w:ind w:left="2160"/>
+        <w:rPr>
+          <w:sz w:val="24"/>
+          <w:szCs w:val="24"/>
+        </w:rPr>
+      </w:pPr>
+      <w:r>
+        <w:rPr>
+          <w:sz w:val="24"/>
+          <w:szCs w:val="24"/>
+        </w:rPr>
+        <w:t xml:space="preserve">- </w:t>
+      </w:r>
+      <w:proofErr w:type="spellStart"/>
+      <w:r>
+        <w:rPr>
+          <w:sz w:val="24"/>
+          <w:szCs w:val="24"/>
+        </w:rPr>
+        <w:t>Highscores</w:t>
+      </w:r>
+      <w:proofErr w:type="spellEnd"/>
+      <w:r>
+        <w:rPr>
+          <w:sz w:val="24"/>
+          <w:szCs w:val="24"/>
+        </w:rPr>
+        <w:t xml:space="preserve"> screen will provide a set of data related to a names of player and their corresponding score</w:t>
+      </w:r>
+    </w:p>
+    <w:p>
+      <w:pPr>
+        <w:rPr>
+          <w:sz w:val="20"/>
+          <w:szCs w:val="24"/>
+        </w:rPr>
+      </w:pPr>
+      <w:r>
+        <w:rPr>
+          <w:sz w:val="24"/>
+          <w:szCs w:val="24"/>
+        </w:rPr>
+        <w:tab/>
+      </w:r>
+      <w:r>
+        <w:rPr>
+          <w:sz w:val="20"/>
+          <w:szCs w:val="24"/>
+        </w:rPr>
+        <w:t>- Exit</w:t>
+      </w:r>
+    </w:p>
+    <w:p>
+      <w:pPr>
+        <w:rPr>
+          <w:sz w:val="24"/>
+          <w:szCs w:val="24"/>
+        </w:rPr>
+      </w:pPr>
+      <w:r>
+        <w:rPr>
+          <w:sz w:val="20"/>
+          <w:szCs w:val="24"/>
+        </w:rPr>
+        <w:tab/>
+      </w:r>
+      <w:r>
+        <w:rPr>
+          <w:sz w:val="20"/>
+          <w:szCs w:val="24"/>
+        </w:rPr>
+        <w:tab/>
+        <w:t xml:space="preserve">- </w:t>
+      </w:r>
+      <w:r>
+        <w:rPr>
+          <w:sz w:val="24"/>
+          <w:szCs w:val="24"/>
+        </w:rPr>
+        <w:t>This will allow the player to exit the game if he chooses this screen.</w:t>
+      </w:r>
+    </w:p>
+    <w:p>
+      <w:pPr>
+        <w:rPr>
+          <w:sz w:val="24"/>
+          <w:szCs w:val="24"/>
+        </w:rPr>
+      </w:pPr>
+      <w:r>
+        <w:rPr>
+          <w:sz w:val="24"/>
+          <w:szCs w:val="24"/>
+        </w:rPr>
+        <w:tab/>
+      </w:r>
+      <w:r>
+        <w:rPr>
+          <w:sz w:val="24"/>
+          <w:szCs w:val="24"/>
+        </w:rPr>
+        <w:tab/>
+        <w:t>- The player will be given a prompt to reconsider his option.</w:t>
+      </w:r>
+    </w:p>
+    <w:p>
+      <w:pPr>
+        <w:rPr>
+          <w:sz w:val="24"/>
+          <w:szCs w:val="24"/>
+        </w:rPr>
+      </w:pPr>
+    </w:p>
+    <w:p>
+      <w:r>
+        <w:rPr>
+          <w:sz w:val="20"/>
+        </w:rPr>
+        <w:t>Technical</w:t>
+      </w:r>
+      <w:r>
+        <w:t xml:space="preserve"> Design</w:t>
+      </w:r>
+    </w:p>
+    <w:p>
+      <w:pPr>
+        <w:rPr>
+          <w:sz w:val="20"/>
+        </w:rPr>
+      </w:pPr>
+      <w:r>
+        <w:tab/>
+        <w:t xml:space="preserve">- </w:t>
+      </w:r>
+      <w:r>
+        <w:rPr>
+          <w:sz w:val="20"/>
+        </w:rPr>
+        <w:t>Overview</w:t>
+      </w:r>
+    </w:p>
+    <w:p>
+      <w:pPr>
+        <w:ind w:left="1440"/>
+        <w:rPr>
+          <w:sz w:val="24"/>
+        </w:rPr>
+      </w:pPr>
+      <w:r>
+        <w:rPr>
+          <w:sz w:val="24"/>
+        </w:rPr>
+        <w:t>- To create the game, we made use of Microsoft Visual Studios 2010 and Notepad programs</w:t>
+      </w:r>
+    </w:p>
+    <w:p>
+      <w:pPr>
+        <w:rPr>
+          <w:sz w:val="20"/>
+        </w:rPr>
+      </w:pPr>
+      <w:r>
+        <w:rPr>
+          <w:sz w:val="24"/>
+        </w:rPr>
+        <w:tab/>
+        <w:t>-</w:t>
+      </w:r>
+      <w:r>
+        <w:rPr>
+          <w:sz w:val="20"/>
+        </w:rPr>
+        <w:t xml:space="preserve"> Microsoft Visual Studios 2010</w:t>
+      </w:r>
+    </w:p>
+    <w:p>
+      <w:pPr>
+        <w:rPr>
+          <w:sz w:val="24"/>
+        </w:rPr>
+      </w:pPr>
+      <w:r>
+        <w:rPr>
+          <w:sz w:val="20"/>
+        </w:rPr>
+        <w:tab/>
+      </w:r>
+      <w:r>
+        <w:rPr>
+          <w:sz w:val="20"/>
+        </w:rPr>
+        <w:tab/>
+        <w:t>-</w:t>
+      </w:r>
+      <w:r>
+        <w:rPr>
+          <w:sz w:val="24"/>
+        </w:rPr>
+        <w:t xml:space="preserve"> The bulk of the programming has been done in this platform.</w:t>
+      </w:r>
+    </w:p>
+    <w:p>
+      <w:pPr>
+        <w:ind w:left="1440"/>
+        <w:rPr>
+          <w:sz w:val="24"/>
+        </w:rPr>
+      </w:pPr>
+      <w:r>
+        <w:rPr>
+          <w:sz w:val="24"/>
+        </w:rPr>
+        <w:t>- Making use of the provided framework (SP1), we worked on the codes related to game mechanics and dynamics</w:t>
+      </w:r>
+    </w:p>
+    <w:p>
+      <w:pPr>
+        <w:rPr>
+          <w:sz w:val="20"/>
+        </w:rPr>
+      </w:pPr>
+      <w:r>
+        <w:rPr>
+          <w:sz w:val="20"/>
+        </w:rPr>
+        <w:tab/>
+        <w:t>- Notepad</w:t>
+      </w:r>
+    </w:p>
+    <w:p>
+      <w:pPr>
+        <w:ind w:left="1440"/>
+        <w:rPr>
+          <w:sz w:val="24"/>
+        </w:rPr>
+      </w:pPr>
+      <w:r>
+        <w:rPr>
+          <w:sz w:val="20"/>
+        </w:rPr>
+        <w:t>-</w:t>
+      </w:r>
+      <w:r>
+        <w:rPr>
+          <w:sz w:val="24"/>
+        </w:rPr>
+        <w:t xml:space="preserve"> Text files is used to help print out aesthetics-related material for the game</w:t>
+      </w:r>
+    </w:p>
+    <w:p>
+      <w:pPr>
+        <w:ind w:left="1440"/>
+        <w:rPr>
+          <w:sz w:val="24"/>
+        </w:rPr>
+      </w:pPr>
+      <w:r>
+        <w:rPr>
+          <w:sz w:val="24"/>
+        </w:rPr>
+        <w:t xml:space="preserve">- It is also used to save critical data to display the </w:t>
+      </w:r>
+      <w:proofErr w:type="spellStart"/>
+      <w:r>
+        <w:rPr>
+          <w:sz w:val="24"/>
+        </w:rPr>
+        <w:t>Highscores</w:t>
+      </w:r>
+      <w:proofErr w:type="spellEnd"/>
+      <w:r>
+        <w:rPr>
+          <w:sz w:val="24"/>
+        </w:rPr>
+        <w:t xml:space="preserve"> should the player want to view it.</w:t>
+      </w:r>
+    </w:p>
+    <w:p>
+      <w:pPr>
+        <w:ind w:left="1440"/>
+        <w:rPr>
+          <w:sz w:val="24"/>
+        </w:rPr>
+      </w:pPr>
+    </w:p>
+    <w:p>
+      <w:pPr>
+        <w:ind w:left="1440"/>
+        <w:rPr>
+          <w:sz w:val="24"/>
+        </w:rPr>
+      </w:pPr>
+    </w:p>
+    <w:p>
+      <w:pPr>
+        <w:rPr>
+          <w:sz w:val="24"/>
+        </w:rPr>
+      </w:pPr>
+    </w:p>
+    <w:p>
+      <w:pPr>
+        <w:rPr>
+          <w:sz w:val="24"/>
+        </w:rPr>
+      </w:pPr>
+    </w:p>
+    <w:p>
+      <w:pPr>
+        <w:rPr>
+          <w:sz w:val="24"/>
+        </w:rPr>
+      </w:pPr>
+    </w:p>
+    <w:p>
       <w:r>
         <w:rPr>
           <w:sz w:val="20"/>
         </w:rPr>
         <w:lastRenderedPageBreak/>
-        <w:t>User</w:t>
-      </w:r>
-      <w:r>
-        <w:t xml:space="preserve"> </w:t>
-      </w:r>
-      <w:r>
-        <w:rPr>
-          <w:sz w:val="20"/>
-        </w:rPr>
-        <w:t>Interface</w:t>
-      </w:r>
-    </w:p>
-    <w:p>
-      <w:r>
-        <w:tab/>
+        <w:t>- Animation</w:t>
+      </w:r>
+    </w:p>
+    <w:p>
+      <w:r>
+        <w:rPr>
+          <w:sz w:val="20"/>
+        </w:rPr>
+        <w:tab/>
+        <w:t>- Overview</w:t>
+      </w:r>
+    </w:p>
+    <w:p>
+      <w:pPr>
+        <w:rPr>
+          <w:sz w:val="24"/>
+        </w:rPr>
+      </w:pPr>
+      <w:r>
+        <w:rPr>
+          <w:sz w:val="20"/>
+        </w:rPr>
+        <w:tab/>
+      </w:r>
+      <w:r>
+        <w:rPr>
+          <w:sz w:val="20"/>
+        </w:rPr>
+        <w:tab/>
+      </w:r>
+      <w:r>
+        <w:rPr>
+          <w:sz w:val="24"/>
+        </w:rPr>
+        <w:t>- This section elaborates on the animation schemes used in this project</w:t>
+      </w:r>
+    </w:p>
+    <w:p>
+      <w:pPr>
+        <w:rPr>
+          <w:sz w:val="20"/>
+        </w:rPr>
+      </w:pPr>
+      <w:r>
+        <w:rPr>
+          <w:sz w:val="24"/>
+        </w:rPr>
+        <w:tab/>
+      </w:r>
+      <w:r>
+        <w:rPr>
+          <w:sz w:val="20"/>
+        </w:rPr>
+        <w:t>- ASCII Art</w:t>
+      </w:r>
+    </w:p>
+    <w:p>
+      <w:pPr>
+        <w:ind w:left="1440"/>
+        <w:rPr>
+          <w:sz w:val="24"/>
+        </w:rPr>
+      </w:pPr>
+      <w:r>
+        <w:rPr>
+          <w:sz w:val="24"/>
+        </w:rPr>
+        <w:t>- Codes related to the ASCII family is used to provide visual appeal. Most art is related to the cat with the exception of the player’s laser pointer</w:t>
+      </w:r>
+    </w:p>
+    <w:p>
+      <w:pPr>
+        <w:rPr>
+          <w:sz w:val="20"/>
+        </w:rPr>
+      </w:pPr>
+      <w:r>
+        <w:rPr>
+          <w:sz w:val="24"/>
+        </w:rPr>
+        <w:tab/>
+      </w:r>
+      <w:r>
+        <w:rPr>
+          <w:sz w:val="20"/>
+        </w:rPr>
+        <w:t>- Colo</w:t>
+      </w:r>
+      <w:r>
+        <w:rPr>
+          <w:sz w:val="20"/>
+        </w:rPr>
+        <w:t>u</w:t>
+      </w:r>
+      <w:r>
+        <w:rPr>
+          <w:sz w:val="20"/>
+        </w:rPr>
+        <w:t>r Coding</w:t>
+      </w:r>
+    </w:p>
+    <w:p>
+      <w:pPr>
+        <w:rPr>
+          <w:sz w:val="24"/>
+        </w:rPr>
+      </w:pPr>
+      <w:r>
+        <w:rPr>
+          <w:sz w:val="20"/>
+        </w:rPr>
+        <w:tab/>
+      </w:r>
+      <w:r>
+        <w:rPr>
+          <w:sz w:val="20"/>
+        </w:rPr>
+        <w:tab/>
+      </w:r>
+      <w:r>
+        <w:rPr>
+          <w:sz w:val="24"/>
+        </w:rPr>
+        <w:t>- Colour</w:t>
+      </w:r>
+      <w:r>
+        <w:rPr>
+          <w:sz w:val="24"/>
+        </w:rPr>
+        <w:t>s are used to help indicate the current game status to the player.</w:t>
+      </w:r>
+    </w:p>
+    <w:p>
+      <w:pPr>
+        <w:rPr>
+          <w:sz w:val="20"/>
+        </w:rPr>
+      </w:pPr>
+      <w:r>
+        <w:rPr>
+          <w:sz w:val="24"/>
+        </w:rPr>
+        <w:tab/>
+      </w:r>
+      <w:r>
+        <w:rPr>
+          <w:sz w:val="20"/>
+        </w:rPr>
+        <w:t>- User Interface</w:t>
+      </w:r>
+    </w:p>
+    <w:p>
+      <w:pPr>
+        <w:ind w:left="1440"/>
+        <w:rPr>
+          <w:sz w:val="24"/>
+        </w:rPr>
+      </w:pPr>
+      <w:r>
+        <w:rPr>
+          <w:sz w:val="24"/>
+        </w:rPr>
+        <w:t>- A set of colo</w:t>
+      </w:r>
+      <w:r>
+        <w:rPr>
+          <w:sz w:val="24"/>
+        </w:rPr>
+        <w:t>u</w:t>
+      </w:r>
+      <w:r>
+        <w:rPr>
+          <w:sz w:val="24"/>
+        </w:rPr>
+        <w:t>rs was chosen to help identify Health Points and Score. Every second in game will give the player 1 score point</w:t>
+      </w:r>
+    </w:p>
+    <w:p>
+      <w:pPr>
+        <w:ind w:left="1440"/>
+        <w:rPr>
+          <w:sz w:val="24"/>
+        </w:rPr>
+      </w:pPr>
+      <w:r>
+        <w:rPr>
+          <w:sz w:val="24"/>
+        </w:rPr>
+        <w:t xml:space="preserve">- If the player gets hit by the cat tail or cat paw, the Health Points will deplete for as long as it is in the hit zone. </w:t>
+      </w:r>
+    </w:p>
+    <w:p>
+      <w:pPr>
+        <w:rPr>
+          <w:sz w:val="20"/>
+        </w:rPr>
+      </w:pPr>
+      <w:r>
+        <w:rPr>
+          <w:sz w:val="24"/>
+        </w:rPr>
+        <w:tab/>
+      </w:r>
+      <w:r>
+        <w:rPr>
+          <w:sz w:val="20"/>
+        </w:rPr>
+        <w:t>- Frames per second</w:t>
+      </w:r>
+    </w:p>
+    <w:p>
+      <w:pPr>
+        <w:ind w:left="1440"/>
+        <w:rPr>
+          <w:sz w:val="24"/>
+        </w:rPr>
+      </w:pPr>
+      <w:r>
+        <w:rPr>
+          <w:sz w:val="20"/>
+        </w:rPr>
+        <w:t>-</w:t>
+      </w:r>
+      <w:r>
+        <w:rPr>
+          <w:sz w:val="24"/>
+        </w:rPr>
+        <w:t xml:space="preserve"> Expected amount of frames per second is 5. Certain flickering effects are expected but it should not affect the gameplay adversely.</w:t>
+      </w:r>
+    </w:p>
+    <w:p>
+      <w:pPr>
+        <w:rPr>
+          <w:sz w:val="20"/>
+        </w:rPr>
+      </w:pPr>
+      <w:r>
+        <w:rPr>
+          <w:sz w:val="24"/>
+        </w:rPr>
+        <w:tab/>
+      </w:r>
+    </w:p>
+    <w:p>
+      <w:r>
+        <w:rPr>
+          <w:sz w:val="20"/>
+        </w:rPr>
+        <w:t>- Rewards</w:t>
+      </w:r>
+    </w:p>
+    <w:p>
+      <w:pPr>
+        <w:rPr>
+          <w:sz w:val="20"/>
+        </w:rPr>
+      </w:pPr>
+      <w:r>
+        <w:rPr>
+          <w:sz w:val="20"/>
+        </w:rPr>
+        <w:tab/>
+        <w:t>- Overview</w:t>
+      </w:r>
+    </w:p>
+    <w:p>
+      <w:pPr>
+        <w:rPr>
+          <w:sz w:val="24"/>
+          <w:szCs w:val="24"/>
+        </w:rPr>
+      </w:pPr>
+      <w:r>
+        <w:rPr>
+          <w:sz w:val="20"/>
+        </w:rPr>
+        <w:tab/>
+      </w:r>
+      <w:r>
+        <w:rPr>
+          <w:sz w:val="20"/>
+        </w:rPr>
+        <w:tab/>
+      </w:r>
+      <w:r>
+        <w:rPr>
+          <w:sz w:val="24"/>
+          <w:szCs w:val="24"/>
+        </w:rPr>
         <w:t xml:space="preserve">- </w:t>
       </w:r>
       <w:r>
         <w:rPr>
-          <w:sz w:val="20"/>
-        </w:rPr>
-        <w:t>Overview</w:t>
+          <w:sz w:val="24"/>
+          <w:szCs w:val="24"/>
+        </w:rPr>
+        <w:t>The sco</w:t>
+      </w:r>
+      <w:r>
+        <w:rPr>
+          <w:sz w:val="24"/>
+          <w:szCs w:val="24"/>
+        </w:rPr>
+        <w:t>re is increased by each second.</w:t>
       </w:r>
     </w:p>
     <w:p>
@@ -987,273 +1842,22 @@
           <w:sz w:val="24"/>
           <w:szCs w:val="24"/>
         </w:rPr>
-        <w:t>- Four</w:t>
-      </w:r>
-      <w:r>
-        <w:rPr>
-          <w:sz w:val="24"/>
-          <w:szCs w:val="24"/>
-        </w:rPr>
-        <w:t xml:space="preserve"> main UI screens will be used throughout: Title,</w:t>
-      </w:r>
-      <w:r>
-        <w:rPr>
-          <w:sz w:val="24"/>
-          <w:szCs w:val="24"/>
-        </w:rPr>
-        <w:t xml:space="preserve"> Play Game, Options and Exit Screens.</w:t>
-      </w:r>
-    </w:p>
-    <w:p>
-      <w:pPr>
-        <w:rPr>
-          <w:sz w:val="20"/>
-        </w:rPr>
-      </w:pPr>
-      <w:r>
-        <w:rPr>
-          <w:sz w:val="24"/>
-          <w:szCs w:val="24"/>
-        </w:rPr>
-        <w:tab/>
-      </w:r>
-      <w:r>
-        <w:rPr>
-          <w:sz w:val="20"/>
-        </w:rPr>
-        <w:t>- Title</w:t>
-      </w:r>
-    </w:p>
-    <w:p>
-      <w:pPr>
-        <w:ind w:left="1440"/>
-        <w:rPr>
-          <w:sz w:val="24"/>
-          <w:szCs w:val="24"/>
-        </w:rPr>
-      </w:pPr>
-      <w:r>
-        <w:rPr>
-          <w:sz w:val="24"/>
-          <w:szCs w:val="24"/>
-        </w:rPr>
-        <w:t>- This screen will host the following options: Play Game, Options and Exit screens.</w:t>
-      </w:r>
-    </w:p>
-    <w:p>
-      <w:pPr>
-        <w:ind w:left="1440"/>
-        <w:rPr>
-          <w:sz w:val="24"/>
-          <w:szCs w:val="24"/>
-        </w:rPr>
-      </w:pPr>
-      <w:r>
-        <w:rPr>
-          <w:sz w:val="24"/>
-          <w:szCs w:val="24"/>
-        </w:rPr>
-        <w:t>- User is expected to enter a number to define the choice given.</w:t>
-      </w:r>
-    </w:p>
-    <w:p>
-      <w:pPr>
-        <w:rPr>
-          <w:sz w:val="20"/>
-        </w:rPr>
-      </w:pPr>
-      <w:r>
-        <w:rPr>
-          <w:sz w:val="20"/>
-        </w:rPr>
-        <w:tab/>
-        <w:t>- Play Game</w:t>
-      </w:r>
-    </w:p>
-    <w:p>
-      <w:pPr>
-        <w:ind w:left="1440"/>
-        <w:rPr>
-          <w:sz w:val="24"/>
-          <w:szCs w:val="24"/>
-        </w:rPr>
-      </w:pPr>
-      <w:r>
-        <w:rPr>
-          <w:sz w:val="24"/>
-          <w:szCs w:val="24"/>
-        </w:rPr>
-        <w:t xml:space="preserve">- </w:t>
-      </w:r>
-      <w:r>
-        <w:rPr>
-          <w:sz w:val="24"/>
-          <w:szCs w:val="24"/>
-        </w:rPr>
-        <w:t>This screen is the main gameplay of the game. The player will get to play the game until he loses all his lives or he decides to quit the game.</w:t>
-      </w:r>
-    </w:p>
-    <w:p>
-      <w:pPr>
-        <w:rPr>
-          <w:sz w:val="20"/>
-        </w:rPr>
-      </w:pPr>
-      <w:r>
-        <w:rPr>
-          <w:sz w:val="24"/>
-          <w:szCs w:val="24"/>
-        </w:rPr>
-        <w:tab/>
-      </w:r>
-      <w:r>
-        <w:rPr>
-          <w:sz w:val="20"/>
-        </w:rPr>
-        <w:t>- Options</w:t>
-      </w:r>
-    </w:p>
-    <w:p>
-      <w:pPr>
-        <w:ind w:left="1440"/>
-        <w:rPr>
-          <w:sz w:val="24"/>
-          <w:szCs w:val="24"/>
-        </w:rPr>
-      </w:pPr>
-      <w:r>
-        <w:rPr>
-          <w:sz w:val="24"/>
-          <w:szCs w:val="24"/>
-        </w:rPr>
-        <w:t>- This screen will lead to the following options: Difficulty Level and Number of Lives</w:t>
-      </w:r>
-    </w:p>
-    <w:p>
-      <w:pPr>
-        <w:ind w:left="2160"/>
-        <w:rPr>
-          <w:sz w:val="24"/>
-          <w:szCs w:val="24"/>
-        </w:rPr>
-      </w:pPr>
-      <w:r>
-        <w:rPr>
-          <w:sz w:val="24"/>
-          <w:szCs w:val="24"/>
-        </w:rPr>
-        <w:t xml:space="preserve">- Difficulty Level leads on to three available difficulties: Easy, Medium, </w:t>
-      </w:r>
-      <w:proofErr w:type="gramStart"/>
-      <w:r>
-        <w:rPr>
-          <w:sz w:val="24"/>
-          <w:szCs w:val="24"/>
-        </w:rPr>
-        <w:t>Hard</w:t>
-      </w:r>
-      <w:proofErr w:type="gramEnd"/>
-    </w:p>
-    <w:p>
-      <w:pPr>
-        <w:ind w:left="2880"/>
-        <w:rPr>
-          <w:sz w:val="24"/>
-          <w:szCs w:val="24"/>
-        </w:rPr>
-      </w:pPr>
-      <w:r>
-        <w:rPr>
-          <w:sz w:val="24"/>
-          <w:szCs w:val="24"/>
-        </w:rPr>
-        <w:t>- Easy will provide a starting multiplier speed of 0.5x and progress by 0.1x per 20 seconds</w:t>
-      </w:r>
-    </w:p>
-    <w:p>
-      <w:pPr>
-        <w:ind w:left="2880"/>
-        <w:rPr>
-          <w:sz w:val="24"/>
-          <w:szCs w:val="24"/>
-        </w:rPr>
-      </w:pPr>
-      <w:r>
-        <w:rPr>
-          <w:sz w:val="24"/>
-          <w:szCs w:val="24"/>
-        </w:rPr>
-        <w:t>- Medium will provide a starting multiplier speed of 1.0x and progress by 0.1x per 20 seconds</w:t>
-      </w:r>
-    </w:p>
-    <w:p>
-      <w:pPr>
-        <w:ind w:left="2880"/>
-        <w:rPr>
-          <w:sz w:val="24"/>
-          <w:szCs w:val="24"/>
-        </w:rPr>
-      </w:pPr>
-      <w:r>
-        <w:rPr>
-          <w:sz w:val="24"/>
-          <w:szCs w:val="24"/>
-        </w:rPr>
-        <w:t>- Hard will provide a starting multiplier speed of 1.2x and progress by 0.1x per 15 seconds</w:t>
-      </w:r>
-    </w:p>
-    <w:p>
-      <w:r>
-        <w:rPr>
-          <w:sz w:val="20"/>
-        </w:rPr>
-        <w:t>Technical</w:t>
-      </w:r>
-      <w:r>
-        <w:t xml:space="preserve"> Design</w:t>
-      </w:r>
-    </w:p>
-    <w:p>
-      <w:pPr>
-        <w:ind w:left="720"/>
-        <w:rPr>
-          <w:sz w:val="24"/>
-        </w:rPr>
-      </w:pPr>
-      <w:r>
-        <w:rPr>
-          <w:sz w:val="24"/>
-        </w:rPr>
-        <w:t xml:space="preserve">- </w:t>
-      </w:r>
-      <w:r>
-        <w:rPr>
-          <w:sz w:val="24"/>
-        </w:rPr>
-        <w:t>Making use of Visual Studios 2010 to program all the mechanics needed</w:t>
-      </w:r>
-    </w:p>
-    <w:p>
-      <w:pPr>
-        <w:ind w:left="720"/>
-        <w:rPr>
-          <w:sz w:val="24"/>
-        </w:rPr>
-      </w:pPr>
-      <w:r>
-        <w:rPr>
-          <w:sz w:val="24"/>
-        </w:rPr>
-        <w:t>- Use ASCII symbols to represent certain artistic features</w:t>
-      </w:r>
-    </w:p>
-    <w:p/>
-    <w:p>
-      <w:r>
-        <w:rPr>
-          <w:sz w:val="20"/>
-        </w:rPr>
-        <w:t>- Animation</w:t>
+        <w:t>- The cat paw will move</w:t>
+      </w:r>
+      <w:r>
+        <w:rPr>
+          <w:sz w:val="24"/>
+          <w:szCs w:val="24"/>
+        </w:rPr>
+        <w:t xml:space="preserve"> at random positions of the game space in a progressive manner.</w:t>
+      </w:r>
+    </w:p>
+    <w:p>
+      <w:r>
+        <w:rPr>
+          <w:sz w:val="20"/>
+        </w:rPr>
+        <w:t>- Camera</w:t>
       </w:r>
     </w:p>
     <w:p>
@@ -1268,173 +1872,6 @@
     <w:p>
       <w:pPr>
         <w:rPr>
-          <w:sz w:val="24"/>
-        </w:rPr>
-      </w:pPr>
-      <w:r>
-        <w:rPr>
-          <w:sz w:val="20"/>
-        </w:rPr>
-        <w:tab/>
-      </w:r>
-      <w:r>
-        <w:rPr>
-          <w:sz w:val="20"/>
-        </w:rPr>
-        <w:tab/>
-      </w:r>
-      <w:r>
-        <w:rPr>
-          <w:sz w:val="24"/>
-        </w:rPr>
-        <w:t>- Console type, dots and squares style</w:t>
-      </w:r>
-    </w:p>
-    <w:p>
-      <w:pPr>
-        <w:rPr>
-          <w:sz w:val="20"/>
-        </w:rPr>
-      </w:pPr>
-      <w:r>
-        <w:rPr>
-          <w:sz w:val="24"/>
-        </w:rPr>
-        <w:tab/>
-      </w:r>
-      <w:r>
-        <w:rPr>
-          <w:sz w:val="20"/>
-        </w:rPr>
-        <w:t>- Frames per second</w:t>
-      </w:r>
-    </w:p>
-    <w:p>
-      <w:pPr>
-        <w:ind w:left="1440"/>
-        <w:rPr>
-          <w:sz w:val="24"/>
-        </w:rPr>
-      </w:pPr>
-      <w:r>
-        <w:rPr>
-          <w:sz w:val="20"/>
-        </w:rPr>
-        <w:t>-</w:t>
-      </w:r>
-      <w:r>
-        <w:rPr>
-          <w:sz w:val="24"/>
-        </w:rPr>
-        <w:t xml:space="preserve"> Expected amount of frames per second is 5. Certain flickering effects are expected but it should not affect the gameplay adversely.</w:t>
-      </w:r>
-    </w:p>
-    <w:p>
-      <w:r>
-        <w:rPr>
-          <w:sz w:val="20"/>
-        </w:rPr>
-        <w:t>- Rewards</w:t>
-      </w:r>
-    </w:p>
-    <w:p>
-      <w:pPr>
-        <w:rPr>
-          <w:sz w:val="20"/>
-        </w:rPr>
-      </w:pPr>
-      <w:r>
-        <w:rPr>
-          <w:sz w:val="20"/>
-        </w:rPr>
-        <w:tab/>
-        <w:t>- Overview</w:t>
-      </w:r>
-    </w:p>
-    <w:p>
-      <w:pPr>
-        <w:rPr>
-          <w:sz w:val="24"/>
-          <w:szCs w:val="24"/>
-        </w:rPr>
-      </w:pPr>
-      <w:r>
-        <w:rPr>
-          <w:sz w:val="20"/>
-        </w:rPr>
-        <w:tab/>
-      </w:r>
-      <w:r>
-        <w:rPr>
-          <w:sz w:val="20"/>
-        </w:rPr>
-        <w:tab/>
-      </w:r>
-      <w:r>
-        <w:rPr>
-          <w:sz w:val="24"/>
-          <w:szCs w:val="24"/>
-        </w:rPr>
-        <w:t xml:space="preserve">- </w:t>
-      </w:r>
-      <w:r>
-        <w:rPr>
-          <w:sz w:val="24"/>
-          <w:szCs w:val="24"/>
-        </w:rPr>
-        <w:t>The sco</w:t>
-      </w:r>
-      <w:r>
-        <w:rPr>
-          <w:sz w:val="24"/>
-          <w:szCs w:val="24"/>
-        </w:rPr>
-        <w:t>re is increased by each second.</w:t>
-      </w:r>
-    </w:p>
-    <w:p>
-      <w:pPr>
-        <w:rPr>
-          <w:sz w:val="24"/>
-          <w:szCs w:val="24"/>
-        </w:rPr>
-      </w:pPr>
-      <w:r>
-        <w:rPr>
-          <w:sz w:val="24"/>
-          <w:szCs w:val="24"/>
-        </w:rPr>
-        <w:tab/>
-      </w:r>
-      <w:r>
-        <w:rPr>
-          <w:sz w:val="24"/>
-          <w:szCs w:val="24"/>
-        </w:rPr>
-        <w:tab/>
-        <w:t>- The cat paw will move</w:t>
-      </w:r>
-    </w:p>
-    <w:p>
-      <w:r>
-        <w:rPr>
-          <w:sz w:val="20"/>
-        </w:rPr>
-        <w:t>- Camera</w:t>
-      </w:r>
-    </w:p>
-    <w:p>
-      <w:r>
-        <w:rPr>
-          <w:sz w:val="20"/>
-        </w:rPr>
-        <w:tab/>
-        <w:t>- Overview</w:t>
-      </w:r>
-    </w:p>
-    <w:p>
-      <w:pPr>
-        <w:rPr>
           <w:sz w:val="28"/>
         </w:rPr>
       </w:pPr>
@@ -1454,7 +1891,7 @@
         <w:rPr>
           <w:sz w:val="24"/>
         </w:rPr>
-        <w:t>- Camera angle is generally deemed to be overhead.</w:t>
+        <w:t>- The camera angle is considered to be overhead. It is not adjustable.</w:t>
       </w:r>
     </w:p>
     <w:p>
@@ -1501,81 +1938,133 @@
         <w:rPr>
           <w:sz w:val="24"/>
         </w:rPr>
-        <w:t>- One beep sound to alert incoming attack</w:t>
-      </w:r>
-    </w:p>
-    <w:p>
-      <w:pPr>
-        <w:rPr>
-          <w:sz w:val="24"/>
-        </w:rPr>
-      </w:pPr>
-      <w:r>
-        <w:rPr>
-          <w:sz w:val="24"/>
-        </w:rPr>
-        <w:tab/>
-      </w:r>
-      <w:r>
-        <w:rPr>
-          <w:sz w:val="24"/>
-        </w:rPr>
-        <w:tab/>
-        <w:t>- Two beep sounds when player gets hit</w:t>
-      </w:r>
-    </w:p>
-    <w:p>
-      <w:pPr>
-        <w:rPr>
-          <w:sz w:val="24"/>
-        </w:rPr>
-      </w:pPr>
-      <w:r>
-        <w:rPr>
-          <w:sz w:val="24"/>
+        <w:t>- One bee</w:t>
+      </w:r>
+      <w:r>
+        <w:rPr>
+          <w:sz w:val="24"/>
+        </w:rPr>
+        <w:t>p sound to signal successful movement of player</w:t>
+      </w:r>
+    </w:p>
+    <w:p>
+      <w:pPr>
+        <w:rPr>
+          <w:sz w:val="24"/>
+        </w:rPr>
+      </w:pPr>
+    </w:p>
+    <w:p>
+      <w:pPr>
+        <w:rPr>
+          <w:sz w:val="24"/>
+        </w:rPr>
+      </w:pPr>
+    </w:p>
+    <w:p>
+      <w:pPr>
+        <w:rPr>
+          <w:sz w:val="24"/>
+        </w:rPr>
+      </w:pPr>
+    </w:p>
+    <w:p>
+      <w:pPr>
+        <w:rPr>
+          <w:sz w:val="24"/>
+        </w:rPr>
+      </w:pPr>
+    </w:p>
+    <w:p>
+      <w:pPr>
+        <w:rPr>
+          <w:sz w:val="24"/>
+        </w:rPr>
+      </w:pPr>
+    </w:p>
+    <w:p>
+      <w:pPr>
+        <w:rPr>
+          <w:sz w:val="24"/>
+        </w:rPr>
+      </w:pPr>
+    </w:p>
+    <w:p>
+      <w:pPr>
+        <w:rPr>
+          <w:sz w:val="24"/>
+        </w:rPr>
+      </w:pPr>
+    </w:p>
+    <w:p>
+      <w:pPr>
+        <w:rPr>
+          <w:sz w:val="24"/>
+        </w:rPr>
+      </w:pPr>
+    </w:p>
+    <w:p>
+      <w:pPr>
+        <w:rPr>
+          <w:sz w:val="24"/>
+        </w:rPr>
+      </w:pPr>
+    </w:p>
+    <w:p>
+      <w:pPr>
+        <w:rPr>
+          <w:sz w:val="24"/>
+        </w:rPr>
+      </w:pPr>
+    </w:p>
+    <w:p>
+      <w:pPr>
+        <w:rPr>
+          <w:sz w:val="24"/>
+        </w:rPr>
+      </w:pPr>
+    </w:p>
+    <w:p>
+      <w:pPr>
+        <w:rPr>
+          <w:sz w:val="24"/>
+        </w:rPr>
+      </w:pPr>
+    </w:p>
+    <w:p>
+      <w:pPr>
+        <w:rPr>
+          <w:sz w:val="24"/>
+        </w:rPr>
+      </w:pPr>
+    </w:p>
+    <w:p>
+      <w:pPr>
+        <w:rPr>
+          <w:sz w:val="24"/>
+        </w:rPr>
+      </w:pPr>
+    </w:p>
+    <w:p>
+      <w:pPr>
+        <w:rPr>
+          <w:sz w:val="24"/>
+        </w:rPr>
+      </w:pPr>
+    </w:p>
+    <w:p>
+      <w:pPr>
+        <w:rPr>
+          <w:sz w:val="20"/>
+        </w:rPr>
+      </w:pPr>
+      <w:bookmarkStart w:id="0" w:name="_GoBack"/>
+      <w:bookmarkEnd w:id="0"/>
+      <w:r>
+        <w:rPr>
+          <w:sz w:val="20"/>
         </w:rPr>
         <w:lastRenderedPageBreak/>
-        <w:tab/>
-      </w:r>
-      <w:r>
-        <w:rPr>
-          <w:sz w:val="24"/>
-        </w:rPr>
-        <w:tab/>
-        <w:t>- Lower-pitched beep sound when player moves</w:t>
-      </w:r>
-    </w:p>
-    <w:p>
-      <w:pPr>
-        <w:rPr>
-          <w:sz w:val="24"/>
-        </w:rPr>
-      </w:pPr>
-    </w:p>
-    <w:p>
-      <w:pPr>
-        <w:rPr>
-          <w:sz w:val="24"/>
-        </w:rPr>
-      </w:pPr>
-    </w:p>
-    <w:p>
-      <w:pPr>
-        <w:rPr>
-          <w:sz w:val="28"/>
-        </w:rPr>
-      </w:pPr>
-    </w:p>
-    <w:p>
-      <w:pPr>
-        <w:rPr>
-          <w:sz w:val="20"/>
-        </w:rPr>
-      </w:pPr>
-      <w:r>
-        <w:rPr>
-          <w:sz w:val="20"/>
-        </w:rPr>
         <w:t>- Development</w:t>
       </w:r>
     </w:p>
@@ -1705,7 +2194,7 @@
                     <pic:cNvPicPr/>
                   </pic:nvPicPr>
                   <pic:blipFill>
-                    <a:blip r:embed="rId6">
+                    <a:blip r:embed="rId7">
                       <a:extLst>
                         <a:ext uri="{28A0092B-C50C-407E-A947-70E740481C1C}">
                           <a14:useLocalDpi xmlns:a14="http://schemas.microsoft.com/office/drawing/2010/main" val="0"/>
@@ -1799,8 +2288,38 @@
           <w:szCs w:val="22"/>
         </w:rPr>
       </w:pPr>
-      <w:bookmarkStart w:id="0" w:name="_GoBack"/>
-      <w:bookmarkEnd w:id="0"/>
+    </w:p>
+    <w:p>
+      <w:pPr>
+        <w:rPr>
+          <w:sz w:val="24"/>
+          <w:szCs w:val="22"/>
+        </w:rPr>
+      </w:pPr>
+    </w:p>
+    <w:p>
+      <w:pPr>
+        <w:rPr>
+          <w:sz w:val="24"/>
+          <w:szCs w:val="22"/>
+        </w:rPr>
+      </w:pPr>
+    </w:p>
+    <w:p>
+      <w:pPr>
+        <w:rPr>
+          <w:sz w:val="24"/>
+          <w:szCs w:val="22"/>
+        </w:rPr>
+      </w:pPr>
+    </w:p>
+    <w:p>
+      <w:pPr>
+        <w:rPr>
+          <w:sz w:val="24"/>
+          <w:szCs w:val="22"/>
+        </w:rPr>
+      </w:pPr>
     </w:p>
     <w:p>
       <w:pPr>
@@ -1910,7 +2429,7 @@
                     </pic:cNvPicPr>
                   </pic:nvPicPr>
                   <pic:blipFill>
-                    <a:blip r:embed="rId7">
+                    <a:blip r:embed="rId8">
                       <a:extLst>
                         <a:ext uri="{28A0092B-C50C-407E-A947-70E740481C1C}">
                           <a14:useLocalDpi xmlns:a14="http://schemas.microsoft.com/office/drawing/2010/main" val="0"/>
@@ -2003,7 +2522,7 @@
             <o:lock v:ext="edit" aspectratio="t"/>
           </v:shapetype>
           <v:shape id="_x0000_i1025" type="#_x0000_t75" style="width:330.6pt;height:269.4pt">
-            <v:imagedata r:id="rId8" o:title="Troll Cat 2 Gameover"/>
+            <v:imagedata r:id="rId9" o:title="Troll Cat 2 Gameover"/>
           </v:shape>
         </w:pict>
       </w:r>
@@ -3429,7 +3948,7 @@
 </file>
 
 <file path=customXml/itemProps1.xml><?xml version="1.0" encoding="utf-8"?>
-<ds:datastoreItem xmlns:ds="http://schemas.openxmlformats.org/officeDocument/2006/customXml" ds:itemID="{F7A0979C-368E-49BD-A9E0-765F334058B8}">
+<ds:datastoreItem xmlns:ds="http://schemas.openxmlformats.org/officeDocument/2006/customXml" ds:itemID="{911CAA38-BD7D-4990-94DD-5F48E8C3CF23}">
   <ds:schemaRefs>
     <ds:schemaRef ds:uri="http://schemas.openxmlformats.org/officeDocument/2006/bibliography"/>
   </ds:schemaRefs>

</xml_diff>

<commit_message>
TrollCatPhase4 is the most updated version. TrollCatPhase3 is the previous version for backup.
</commit_message>
<xml_diff>
--- a/GDD for Team FOL.docx
+++ b/GDD for Team FOL.docx
@@ -2058,8 +2058,6 @@
           <w:sz w:val="20"/>
         </w:rPr>
       </w:pPr>
-      <w:bookmarkStart w:id="0" w:name="_GoBack"/>
-      <w:bookmarkEnd w:id="0"/>
       <w:r>
         <w:rPr>
           <w:sz w:val="20"/>
@@ -2394,6 +2392,13 @@
           <w:szCs w:val="22"/>
         </w:rPr>
         <w:t>The game mechanics and aesthetics have been improved.</w:t>
+      </w:r>
+      <w:r>
+        <w:rPr>
+          <w:sz w:val="20"/>
+          <w:szCs w:val="22"/>
+        </w:rPr>
+        <w:t xml:space="preserve"> </w:t>
       </w:r>
     </w:p>
     <w:p>
@@ -2525,6 +2530,135 @@
             <v:imagedata r:id="rId9" o:title="Troll Cat 2 Gameover"/>
           </v:shape>
         </w:pict>
+      </w:r>
+    </w:p>
+    <w:p>
+      <w:pPr>
+        <w:rPr>
+          <w:sz w:val="20"/>
+          <w:szCs w:val="22"/>
+        </w:rPr>
+      </w:pPr>
+    </w:p>
+    <w:p>
+      <w:pPr>
+        <w:pStyle w:val="ListParagraph"/>
+        <w:numPr>
+          <w:ilvl w:val="0"/>
+          <w:numId w:val="5"/>
+        </w:numPr>
+        <w:rPr>
+          <w:sz w:val="20"/>
+          <w:szCs w:val="22"/>
+        </w:rPr>
+      </w:pPr>
+      <w:r>
+        <w:rPr>
+          <w:sz w:val="20"/>
+          <w:szCs w:val="22"/>
+        </w:rPr>
+        <w:lastRenderedPageBreak/>
+        <w:t>Phase 3</w:t>
+      </w:r>
+    </w:p>
+    <w:p>
+      <w:pPr>
+        <w:pStyle w:val="ListParagraph"/>
+        <w:numPr>
+          <w:ilvl w:val="1"/>
+          <w:numId w:val="5"/>
+        </w:numPr>
+        <w:rPr>
+          <w:sz w:val="20"/>
+          <w:szCs w:val="22"/>
+        </w:rPr>
+      </w:pPr>
+      <w:r>
+        <w:rPr>
+          <w:sz w:val="20"/>
+          <w:szCs w:val="22"/>
+        </w:rPr>
+        <w:t>The general sense of difficulty and the indicator for player’s life has been</w:t>
+      </w:r>
+      <w:r>
+        <w:rPr>
+          <w:sz w:val="20"/>
+          <w:szCs w:val="22"/>
+        </w:rPr>
+        <w:t xml:space="preserve"> changed and</w:t>
+      </w:r>
+      <w:bookmarkStart w:id="0" w:name="_GoBack"/>
+      <w:bookmarkEnd w:id="0"/>
+      <w:r>
+        <w:rPr>
+          <w:sz w:val="20"/>
+          <w:szCs w:val="22"/>
+        </w:rPr>
+        <w:t xml:space="preserve"> increased.</w:t>
+      </w:r>
+    </w:p>
+    <w:p>
+      <w:pPr>
+        <w:jc w:val="center"/>
+        <w:rPr>
+          <w:sz w:val="20"/>
+          <w:szCs w:val="22"/>
+        </w:rPr>
+      </w:pPr>
+      <w:r>
+        <w:rPr>
+          <w:noProof/>
+          <w:sz w:val="20"/>
+          <w:szCs w:val="22"/>
+        </w:rPr>
+        <w:drawing>
+          <wp:inline distT="0" distB="0" distL="0" distR="0">
+            <wp:extent cx="4099560" cy="3893820"/>
+            <wp:effectExtent l="0" t="0" r="0" b="0"/>
+            <wp:docPr id="1" name="Picture 1" descr="C:\Users\Glen\Desktop\phase 3 troll cat.png"/>
+            <wp:cNvGraphicFramePr>
+              <a:graphicFrameLocks xmlns:a="http://schemas.openxmlformats.org/drawingml/2006/main" noChangeAspect="1"/>
+            </wp:cNvGraphicFramePr>
+            <a:graphic xmlns:a="http://schemas.openxmlformats.org/drawingml/2006/main">
+              <a:graphicData uri="http://schemas.openxmlformats.org/drawingml/2006/picture">
+                <pic:pic xmlns:pic="http://schemas.openxmlformats.org/drawingml/2006/picture">
+                  <pic:nvPicPr>
+                    <pic:cNvPr id="0" name="Picture 2" descr="C:\Users\Glen\Desktop\phase 3 troll cat.png"/>
+                    <pic:cNvPicPr>
+                      <a:picLocks noChangeAspect="1" noChangeArrowheads="1"/>
+                    </pic:cNvPicPr>
+                  </pic:nvPicPr>
+                  <pic:blipFill>
+                    <a:blip r:embed="rId10">
+                      <a:extLst>
+                        <a:ext uri="{28A0092B-C50C-407E-A947-70E740481C1C}">
+                          <a14:useLocalDpi xmlns:a14="http://schemas.microsoft.com/office/drawing/2010/main" val="0"/>
+                        </a:ext>
+                      </a:extLst>
+                    </a:blip>
+                    <a:srcRect/>
+                    <a:stretch>
+                      <a:fillRect/>
+                    </a:stretch>
+                  </pic:blipFill>
+                  <pic:spPr bwMode="auto">
+                    <a:xfrm>
+                      <a:off x="0" y="0"/>
+                      <a:ext cx="4099560" cy="3893820"/>
+                    </a:xfrm>
+                    <a:prstGeom prst="rect">
+                      <a:avLst/>
+                    </a:prstGeom>
+                    <a:noFill/>
+                    <a:ln>
+                      <a:noFill/>
+                    </a:ln>
+                  </pic:spPr>
+                </pic:pic>
+              </a:graphicData>
+            </a:graphic>
+          </wp:inline>
+        </w:drawing>
       </w:r>
     </w:p>
     <w:sectPr>
@@ -3948,7 +4082,7 @@
 </file>
 
 <file path=customXml/itemProps1.xml><?xml version="1.0" encoding="utf-8"?>
-<ds:datastoreItem xmlns:ds="http://schemas.openxmlformats.org/officeDocument/2006/customXml" ds:itemID="{911CAA38-BD7D-4990-94DD-5F48E8C3CF23}">
+<ds:datastoreItem xmlns:ds="http://schemas.openxmlformats.org/officeDocument/2006/customXml" ds:itemID="{16DD36C1-ACD4-4CB3-8160-8F4CE004D054}">
   <ds:schemaRefs>
     <ds:schemaRef ds:uri="http://schemas.openxmlformats.org/officeDocument/2006/bibliography"/>
   </ds:schemaRefs>

</xml_diff>

<commit_message>
Please follow the tasks provided. Sound out if you need help.
</commit_message>
<xml_diff>
--- a/GDD for Team FOL.docx
+++ b/GDD for Team FOL.docx
@@ -33,6 +33,24 @@
           <w:szCs w:val="52"/>
         </w:rPr>
         <w:t>Official Design Document</w:t>
+      </w:r>
+    </w:p>
+    <w:p>
+      <w:pPr>
+        <w:jc w:val="center"/>
+        <w:rPr>
+          <w:color w:val="00B0F0"/>
+          <w:sz w:val="52"/>
+          <w:szCs w:val="52"/>
+        </w:rPr>
+      </w:pPr>
+      <w:r>
+        <w:rPr>
+          <w:color w:val="00B0F0"/>
+          <w:sz w:val="52"/>
+          <w:szCs w:val="52"/>
+        </w:rPr>
+        <w:t>//insert the most updated picture here</w:t>
       </w:r>
     </w:p>
     <w:p>
@@ -156,8 +174,7 @@
           <w:sz w:val="40"/>
           <w:szCs w:val="40"/>
         </w:rPr>
-        <w:lastRenderedPageBreak/>
-        <w:t>Copyright 2014 Team FOL</w:t>
+        <w:t>Copyright 2014 Team 18</w:t>
       </w:r>
     </w:p>
     <w:p>
@@ -346,7 +363,6 @@
         <w:rPr>
           <w:sz w:val="20"/>
         </w:rPr>
-        <w:lastRenderedPageBreak/>
         <w:t>Target Audience</w:t>
       </w:r>
     </w:p>
@@ -446,6 +462,9 @@
     <w:p>
       <w:pPr>
         <w:ind w:firstLine="720"/>
+        <w:rPr>
+          <w:sz w:val="20"/>
+        </w:rPr>
       </w:pPr>
       <w:r>
         <w:rPr>
@@ -456,6 +475,21 @@
     </w:p>
     <w:p>
       <w:pPr>
+        <w:ind w:firstLine="720"/>
+        <w:rPr>
+          <w:color w:val="00B0F0"/>
+        </w:rPr>
+      </w:pPr>
+      <w:r>
+        <w:rPr>
+          <w:color w:val="00B0F0"/>
+          <w:sz w:val="20"/>
+        </w:rPr>
+        <w:t>//If there are any more goals you can think up of, please write it down but keep it concise</w:t>
+      </w:r>
+    </w:p>
+    <w:p>
+      <w:pPr>
         <w:ind w:left="1440"/>
         <w:rPr>
           <w:sz w:val="24"/>
@@ -512,6 +546,9 @@
     <w:p>
       <w:pPr>
         <w:ind w:firstLine="720"/>
+        <w:rPr>
+          <w:sz w:val="20"/>
+        </w:rPr>
       </w:pPr>
       <w:r>
         <w:rPr>
@@ -522,6 +559,21 @@
     </w:p>
     <w:p>
       <w:pPr>
+        <w:ind w:firstLine="720"/>
+        <w:rPr>
+          <w:color w:val="00B0F0"/>
+        </w:rPr>
+      </w:pPr>
+      <w:r>
+        <w:rPr>
+          <w:color w:val="00B0F0"/>
+          <w:sz w:val="20"/>
+        </w:rPr>
+        <w:t>//any additional references available you may add it here</w:t>
+      </w:r>
+    </w:p>
+    <w:p>
+      <w:pPr>
         <w:ind w:left="720" w:firstLine="720"/>
         <w:rPr>
           <w:sz w:val="24"/>
@@ -590,6 +642,21 @@
     </w:p>
     <w:p>
       <w:pPr>
+        <w:rPr>
+          <w:color w:val="00B0F0"/>
+          <w:sz w:val="20"/>
+        </w:rPr>
+      </w:pPr>
+      <w:r>
+        <w:rPr>
+          <w:color w:val="00B0F0"/>
+          <w:sz w:val="20"/>
+        </w:rPr>
+        <w:t>//you may want to add in a picture to illustrate the general idea of this ‘story’. A comic will do</w:t>
+      </w:r>
+    </w:p>
+    <w:p>
+      <w:pPr>
         <w:ind w:firstLine="720"/>
       </w:pPr>
       <w:r>
@@ -744,6 +811,11 @@
       </w:r>
     </w:p>
     <w:p>
+      <w:pPr>
+        <w:rPr>
+          <w:sz w:val="20"/>
+        </w:rPr>
+      </w:pPr>
       <w:r>
         <w:rPr>
           <w:sz w:val="20"/>
@@ -761,6 +833,20 @@
           <w:sz w:val="20"/>
         </w:rPr>
         <w:t>- Basic Controls</w:t>
+      </w:r>
+    </w:p>
+    <w:p>
+      <w:pPr>
+        <w:rPr>
+          <w:color w:val="00B0F0"/>
+        </w:rPr>
+      </w:pPr>
+      <w:r>
+        <w:rPr>
+          <w:color w:val="00B0F0"/>
+          <w:sz w:val="20"/>
+        </w:rPr>
+        <w:t>//you will want to help update this component too based on the latest game updates.</w:t>
       </w:r>
     </w:p>
     <w:p>
@@ -951,6 +1037,11 @@
       </w:pPr>
     </w:p>
     <w:p>
+      <w:pPr>
+        <w:rPr>
+          <w:sz w:val="20"/>
+        </w:rPr>
+      </w:pPr>
       <w:r>
         <w:rPr>
           <w:sz w:val="20"/>
@@ -968,6 +1059,20 @@
       </w:r>
     </w:p>
     <w:p>
+      <w:pPr>
+        <w:rPr>
+          <w:color w:val="00B0F0"/>
+        </w:rPr>
+      </w:pPr>
+      <w:r>
+        <w:rPr>
+          <w:color w:val="00B0F0"/>
+          <w:sz w:val="20"/>
+        </w:rPr>
+        <w:t>//Be sure the information given here is correct to the final update. Otherwise, add/delete the lines to make the info here correct</w:t>
+      </w:r>
+    </w:p>
+    <w:p>
       <w:r>
         <w:tab/>
         <w:t xml:space="preserve">- </w:t>
@@ -1330,6 +1435,19 @@
     <w:p>
       <w:pPr>
         <w:rPr>
+          <w:color w:val="00B0F0"/>
+        </w:rPr>
+      </w:pPr>
+      <w:r>
+        <w:rPr>
+          <w:color w:val="00B0F0"/>
+        </w:rPr>
+        <w:t>//Same instruction as User Interface. Any additional features that I have missed out please add in</w:t>
+      </w:r>
+    </w:p>
+    <w:p>
+      <w:pPr>
+        <w:rPr>
           <w:sz w:val="20"/>
         </w:rPr>
       </w:pPr>
@@ -1443,6 +1561,7 @@
         <w:rPr>
           <w:sz w:val="20"/>
         </w:rPr>
+        <w:lastRenderedPageBreak/>
         <w:t>-</w:t>
       </w:r>
       <w:r>
@@ -1518,15 +1637,34 @@
       </w:pPr>
     </w:p>
     <w:p>
-      <w:r>
-        <w:rPr>
-          <w:sz w:val="20"/>
-        </w:rPr>
-        <w:lastRenderedPageBreak/>
+      <w:pPr>
+        <w:rPr>
+          <w:color w:val="00B0F0"/>
+          <w:sz w:val="20"/>
+        </w:rPr>
+      </w:pPr>
+      <w:r>
+        <w:rPr>
+          <w:sz w:val="20"/>
+        </w:rPr>
         <w:t>- Animation</w:t>
       </w:r>
     </w:p>
     <w:p>
+      <w:pPr>
+        <w:rPr>
+          <w:color w:val="00B0F0"/>
+        </w:rPr>
+      </w:pPr>
+      <w:r>
+        <w:rPr>
+          <w:color w:val="00B0F0"/>
+          <w:sz w:val="20"/>
+        </w:rPr>
+        <w:t>//Update this section to the latest version</w:t>
+      </w:r>
+    </w:p>
+    <w:p>
       <w:r>
         <w:rPr>
           <w:sz w:val="20"/>
@@ -1767,6 +1905,11 @@
       </w:r>
     </w:p>
     <w:p>
+      <w:pPr>
+        <w:rPr>
+          <w:sz w:val="20"/>
+        </w:rPr>
+      </w:pPr>
       <w:r>
         <w:rPr>
           <w:sz w:val="20"/>
@@ -1777,6 +1920,20 @@
     <w:p>
       <w:pPr>
         <w:rPr>
+          <w:color w:val="00B0F0"/>
+        </w:rPr>
+      </w:pPr>
+      <w:r>
+        <w:rPr>
+          <w:color w:val="00B0F0"/>
+          <w:sz w:val="20"/>
+        </w:rPr>
+        <w:t>//Given that there are power ups, you may want to add in these features here. Be sure to provide sample screenshots about this component</w:t>
+      </w:r>
+    </w:p>
+    <w:p>
+      <w:pPr>
+        <w:rPr>
           <w:sz w:val="20"/>
         </w:rPr>
       </w:pPr>
@@ -1853,6 +2010,11 @@
       </w:r>
     </w:p>
     <w:p>
+      <w:pPr>
+        <w:rPr>
+          <w:sz w:val="20"/>
+        </w:rPr>
+      </w:pPr>
       <w:r>
         <w:rPr>
           <w:sz w:val="20"/>
@@ -1861,6 +2023,20 @@
       </w:r>
     </w:p>
     <w:p>
+      <w:pPr>
+        <w:rPr>
+          <w:color w:val="00B0F0"/>
+        </w:rPr>
+      </w:pPr>
+      <w:r>
+        <w:rPr>
+          <w:color w:val="00B0F0"/>
+          <w:sz w:val="20"/>
+        </w:rPr>
+        <w:t>//this component may be redundant. It is up to you whether you want to keep this or not.</w:t>
+      </w:r>
+    </w:p>
+    <w:p>
       <w:r>
         <w:rPr>
           <w:sz w:val="20"/>
@@ -1897,14 +2073,29 @@
     <w:p>
       <w:pPr>
         <w:rPr>
+          <w:sz w:val="20"/>
+        </w:rPr>
+      </w:pPr>
+      <w:r>
+        <w:rPr>
+          <w:sz w:val="20"/>
+        </w:rPr>
+        <w:t>- Sound</w:t>
+      </w:r>
+    </w:p>
+    <w:p>
+      <w:pPr>
+        <w:rPr>
+          <w:color w:val="00B0F0"/>
           <w:sz w:val="28"/>
         </w:rPr>
       </w:pPr>
       <w:r>
         <w:rPr>
-          <w:sz w:val="20"/>
-        </w:rPr>
-        <w:t>- Sound</w:t>
+          <w:color w:val="00B0F0"/>
+          <w:sz w:val="20"/>
+        </w:rPr>
+        <w:t>//this component is outdated. Please update it accordingly</w:t>
       </w:r>
     </w:p>
     <w:p>
@@ -2062,8 +2253,38 @@
         <w:rPr>
           <w:sz w:val="20"/>
         </w:rPr>
-        <w:lastRenderedPageBreak/>
         <w:t>- Development</w:t>
+      </w:r>
+    </w:p>
+    <w:p>
+      <w:pPr>
+        <w:rPr>
+          <w:color w:val="00B0F0"/>
+          <w:sz w:val="20"/>
+        </w:rPr>
+      </w:pPr>
+      <w:r>
+        <w:rPr>
+          <w:color w:val="00B0F0"/>
+          <w:sz w:val="20"/>
+        </w:rPr>
+        <w:t>//this component may need some updating. Do provide a set of pictures of our progress based on days. If that is too much, you may provide pictures of progress in a gap of 2 days (</w:t>
+      </w:r>
+      <w:proofErr w:type="spellStart"/>
+      <w:r>
+        <w:rPr>
+          <w:color w:val="00B0F0"/>
+          <w:sz w:val="20"/>
+        </w:rPr>
+        <w:t>ie</w:t>
+      </w:r>
+      <w:proofErr w:type="spellEnd"/>
+      <w:r>
+        <w:rPr>
+          <w:color w:val="00B0F0"/>
+          <w:sz w:val="20"/>
+        </w:rPr>
+        <w:t>. If you placed Monday screenshots, the next phase set of screenshots should be from Wednesday and so on.) Please provide a brief description of everything here. If you run into issues, please let me know.</w:t>
       </w:r>
     </w:p>
     <w:p>
@@ -2176,6 +2397,7 @@
           <w:sz w:val="52"/>
           <w:szCs w:val="52"/>
         </w:rPr>
+        <w:lastRenderedPageBreak/>
         <w:drawing>
           <wp:inline distT="0" distB="0" distL="0" distR="0" wp14:anchorId="5D28A101" wp14:editId="7AB59507">
             <wp:extent cx="4221480" cy="4503420"/>
@@ -2368,7 +2590,6 @@
           <w:sz w:val="20"/>
           <w:szCs w:val="22"/>
         </w:rPr>
-        <w:lastRenderedPageBreak/>
         <w:t>Second Phase</w:t>
       </w:r>
       <w:r>
@@ -2416,6 +2637,7 @@
           <w:sz w:val="20"/>
           <w:szCs w:val="22"/>
         </w:rPr>
+        <w:lastRenderedPageBreak/>
         <w:drawing>
           <wp:inline distT="0" distB="0" distL="0" distR="0">
             <wp:extent cx="3695700" cy="3863340"/>
@@ -2557,7 +2779,6 @@
           <w:sz w:val="20"/>
           <w:szCs w:val="22"/>
         </w:rPr>
-        <w:lastRenderedPageBreak/>
         <w:t>Phase 3</w:t>
       </w:r>
     </w:p>
@@ -2578,6 +2799,7 @@
           <w:sz w:val="20"/>
           <w:szCs w:val="22"/>
         </w:rPr>
+        <w:lastRenderedPageBreak/>
         <w:t>The general sense of difficulty and the indicator for player’s life has been</w:t>
       </w:r>
       <w:r>
@@ -2587,8 +2809,6 @@
         </w:rPr>
         <w:t xml:space="preserve"> changed and</w:t>
       </w:r>
-      <w:bookmarkStart w:id="0" w:name="_GoBack"/>
-      <w:bookmarkEnd w:id="0"/>
       <w:r>
         <w:rPr>
           <w:sz w:val="20"/>
@@ -2661,6 +2881,213 @@
         </w:drawing>
       </w:r>
     </w:p>
+    <w:p>
+      <w:pPr>
+        <w:jc w:val="center"/>
+        <w:rPr>
+          <w:sz w:val="20"/>
+          <w:szCs w:val="22"/>
+        </w:rPr>
+      </w:pPr>
+    </w:p>
+    <w:p>
+      <w:pPr>
+        <w:rPr>
+          <w:color w:val="00B0F0"/>
+          <w:sz w:val="20"/>
+          <w:szCs w:val="22"/>
+        </w:rPr>
+      </w:pPr>
+      <w:r>
+        <w:rPr>
+          <w:color w:val="00B0F0"/>
+          <w:sz w:val="20"/>
+          <w:szCs w:val="22"/>
+        </w:rPr>
+        <w:t>To add:</w:t>
+      </w:r>
+    </w:p>
+    <w:p>
+      <w:pPr>
+        <w:pStyle w:val="ListParagraph"/>
+        <w:numPr>
+          <w:ilvl w:val="0"/>
+          <w:numId w:val="6"/>
+        </w:numPr>
+        <w:rPr>
+          <w:color w:val="00B0F0"/>
+          <w:sz w:val="20"/>
+          <w:szCs w:val="22"/>
+        </w:rPr>
+      </w:pPr>
+      <w:r>
+        <w:rPr>
+          <w:color w:val="00B0F0"/>
+          <w:sz w:val="20"/>
+          <w:szCs w:val="22"/>
+        </w:rPr>
+        <w:t>Quality Assurance – what do we do to ensure that our game will consistently perform at its peak</w:t>
+      </w:r>
+    </w:p>
+    <w:p>
+      <w:pPr>
+        <w:pStyle w:val="ListParagraph"/>
+        <w:numPr>
+          <w:ilvl w:val="0"/>
+          <w:numId w:val="6"/>
+        </w:numPr>
+        <w:rPr>
+          <w:color w:val="00B0F0"/>
+          <w:sz w:val="20"/>
+          <w:szCs w:val="22"/>
+        </w:rPr>
+      </w:pPr>
+      <w:r>
+        <w:rPr>
+          <w:color w:val="00B0F0"/>
+          <w:sz w:val="20"/>
+          <w:szCs w:val="22"/>
+        </w:rPr>
+        <w:t>Revi</w:t>
+      </w:r>
+      <w:r>
+        <w:rPr>
+          <w:color w:val="00B0F0"/>
+          <w:sz w:val="20"/>
+          <w:szCs w:val="22"/>
+        </w:rPr>
+        <w:t>ews – What some of our GDT friends say about our game. Good and bad, all should be included</w:t>
+      </w:r>
+    </w:p>
+    <w:p>
+      <w:pPr>
+        <w:pStyle w:val="ListParagraph"/>
+        <w:numPr>
+          <w:ilvl w:val="0"/>
+          <w:numId w:val="6"/>
+        </w:numPr>
+        <w:rPr>
+          <w:color w:val="00B0F0"/>
+          <w:sz w:val="20"/>
+          <w:szCs w:val="22"/>
+        </w:rPr>
+      </w:pPr>
+      <w:r>
+        <w:rPr>
+          <w:color w:val="00B0F0"/>
+          <w:sz w:val="20"/>
+          <w:szCs w:val="22"/>
+        </w:rPr>
+        <w:t>Game Guide – What a player NEEDS to know before we play the game. This component is critical for those who see this game for the first time.</w:t>
+      </w:r>
+    </w:p>
+    <w:p>
+      <w:pPr>
+        <w:pStyle w:val="ListParagraph"/>
+        <w:numPr>
+          <w:ilvl w:val="0"/>
+          <w:numId w:val="6"/>
+        </w:numPr>
+        <w:rPr>
+          <w:color w:val="00B0F0"/>
+          <w:sz w:val="20"/>
+          <w:szCs w:val="22"/>
+        </w:rPr>
+      </w:pPr>
+      <w:r>
+        <w:rPr>
+          <w:color w:val="00B0F0"/>
+          <w:sz w:val="20"/>
+          <w:szCs w:val="22"/>
+        </w:rPr>
+        <w:t>Any additional content – What you need to know can be referred to in the sample GDD given in POGD assignment 3 package.</w:t>
+      </w:r>
+    </w:p>
+    <w:p>
+      <w:pPr>
+        <w:rPr>
+          <w:color w:val="00B0F0"/>
+          <w:sz w:val="20"/>
+          <w:szCs w:val="22"/>
+        </w:rPr>
+      </w:pPr>
+      <w:r>
+        <w:rPr>
+          <w:color w:val="00B0F0"/>
+          <w:sz w:val="20"/>
+          <w:szCs w:val="22"/>
+        </w:rPr>
+        <w:t>Note:</w:t>
+      </w:r>
+    </w:p>
+    <w:p>
+      <w:pPr>
+        <w:pStyle w:val="ListParagraph"/>
+        <w:numPr>
+          <w:ilvl w:val="0"/>
+          <w:numId w:val="7"/>
+        </w:numPr>
+        <w:rPr>
+          <w:color w:val="00B0F0"/>
+          <w:sz w:val="20"/>
+          <w:szCs w:val="22"/>
+        </w:rPr>
+      </w:pPr>
+      <w:r>
+        <w:rPr>
+          <w:color w:val="00B0F0"/>
+          <w:sz w:val="20"/>
+          <w:szCs w:val="22"/>
+        </w:rPr>
+        <w:t>Ask and ask often. If you do not know how to deal with certain parts, please let me know and we will work out a solution.</w:t>
+      </w:r>
+    </w:p>
+    <w:p>
+      <w:pPr>
+        <w:pStyle w:val="ListParagraph"/>
+        <w:numPr>
+          <w:ilvl w:val="0"/>
+          <w:numId w:val="7"/>
+        </w:numPr>
+        <w:rPr>
+          <w:color w:val="00B0F0"/>
+          <w:sz w:val="20"/>
+          <w:szCs w:val="22"/>
+        </w:rPr>
+      </w:pPr>
+      <w:r>
+        <w:rPr>
+          <w:color w:val="00B0F0"/>
+          <w:sz w:val="20"/>
+          <w:szCs w:val="22"/>
+        </w:rPr>
+        <w:t>Don’t be afraid of mistakes. What you think is valuable may not be the case with the rest of us. In such situations, be sure to justify your actions if you really want it in there.</w:t>
+      </w:r>
+    </w:p>
+    <w:p>
+      <w:pPr>
+        <w:pStyle w:val="ListParagraph"/>
+        <w:numPr>
+          <w:ilvl w:val="0"/>
+          <w:numId w:val="7"/>
+        </w:numPr>
+        <w:rPr>
+          <w:color w:val="00B0F0"/>
+          <w:sz w:val="20"/>
+          <w:szCs w:val="22"/>
+        </w:rPr>
+      </w:pPr>
+      <w:r>
+        <w:rPr>
+          <w:color w:val="00B0F0"/>
+          <w:sz w:val="20"/>
+          <w:szCs w:val="22"/>
+        </w:rPr>
+        <w:t>Game Guide is best kept concise. If you can’t do it, just do whatever you can first and leave the rest to trim it.</w:t>
+      </w:r>
+      <w:bookmarkStart w:id="0" w:name="_GoBack"/>
+      <w:bookmarkEnd w:id="0"/>
+    </w:p>
     <w:sectPr>
       <w:pgSz w:w="12240" w:h="15840"/>
       <w:pgMar w:top="1440" w:right="1440" w:bottom="1440" w:left="1440" w:header="720" w:footer="720" w:gutter="0"/>
@@ -2785,6 +3212,95 @@
     </w:lvl>
   </w:abstractNum>
   <w:abstractNum w:abstractNumId="1">
+    <w:nsid w:val="1CFE6421"/>
+    <w:multiLevelType w:val="hybridMultilevel"/>
+    <w:tmpl w:val="E5C2E978"/>
+    <w:lvl w:ilvl="0" w:tplc="48090011">
+      <w:start w:val="1"/>
+      <w:numFmt w:val="decimal"/>
+      <w:lvlText w:val="%1)"/>
+      <w:lvlJc w:val="left"/>
+      <w:pPr>
+        <w:ind w:left="720" w:hanging="360"/>
+      </w:pPr>
+      <w:rPr>
+        <w:rFonts w:hint="default"/>
+      </w:rPr>
+    </w:lvl>
+    <w:lvl w:ilvl="1" w:tplc="48090019" w:tentative="1">
+      <w:start w:val="1"/>
+      <w:numFmt w:val="lowerLetter"/>
+      <w:lvlText w:val="%2."/>
+      <w:lvlJc w:val="left"/>
+      <w:pPr>
+        <w:ind w:left="1440" w:hanging="360"/>
+      </w:pPr>
+    </w:lvl>
+    <w:lvl w:ilvl="2" w:tplc="4809001B" w:tentative="1">
+      <w:start w:val="1"/>
+      <w:numFmt w:val="lowerRoman"/>
+      <w:lvlText w:val="%3."/>
+      <w:lvlJc w:val="right"/>
+      <w:pPr>
+        <w:ind w:left="2160" w:hanging="180"/>
+      </w:pPr>
+    </w:lvl>
+    <w:lvl w:ilvl="3" w:tplc="4809000F" w:tentative="1">
+      <w:start w:val="1"/>
+      <w:numFmt w:val="decimal"/>
+      <w:lvlText w:val="%4."/>
+      <w:lvlJc w:val="left"/>
+      <w:pPr>
+        <w:ind w:left="2880" w:hanging="360"/>
+      </w:pPr>
+    </w:lvl>
+    <w:lvl w:ilvl="4" w:tplc="48090019" w:tentative="1">
+      <w:start w:val="1"/>
+      <w:numFmt w:val="lowerLetter"/>
+      <w:lvlText w:val="%5."/>
+      <w:lvlJc w:val="left"/>
+      <w:pPr>
+        <w:ind w:left="3600" w:hanging="360"/>
+      </w:pPr>
+    </w:lvl>
+    <w:lvl w:ilvl="5" w:tplc="4809001B" w:tentative="1">
+      <w:start w:val="1"/>
+      <w:numFmt w:val="lowerRoman"/>
+      <w:lvlText w:val="%6."/>
+      <w:lvlJc w:val="right"/>
+      <w:pPr>
+        <w:ind w:left="4320" w:hanging="180"/>
+      </w:pPr>
+    </w:lvl>
+    <w:lvl w:ilvl="6" w:tplc="4809000F" w:tentative="1">
+      <w:start w:val="1"/>
+      <w:numFmt w:val="decimal"/>
+      <w:lvlText w:val="%7."/>
+      <w:lvlJc w:val="left"/>
+      <w:pPr>
+        <w:ind w:left="5040" w:hanging="360"/>
+      </w:pPr>
+    </w:lvl>
+    <w:lvl w:ilvl="7" w:tplc="48090019" w:tentative="1">
+      <w:start w:val="1"/>
+      <w:numFmt w:val="lowerLetter"/>
+      <w:lvlText w:val="%8."/>
+      <w:lvlJc w:val="left"/>
+      <w:pPr>
+        <w:ind w:left="5760" w:hanging="360"/>
+      </w:pPr>
+    </w:lvl>
+    <w:lvl w:ilvl="8" w:tplc="4809001B" w:tentative="1">
+      <w:start w:val="1"/>
+      <w:numFmt w:val="lowerRoman"/>
+      <w:lvlText w:val="%9."/>
+      <w:lvlJc w:val="right"/>
+      <w:pPr>
+        <w:ind w:left="6480" w:hanging="180"/>
+      </w:pPr>
+    </w:lvl>
+  </w:abstractNum>
+  <w:abstractNum w:abstractNumId="2">
     <w:nsid w:val="27EF27A1"/>
     <w:multiLevelType w:val="hybridMultilevel"/>
     <w:tmpl w:val="E7E86862"/>
@@ -2896,7 +3412,96 @@
       </w:rPr>
     </w:lvl>
   </w:abstractNum>
-  <w:abstractNum w:abstractNumId="2">
+  <w:abstractNum w:abstractNumId="3">
+    <w:nsid w:val="4B6C25A6"/>
+    <w:multiLevelType w:val="hybridMultilevel"/>
+    <w:tmpl w:val="73448464"/>
+    <w:lvl w:ilvl="0" w:tplc="48090011">
+      <w:start w:val="1"/>
+      <w:numFmt w:val="decimal"/>
+      <w:lvlText w:val="%1)"/>
+      <w:lvlJc w:val="left"/>
+      <w:pPr>
+        <w:ind w:left="720" w:hanging="360"/>
+      </w:pPr>
+      <w:rPr>
+        <w:rFonts w:hint="default"/>
+      </w:rPr>
+    </w:lvl>
+    <w:lvl w:ilvl="1" w:tplc="48090019" w:tentative="1">
+      <w:start w:val="1"/>
+      <w:numFmt w:val="lowerLetter"/>
+      <w:lvlText w:val="%2."/>
+      <w:lvlJc w:val="left"/>
+      <w:pPr>
+        <w:ind w:left="1440" w:hanging="360"/>
+      </w:pPr>
+    </w:lvl>
+    <w:lvl w:ilvl="2" w:tplc="4809001B" w:tentative="1">
+      <w:start w:val="1"/>
+      <w:numFmt w:val="lowerRoman"/>
+      <w:lvlText w:val="%3."/>
+      <w:lvlJc w:val="right"/>
+      <w:pPr>
+        <w:ind w:left="2160" w:hanging="180"/>
+      </w:pPr>
+    </w:lvl>
+    <w:lvl w:ilvl="3" w:tplc="4809000F" w:tentative="1">
+      <w:start w:val="1"/>
+      <w:numFmt w:val="decimal"/>
+      <w:lvlText w:val="%4."/>
+      <w:lvlJc w:val="left"/>
+      <w:pPr>
+        <w:ind w:left="2880" w:hanging="360"/>
+      </w:pPr>
+    </w:lvl>
+    <w:lvl w:ilvl="4" w:tplc="48090019" w:tentative="1">
+      <w:start w:val="1"/>
+      <w:numFmt w:val="lowerLetter"/>
+      <w:lvlText w:val="%5."/>
+      <w:lvlJc w:val="left"/>
+      <w:pPr>
+        <w:ind w:left="3600" w:hanging="360"/>
+      </w:pPr>
+    </w:lvl>
+    <w:lvl w:ilvl="5" w:tplc="4809001B" w:tentative="1">
+      <w:start w:val="1"/>
+      <w:numFmt w:val="lowerRoman"/>
+      <w:lvlText w:val="%6."/>
+      <w:lvlJc w:val="right"/>
+      <w:pPr>
+        <w:ind w:left="4320" w:hanging="180"/>
+      </w:pPr>
+    </w:lvl>
+    <w:lvl w:ilvl="6" w:tplc="4809000F" w:tentative="1">
+      <w:start w:val="1"/>
+      <w:numFmt w:val="decimal"/>
+      <w:lvlText w:val="%7."/>
+      <w:lvlJc w:val="left"/>
+      <w:pPr>
+        <w:ind w:left="5040" w:hanging="360"/>
+      </w:pPr>
+    </w:lvl>
+    <w:lvl w:ilvl="7" w:tplc="48090019" w:tentative="1">
+      <w:start w:val="1"/>
+      <w:numFmt w:val="lowerLetter"/>
+      <w:lvlText w:val="%8."/>
+      <w:lvlJc w:val="left"/>
+      <w:pPr>
+        <w:ind w:left="5760" w:hanging="360"/>
+      </w:pPr>
+    </w:lvl>
+    <w:lvl w:ilvl="8" w:tplc="4809001B" w:tentative="1">
+      <w:start w:val="1"/>
+      <w:numFmt w:val="lowerRoman"/>
+      <w:lvlText w:val="%9."/>
+      <w:lvlJc w:val="right"/>
+      <w:pPr>
+        <w:ind w:left="6480" w:hanging="180"/>
+      </w:pPr>
+    </w:lvl>
+  </w:abstractNum>
+  <w:abstractNum w:abstractNumId="4">
     <w:nsid w:val="4DD82373"/>
     <w:multiLevelType w:val="hybridMultilevel"/>
     <w:tmpl w:val="B6AEC8D2"/>
@@ -3008,7 +3613,7 @@
       </w:rPr>
     </w:lvl>
   </w:abstractNum>
-  <w:abstractNum w:abstractNumId="3">
+  <w:abstractNum w:abstractNumId="5">
     <w:nsid w:val="59D33599"/>
     <w:multiLevelType w:val="hybridMultilevel"/>
     <w:tmpl w:val="E62CEC5A"/>
@@ -3120,7 +3725,7 @@
       </w:rPr>
     </w:lvl>
   </w:abstractNum>
-  <w:abstractNum w:abstractNumId="4">
+  <w:abstractNum w:abstractNumId="6">
     <w:nsid w:val="71773313"/>
     <w:multiLevelType w:val="hybridMultilevel"/>
     <w:tmpl w:val="5E4CEC44"/>
@@ -3236,16 +3841,22 @@
     <w:abstractNumId w:val="0"/>
   </w:num>
   <w:num w:numId="2">
+    <w:abstractNumId w:val="6"/>
+  </w:num>
+  <w:num w:numId="3">
     <w:abstractNumId w:val="4"/>
   </w:num>
-  <w:num w:numId="3">
+  <w:num w:numId="4">
     <w:abstractNumId w:val="2"/>
   </w:num>
-  <w:num w:numId="4">
+  <w:num w:numId="5">
+    <w:abstractNumId w:val="5"/>
+  </w:num>
+  <w:num w:numId="6">
+    <w:abstractNumId w:val="3"/>
+  </w:num>
+  <w:num w:numId="7">
     <w:abstractNumId w:val="1"/>
-  </w:num>
-  <w:num w:numId="5">
-    <w:abstractNumId w:val="3"/>
   </w:num>
 </w:numbering>
 </file>
@@ -4082,7 +4693,7 @@
 </file>
 
 <file path=customXml/itemProps1.xml><?xml version="1.0" encoding="utf-8"?>
-<ds:datastoreItem xmlns:ds="http://schemas.openxmlformats.org/officeDocument/2006/customXml" ds:itemID="{16DD36C1-ACD4-4CB3-8160-8F4CE004D054}">
+<ds:datastoreItem xmlns:ds="http://schemas.openxmlformats.org/officeDocument/2006/customXml" ds:itemID="{2B085C70-AB2C-418A-BFCF-100BE2FA2A94}">
   <ds:schemaRefs>
     <ds:schemaRef ds:uri="http://schemas.openxmlformats.org/officeDocument/2006/bibliography"/>
   </ds:schemaRefs>

</xml_diff>

<commit_message>
Changes has been made to the GDD. Please follow up on this Troy.
</commit_message>
<xml_diff>
--- a/GDD for Team FOL.docx
+++ b/GDD for Team FOL.docx
@@ -16,7 +16,14 @@
           <w:sz w:val="96"/>
           <w:szCs w:val="96"/>
         </w:rPr>
-        <w:t>Troll Cat</w:t>
+        <w:t>Laser</w:t>
+      </w:r>
+      <w:r>
+        <w:rPr>
+          <w:sz w:val="96"/>
+          <w:szCs w:val="96"/>
+        </w:rPr>
+        <w:t xml:space="preserve"> Cat</w:t>
       </w:r>
     </w:p>
     <w:p>
@@ -352,7 +359,19 @@
     <w:p/>
     <w:p/>
     <w:p/>
-    <w:p/>
+    <w:p>
+      <w:pPr>
+        <w:rPr>
+          <w:color w:val="00B0F0"/>
+        </w:rPr>
+      </w:pPr>
+      <w:r>
+        <w:rPr>
+          <w:color w:val="00B0F0"/>
+        </w:rPr>
+        <w:t>//Please add in a content page to show what is where. This part should be done last.</w:t>
+      </w:r>
+    </w:p>
     <w:p>
       <w:pPr>
         <w:rPr>
@@ -1988,6 +2007,29 @@
     </w:p>
     <w:p>
       <w:pPr>
+        <w:rPr>
+          <w:sz w:val="24"/>
+          <w:szCs w:val="24"/>
+        </w:rPr>
+      </w:pPr>
+      <w:r>
+        <w:rPr>
+          <w:sz w:val="24"/>
+          <w:szCs w:val="24"/>
+        </w:rPr>
+        <w:tab/>
+      </w:r>
+      <w:r>
+        <w:rPr>
+          <w:sz w:val="24"/>
+          <w:szCs w:val="24"/>
+        </w:rPr>
+        <w:tab/>
+        <w:t>- The score can potentially be influenced by certain power ups</w:t>
+      </w:r>
+    </w:p>
+    <w:p>
+      <w:pPr>
         <w:ind w:left="1440"/>
         <w:rPr>
           <w:sz w:val="24"/>
@@ -2013,12 +2055,126 @@
       <w:pPr>
         <w:rPr>
           <w:sz w:val="20"/>
-        </w:rPr>
-      </w:pPr>
-      <w:r>
-        <w:rPr>
-          <w:sz w:val="20"/>
-        </w:rPr>
+          <w:szCs w:val="24"/>
+        </w:rPr>
+      </w:pPr>
+      <w:r>
+        <w:rPr>
+          <w:sz w:val="24"/>
+          <w:szCs w:val="24"/>
+        </w:rPr>
+        <w:tab/>
+      </w:r>
+      <w:r>
+        <w:rPr>
+          <w:sz w:val="20"/>
+          <w:szCs w:val="24"/>
+        </w:rPr>
+        <w:t>- Power ups</w:t>
+      </w:r>
+    </w:p>
+    <w:p>
+      <w:pPr>
+        <w:rPr>
+          <w:sz w:val="24"/>
+          <w:szCs w:val="24"/>
+        </w:rPr>
+      </w:pPr>
+      <w:r>
+        <w:rPr>
+          <w:sz w:val="20"/>
+          <w:szCs w:val="24"/>
+        </w:rPr>
+        <w:tab/>
+      </w:r>
+      <w:r>
+        <w:rPr>
+          <w:sz w:val="20"/>
+          <w:szCs w:val="24"/>
+        </w:rPr>
+        <w:tab/>
+      </w:r>
+      <w:r>
+        <w:rPr>
+          <w:sz w:val="24"/>
+          <w:szCs w:val="24"/>
+        </w:rPr>
+        <w:t xml:space="preserve">- </w:t>
+      </w:r>
+      <w:r>
+        <w:rPr>
+          <w:sz w:val="20"/>
+          <w:szCs w:val="24"/>
+        </w:rPr>
+        <w:t xml:space="preserve"> </w:t>
+      </w:r>
+      <w:r>
+        <w:rPr>
+          <w:sz w:val="24"/>
+          <w:szCs w:val="24"/>
+        </w:rPr>
+        <w:t>There are three power ups – Health, Immobilize and Invincibility</w:t>
+      </w:r>
+    </w:p>
+    <w:p>
+      <w:pPr>
+        <w:ind w:left="1440"/>
+        <w:rPr>
+          <w:sz w:val="24"/>
+          <w:szCs w:val="24"/>
+        </w:rPr>
+      </w:pPr>
+      <w:r>
+        <w:rPr>
+          <w:sz w:val="24"/>
+          <w:szCs w:val="24"/>
+        </w:rPr>
+        <w:t>- Health adds current health points to player by 10 but is capped at 50 health points at any one time</w:t>
+      </w:r>
+    </w:p>
+    <w:p>
+      <w:pPr>
+        <w:ind w:left="1440"/>
+        <w:rPr>
+          <w:sz w:val="24"/>
+          <w:szCs w:val="24"/>
+        </w:rPr>
+      </w:pPr>
+      <w:r>
+        <w:rPr>
+          <w:sz w:val="24"/>
+          <w:szCs w:val="24"/>
+        </w:rPr>
+        <w:t>- Immobilize will force the player to freeze on the spot but will have their score drastically increased.</w:t>
+      </w:r>
+    </w:p>
+    <w:p>
+      <w:pPr>
+        <w:ind w:left="1440"/>
+        <w:rPr>
+          <w:sz w:val="24"/>
+          <w:szCs w:val="24"/>
+        </w:rPr>
+      </w:pPr>
+      <w:r>
+        <w:rPr>
+          <w:sz w:val="24"/>
+          <w:szCs w:val="24"/>
+        </w:rPr>
+        <w:t>- Invincibility will allow the player to move anywhere and ignores any damage received by cat tail or paw. Lasts for 2 seconds.</w:t>
+      </w:r>
+    </w:p>
+    <w:p>
+      <w:pPr>
+        <w:rPr>
+          <w:sz w:val="20"/>
+        </w:rPr>
+      </w:pPr>
+      <w:r>
+        <w:rPr>
+          <w:sz w:val="20"/>
+        </w:rPr>
+        <w:lastRenderedPageBreak/>
         <w:t>- Camera</w:t>
       </w:r>
     </w:p>
@@ -2162,9 +2318,84 @@
     <w:p>
       <w:pPr>
         <w:rPr>
-          <w:sz w:val="24"/>
-        </w:rPr>
-      </w:pPr>
+          <w:sz w:val="20"/>
+        </w:rPr>
+      </w:pPr>
+      <w:r>
+        <w:rPr>
+          <w:sz w:val="20"/>
+        </w:rPr>
+        <w:t>Directory</w:t>
+      </w:r>
+    </w:p>
+    <w:p>
+      <w:pPr>
+        <w:rPr>
+          <w:color w:val="00B0F0"/>
+          <w:sz w:val="20"/>
+        </w:rPr>
+      </w:pPr>
+      <w:r>
+        <w:rPr>
+          <w:color w:val="00B0F0"/>
+          <w:sz w:val="20"/>
+        </w:rPr>
+        <w:t>//this section needs to be filled up on where you can find what. This component is necessary.</w:t>
+      </w:r>
+    </w:p>
+    <w:p>
+      <w:pPr>
+        <w:pStyle w:val="ListParagraph"/>
+        <w:numPr>
+          <w:ilvl w:val="0"/>
+          <w:numId w:val="5"/>
+        </w:numPr>
+        <w:rPr>
+          <w:sz w:val="20"/>
+        </w:rPr>
+      </w:pPr>
+      <w:r>
+        <w:rPr>
+          <w:sz w:val="20"/>
+        </w:rPr>
+        <w:t>Overview</w:t>
+      </w:r>
+    </w:p>
+    <w:p>
+      <w:pPr>
+        <w:pStyle w:val="ListParagraph"/>
+        <w:numPr>
+          <w:ilvl w:val="1"/>
+          <w:numId w:val="5"/>
+        </w:numPr>
+        <w:rPr>
+          <w:sz w:val="20"/>
+        </w:rPr>
+      </w:pPr>
+      <w:r>
+        <w:rPr>
+          <w:sz w:val="20"/>
+        </w:rPr>
+        <w:t xml:space="preserve">This section contains information where the files are located </w:t>
+      </w:r>
+    </w:p>
+    <w:p>
+      <w:pPr>
+        <w:pStyle w:val="ListParagraph"/>
+        <w:numPr>
+          <w:ilvl w:val="0"/>
+          <w:numId w:val="5"/>
+        </w:numPr>
+        <w:rPr>
+          <w:sz w:val="20"/>
+        </w:rPr>
+      </w:pPr>
+      <w:r>
+        <w:rPr>
+          <w:sz w:val="20"/>
+        </w:rPr>
+        <w:t>…..</w:t>
+      </w:r>
     </w:p>
     <w:p>
       <w:pPr>
@@ -2883,6 +3114,79 @@
     </w:p>
     <w:p>
       <w:pPr>
+        <w:rPr>
+          <w:sz w:val="20"/>
+          <w:szCs w:val="22"/>
+        </w:rPr>
+      </w:pPr>
+    </w:p>
+    <w:p>
+      <w:pPr>
+        <w:rPr>
+          <w:sz w:val="20"/>
+          <w:szCs w:val="22"/>
+        </w:rPr>
+      </w:pPr>
+      <w:r>
+        <w:rPr>
+          <w:sz w:val="20"/>
+          <w:szCs w:val="22"/>
+        </w:rPr>
+        <w:t>Game Guide</w:t>
+      </w:r>
+    </w:p>
+    <w:p>
+      <w:pPr>
+        <w:pStyle w:val="ListParagraph"/>
+        <w:numPr>
+          <w:ilvl w:val="0"/>
+          <w:numId w:val="5"/>
+        </w:numPr>
+        <w:rPr>
+          <w:sz w:val="20"/>
+          <w:szCs w:val="22"/>
+        </w:rPr>
+      </w:pPr>
+      <w:r>
+        <w:rPr>
+          <w:sz w:val="20"/>
+          <w:szCs w:val="22"/>
+        </w:rPr>
+        <w:t>Overview</w:t>
+      </w:r>
+    </w:p>
+    <w:p>
+      <w:pPr>
+        <w:pStyle w:val="ListParagraph"/>
+        <w:numPr>
+          <w:ilvl w:val="1"/>
+          <w:numId w:val="5"/>
+        </w:numPr>
+        <w:rPr>
+          <w:sz w:val="20"/>
+          <w:szCs w:val="22"/>
+        </w:rPr>
+      </w:pPr>
+      <w:r>
+        <w:rPr>
+          <w:sz w:val="20"/>
+          <w:szCs w:val="22"/>
+        </w:rPr>
+        <w:t>This section will provide some information to help players to get started.</w:t>
+      </w:r>
+    </w:p>
+    <w:p>
+      <w:pPr>
+        <w:rPr>
+          <w:sz w:val="20"/>
+          <w:szCs w:val="22"/>
+        </w:rPr>
+      </w:pPr>
+      <w:bookmarkStart w:id="0" w:name="_GoBack"/>
+      <w:bookmarkEnd w:id="0"/>
+    </w:p>
+    <w:p>
+      <w:pPr>
         <w:jc w:val="center"/>
         <w:rPr>
           <w:sz w:val="20"/>
@@ -3085,8 +3389,6 @@
         </w:rPr>
         <w:t>Game Guide is best kept concise. If you can’t do it, just do whatever you can first and leave the rest to trim it.</w:t>
       </w:r>
-      <w:bookmarkStart w:id="0" w:name="_GoBack"/>
-      <w:bookmarkEnd w:id="0"/>
     </w:p>
     <w:sectPr>
       <w:pgSz w:w="12240" w:h="15840"/>
@@ -3640,7 +3942,7 @@
         <w:rFonts w:ascii="Courier New" w:hAnsi="Courier New" w:cs="Courier New" w:hint="default"/>
       </w:rPr>
     </w:lvl>
-    <w:lvl w:ilvl="2" w:tplc="48090005" w:tentative="1">
+    <w:lvl w:ilvl="2" w:tplc="48090005">
       <w:start w:val="1"/>
       <w:numFmt w:val="bullet"/>
       <w:lvlText w:val=""/>
@@ -4693,7 +4995,7 @@
 </file>
 
 <file path=customXml/itemProps1.xml><?xml version="1.0" encoding="utf-8"?>
-<ds:datastoreItem xmlns:ds="http://schemas.openxmlformats.org/officeDocument/2006/customXml" ds:itemID="{2B085C70-AB2C-418A-BFCF-100BE2FA2A94}">
+<ds:datastoreItem xmlns:ds="http://schemas.openxmlformats.org/officeDocument/2006/customXml" ds:itemID="{D52E154E-56D1-424B-A621-39E3FDB09C02}">
   <ds:schemaRefs>
     <ds:schemaRef ds:uri="http://schemas.openxmlformats.org/officeDocument/2006/bibliography"/>
   </ds:schemaRefs>

</xml_diff>